<commit_message>
All Ids changed to string. Database created.
</commit_message>
<xml_diff>
--- a/ApplicationPlan.docx
+++ b/ApplicationPlan.docx
@@ -68,7 +68,23 @@
           <w:b/>
           <w:highlight w:val="yellow"/>
         </w:rPr>
-        <w:t>Note: Not all possible many to many relationships are defined and used. Some are used as one to many relationship for the sake of simplicity. Hope this works!</w:t>
+        <w:t xml:space="preserve">Note: Not all possible many </w:t>
+      </w:r>
+      <w:proofErr w:type="gramStart"/>
+      <w:r>
+        <w:rPr>
+          <w:b/>
+          <w:highlight w:val="yellow"/>
+        </w:rPr>
+        <w:t>to</w:t>
+      </w:r>
+      <w:proofErr w:type="gramEnd"/>
+      <w:r>
+        <w:rPr>
+          <w:b/>
+          <w:highlight w:val="yellow"/>
+        </w:rPr>
+        <w:t xml:space="preserve"> many relationships are defined and used. Some are used as one to many relationship for the sake of simplicity. Hope this works!</w:t>
       </w:r>
     </w:p>
     <w:p>
@@ -78,33 +94,74 @@
           <w:u w:val="single"/>
         </w:rPr>
       </w:pPr>
+      <w:proofErr w:type="gramStart"/>
       <w:r>
         <w:rPr>
           <w:b/>
           <w:u w:val="single"/>
         </w:rPr>
-        <w:t>User(inherits IdentityUser)</w:t>
-      </w:r>
-    </w:p>
-    <w:p>
-      <w:pPr>
-        <w:rPr>
-          <w:highlight w:val="green"/>
-        </w:rPr>
-      </w:pPr>
-      <w:r>
-        <w:rPr>
-          <w:highlight w:val="green"/>
-        </w:rPr>
-        <w:t>FirstName: string</w:t>
-      </w:r>
-    </w:p>
-    <w:p>
-      <w:r>
-        <w:rPr>
-          <w:highlight w:val="green"/>
-        </w:rPr>
-        <w:t>FamilyName: string</w:t>
+        <w:t>User(</w:t>
+      </w:r>
+      <w:proofErr w:type="gramEnd"/>
+      <w:r>
+        <w:rPr>
+          <w:b/>
+          <w:u w:val="single"/>
+        </w:rPr>
+        <w:t xml:space="preserve">inherits </w:t>
+      </w:r>
+      <w:proofErr w:type="spellStart"/>
+      <w:r>
+        <w:rPr>
+          <w:b/>
+          <w:u w:val="single"/>
+        </w:rPr>
+        <w:t>IdentityUser</w:t>
+      </w:r>
+      <w:proofErr w:type="spellEnd"/>
+      <w:r>
+        <w:rPr>
+          <w:b/>
+          <w:u w:val="single"/>
+        </w:rPr>
+        <w:t>)</w:t>
+      </w:r>
+    </w:p>
+    <w:p>
+      <w:pPr>
+        <w:rPr>
+          <w:highlight w:val="green"/>
+        </w:rPr>
+      </w:pPr>
+      <w:proofErr w:type="spellStart"/>
+      <w:r>
+        <w:rPr>
+          <w:highlight w:val="green"/>
+        </w:rPr>
+        <w:t>FirstName</w:t>
+      </w:r>
+      <w:proofErr w:type="spellEnd"/>
+      <w:r>
+        <w:rPr>
+          <w:highlight w:val="green"/>
+        </w:rPr>
+        <w:t>: string</w:t>
+      </w:r>
+    </w:p>
+    <w:p>
+      <w:proofErr w:type="spellStart"/>
+      <w:r>
+        <w:rPr>
+          <w:highlight w:val="green"/>
+        </w:rPr>
+        <w:t>FamilyName</w:t>
+      </w:r>
+      <w:proofErr w:type="spellEnd"/>
+      <w:r>
+        <w:rPr>
+          <w:highlight w:val="green"/>
+        </w:rPr>
+        <w:t>: string</w:t>
       </w:r>
     </w:p>
     <w:p>
@@ -146,12 +203,21 @@
         </w:rPr>
         <w:t xml:space="preserve">one to one with? </w:t>
       </w:r>
+      <w:proofErr w:type="spellStart"/>
       <w:r>
         <w:rPr>
           <w:b/>
           <w:u w:val="single"/>
         </w:rPr>
-        <w:t>LMSAppUser)</w:t>
+        <w:t>LMSAppUser</w:t>
+      </w:r>
+      <w:proofErr w:type="spellEnd"/>
+      <w:r>
+        <w:rPr>
+          <w:b/>
+          <w:u w:val="single"/>
+        </w:rPr>
+        <w:t>)</w:t>
       </w:r>
     </w:p>
     <w:p>
@@ -189,13 +255,41 @@
         <w:rPr>
           <w:highlight w:val="green"/>
         </w:rPr>
-        <w:t xml:space="preserve"> int - </w:t>
-      </w:r>
-      <w:r>
-        <w:rPr>
-          <w:highlight w:val="green"/>
-        </w:rPr>
-        <w:t xml:space="preserve"> will leave it non-unique since different faculties might have identical student numbers</w:t>
+        <w:t xml:space="preserve"> </w:t>
+      </w:r>
+      <w:proofErr w:type="spellStart"/>
+      <w:r>
+        <w:rPr>
+          <w:highlight w:val="green"/>
+        </w:rPr>
+        <w:t>int</w:t>
+      </w:r>
+      <w:proofErr w:type="spellEnd"/>
+      <w:r>
+        <w:rPr>
+          <w:highlight w:val="green"/>
+        </w:rPr>
+        <w:t xml:space="preserve"> </w:t>
+      </w:r>
+      <w:proofErr w:type="gramStart"/>
+      <w:r>
+        <w:rPr>
+          <w:highlight w:val="green"/>
+        </w:rPr>
+        <w:t xml:space="preserve">- </w:t>
+      </w:r>
+      <w:r>
+        <w:rPr>
+          <w:highlight w:val="green"/>
+        </w:rPr>
+        <w:t xml:space="preserve"> will</w:t>
+      </w:r>
+      <w:proofErr w:type="gramEnd"/>
+      <w:r>
+        <w:rPr>
+          <w:highlight w:val="green"/>
+        </w:rPr>
+        <w:t xml:space="preserve"> leave it non-unique since different faculties might have identical student numbers</w:t>
       </w:r>
     </w:p>
     <w:p>
@@ -214,8 +308,16 @@
         <w:rPr>
           <w:highlight w:val="green"/>
         </w:rPr>
-        <w:t xml:space="preserve"> - enum</w:t>
-      </w:r>
+        <w:t xml:space="preserve"> - </w:t>
+      </w:r>
+      <w:proofErr w:type="spellStart"/>
+      <w:r>
+        <w:rPr>
+          <w:highlight w:val="green"/>
+        </w:rPr>
+        <w:t>enum</w:t>
+      </w:r>
+      <w:proofErr w:type="spellEnd"/>
     </w:p>
     <w:p>
       <w:r>
@@ -242,16 +344,32 @@
         <w:rPr>
           <w:highlight w:val="green"/>
         </w:rPr>
-        <w:t xml:space="preserve"> Datetime</w:t>
-      </w:r>
-    </w:p>
-    <w:p>
-      <w:r>
-        <w:rPr>
-          <w:highlight w:val="green"/>
-        </w:rPr>
-        <w:t>List of StudentCourse</w:t>
-      </w:r>
+        <w:t xml:space="preserve"> </w:t>
+      </w:r>
+      <w:proofErr w:type="spellStart"/>
+      <w:r>
+        <w:rPr>
+          <w:highlight w:val="green"/>
+        </w:rPr>
+        <w:t>Datetime</w:t>
+      </w:r>
+      <w:proofErr w:type="spellEnd"/>
+    </w:p>
+    <w:p>
+      <w:r>
+        <w:rPr>
+          <w:highlight w:val="green"/>
+        </w:rPr>
+        <w:t xml:space="preserve">List of </w:t>
+      </w:r>
+      <w:proofErr w:type="spellStart"/>
+      <w:r>
+        <w:rPr>
+          <w:highlight w:val="green"/>
+        </w:rPr>
+        <w:t>StudentCourse</w:t>
+      </w:r>
+      <w:proofErr w:type="spellEnd"/>
       <w:r>
         <w:rPr>
           <w:highlight w:val="green"/>
@@ -264,7 +382,14 @@
         <w:rPr>
           <w:highlight w:val="green"/>
         </w:rPr>
-        <w:t>List of StudentL</w:t>
+        <w:t xml:space="preserve">List of </w:t>
+      </w:r>
+      <w:proofErr w:type="spellStart"/>
+      <w:r>
+        <w:rPr>
+          <w:highlight w:val="green"/>
+        </w:rPr>
+        <w:t>StudentL</w:t>
       </w:r>
       <w:r>
         <w:rPr>
@@ -272,6 +397,7 @@
         </w:rPr>
         <w:t>ecturecise</w:t>
       </w:r>
+      <w:proofErr w:type="spellEnd"/>
       <w:r>
         <w:rPr>
           <w:highlight w:val="green"/>
@@ -284,7 +410,35 @@
         <w:rPr>
           <w:highlight w:val="green"/>
         </w:rPr>
-        <w:t>List of StudentEvent (many to many)</w:t>
+        <w:t xml:space="preserve">List of </w:t>
+      </w:r>
+      <w:proofErr w:type="spellStart"/>
+      <w:r>
+        <w:rPr>
+          <w:highlight w:val="green"/>
+        </w:rPr>
+        <w:t>StudentEvent</w:t>
+      </w:r>
+      <w:proofErr w:type="spellEnd"/>
+      <w:r>
+        <w:rPr>
+          <w:highlight w:val="green"/>
+        </w:rPr>
+        <w:t xml:space="preserve"> (many </w:t>
+      </w:r>
+      <w:proofErr w:type="gramStart"/>
+      <w:r>
+        <w:rPr>
+          <w:highlight w:val="green"/>
+        </w:rPr>
+        <w:t>to</w:t>
+      </w:r>
+      <w:proofErr w:type="gramEnd"/>
+      <w:r>
+        <w:rPr>
+          <w:highlight w:val="green"/>
+        </w:rPr>
+        <w:t xml:space="preserve"> many)</w:t>
       </w:r>
     </w:p>
     <w:p>
@@ -323,6 +477,7 @@
         </w:rPr>
         <w:t xml:space="preserve">List of </w:t>
       </w:r>
+      <w:proofErr w:type="spellStart"/>
       <w:r>
         <w:rPr>
           <w:rFonts w:ascii="Consolas" w:hAnsi="Consolas" w:cs="Consolas"/>
@@ -333,6 +488,7 @@
         </w:rPr>
         <w:t>StudentMaterial</w:t>
       </w:r>
+      <w:proofErr w:type="spellEnd"/>
       <w:r>
         <w:rPr>
           <w:rFonts w:ascii="Consolas" w:hAnsi="Consolas" w:cs="Consolas"/>
@@ -418,7 +574,21 @@
         <w:rPr>
           <w:highlight w:val="green"/>
         </w:rPr>
-        <w:t xml:space="preserve"> in db? As a </w:t>
+        <w:t xml:space="preserve"> in </w:t>
+      </w:r>
+      <w:proofErr w:type="spellStart"/>
+      <w:r>
+        <w:rPr>
+          <w:highlight w:val="green"/>
+        </w:rPr>
+        <w:t>db</w:t>
+      </w:r>
+      <w:proofErr w:type="spellEnd"/>
+      <w:r>
+        <w:rPr>
+          <w:highlight w:val="green"/>
+        </w:rPr>
+        <w:t xml:space="preserve">? As a </w:t>
       </w:r>
       <w:r>
         <w:rPr>
@@ -451,8 +621,16 @@
         <w:rPr>
           <w:highlight w:val="green"/>
         </w:rPr>
-        <w:t>Total grade in lectures – with get – out of db</w:t>
-      </w:r>
+        <w:t xml:space="preserve">Total grade in lectures – with get – out of </w:t>
+      </w:r>
+      <w:proofErr w:type="spellStart"/>
+      <w:r>
+        <w:rPr>
+          <w:highlight w:val="green"/>
+        </w:rPr>
+        <w:t>db</w:t>
+      </w:r>
+      <w:proofErr w:type="spellEnd"/>
       <w:r>
         <w:rPr>
           <w:highlight w:val="green"/>
@@ -477,7 +655,21 @@
         <w:rPr>
           <w:highlight w:val="green"/>
         </w:rPr>
-        <w:t>out of db?</w:t>
+        <w:t xml:space="preserve">out of </w:t>
+      </w:r>
+      <w:proofErr w:type="spellStart"/>
+      <w:r>
+        <w:rPr>
+          <w:highlight w:val="green"/>
+        </w:rPr>
+        <w:t>db</w:t>
+      </w:r>
+      <w:proofErr w:type="spellEnd"/>
+      <w:r>
+        <w:rPr>
+          <w:highlight w:val="green"/>
+        </w:rPr>
+        <w:t>?</w:t>
       </w:r>
     </w:p>
     <w:p/>
@@ -508,18 +700,34 @@
     </w:p>
     <w:p>
       <w:r>
-        <w:t>List of StudentPracticeSet (for many to many relationship)</w:t>
+        <w:t xml:space="preserve">List of </w:t>
+      </w:r>
+      <w:proofErr w:type="spellStart"/>
+      <w:r>
+        <w:t>StudentPracticeSet</w:t>
+      </w:r>
+      <w:proofErr w:type="spellEnd"/>
+      <w:r>
+        <w:t xml:space="preserve"> (for many to many relationship)</w:t>
       </w:r>
     </w:p>
     <w:p>
       <w:r>
         <w:t xml:space="preserve">Practice rating? – </w:t>
       </w:r>
+      <w:proofErr w:type="gramStart"/>
       <w:r>
         <w:rPr>
           <w:lang w:val="bg-BG"/>
         </w:rPr>
-        <w:t xml:space="preserve">как да се смятат </w:t>
+        <w:t>как</w:t>
+      </w:r>
+      <w:proofErr w:type="gramEnd"/>
+      <w:r>
+        <w:rPr>
+          <w:lang w:val="bg-BG"/>
+        </w:rPr>
+        <w:t xml:space="preserve"> да се смятат </w:t>
       </w:r>
       <w:r>
         <w:t>finish rating, grade rating</w:t>
@@ -564,10 +772,22 @@
         <w:rPr>
           <w:highlight w:val="green"/>
         </w:rPr>
-        <w:t>Number – int, required</w:t>
-      </w:r>
-      <w:bookmarkStart w:id="0" w:name="_GoBack"/>
-      <w:bookmarkEnd w:id="0"/>
+        <w:t xml:space="preserve">Number – </w:t>
+      </w:r>
+      <w:proofErr w:type="spellStart"/>
+      <w:r>
+        <w:rPr>
+          <w:highlight w:val="green"/>
+        </w:rPr>
+        <w:t>int</w:t>
+      </w:r>
+      <w:proofErr w:type="spellEnd"/>
+      <w:r>
+        <w:rPr>
+          <w:highlight w:val="green"/>
+        </w:rPr>
+        <w:t>, required</w:t>
+      </w:r>
     </w:p>
     <w:p>
       <w:pPr>
@@ -583,19 +803,43 @@
       </w:r>
     </w:p>
     <w:p>
-      <w:r>
-        <w:rPr>
-          <w:highlight w:val="green"/>
-        </w:rPr>
-        <w:t>List of Events</w:t>
-      </w:r>
-    </w:p>
-    <w:p>
-      <w:r>
-        <w:rPr>
-          <w:highlight w:val="green"/>
-        </w:rPr>
-        <w:t>List of Majors</w:t>
+      <w:pPr>
+        <w:rPr>
+          <w:highlight w:val="green"/>
+        </w:rPr>
+      </w:pPr>
+      <w:r>
+        <w:rPr>
+          <w:highlight w:val="green"/>
+        </w:rPr>
+        <w:t>List of Even</w:t>
+      </w:r>
+      <w:r>
+        <w:rPr>
+          <w:highlight w:val="green"/>
+        </w:rPr>
+        <w:t>ts</w:t>
+      </w:r>
+    </w:p>
+    <w:p>
+      <w:pPr>
+        <w:rPr>
+          <w:highlight w:val="green"/>
+        </w:rPr>
+      </w:pPr>
+      <w:r>
+        <w:rPr>
+          <w:highlight w:val="green"/>
+        </w:rPr>
+        <w:t>Major</w:t>
+      </w:r>
+    </w:p>
+    <w:p>
+      <w:r>
+        <w:rPr>
+          <w:highlight w:val="green"/>
+        </w:rPr>
+        <w:t>Description</w:t>
       </w:r>
     </w:p>
     <w:p/>
@@ -627,6 +871,7 @@
         </w:rPr>
         <w:t xml:space="preserve">one to one with? </w:t>
       </w:r>
+      <w:proofErr w:type="spellStart"/>
       <w:r>
         <w:rPr>
           <w:b/>
@@ -634,6 +879,7 @@
         </w:rPr>
         <w:t>LMSAppUser</w:t>
       </w:r>
+      <w:proofErr w:type="spellEnd"/>
       <w:r>
         <w:rPr>
           <w:b/>
@@ -665,7 +911,23 @@
         <w:rPr>
           <w:highlight w:val="green"/>
         </w:rPr>
-        <w:t>Link to personal page: url, optional</w:t>
+        <w:t xml:space="preserve">Link to personal page: </w:t>
+      </w:r>
+      <w:proofErr w:type="spellStart"/>
+      <w:proofErr w:type="gramStart"/>
+      <w:r>
+        <w:rPr>
+          <w:highlight w:val="green"/>
+        </w:rPr>
+        <w:t>url</w:t>
+      </w:r>
+      <w:proofErr w:type="spellEnd"/>
+      <w:proofErr w:type="gramEnd"/>
+      <w:r>
+        <w:rPr>
+          <w:highlight w:val="green"/>
+        </w:rPr>
+        <w:t>, optional</w:t>
       </w:r>
     </w:p>
     <w:p>
@@ -679,17 +941,20 @@
         <w:rPr>
           <w:highlight w:val="green"/>
         </w:rPr>
-        <w:t>List of EducatorCourses (for many to many relationship)</w:t>
-      </w:r>
-    </w:p>
-    <w:p>
-      <w:r>
-        <w:rPr>
-          <w:highlight w:val="green"/>
-        </w:rPr>
-        <w:t>List of EducatorLecturecise</w:t>
-      </w:r>
-      <w:r>
+        <w:t xml:space="preserve">List of </w:t>
+      </w:r>
+      <w:proofErr w:type="spellStart"/>
+      <w:r>
+        <w:rPr>
+          <w:highlight w:val="green"/>
+        </w:rPr>
+        <w:t>EducatorCourses</w:t>
+      </w:r>
+      <w:proofErr w:type="spellEnd"/>
+      <w:r>
+        <w:rPr>
+          <w:highlight w:val="green"/>
+        </w:rPr>
         <w:t xml:space="preserve"> (for many to many relationship)</w:t>
       </w:r>
     </w:p>
@@ -698,16 +963,50 @@
         <w:rPr>
           <w:highlight w:val="green"/>
         </w:rPr>
-        <w:t>List of EducatorEvents (for many to many)</w:t>
-      </w:r>
-    </w:p>
-    <w:p>
-      <w:r>
-        <w:rPr>
-          <w:highlight w:val="green"/>
-        </w:rPr>
         <w:t xml:space="preserve">List of </w:t>
       </w:r>
+      <w:proofErr w:type="spellStart"/>
+      <w:r>
+        <w:rPr>
+          <w:highlight w:val="green"/>
+        </w:rPr>
+        <w:t>EducatorLecturecise</w:t>
+      </w:r>
+      <w:proofErr w:type="spellEnd"/>
+      <w:r>
+        <w:t xml:space="preserve"> (for many to many relationship)</w:t>
+      </w:r>
+    </w:p>
+    <w:p>
+      <w:r>
+        <w:rPr>
+          <w:highlight w:val="green"/>
+        </w:rPr>
+        <w:t xml:space="preserve">List of </w:t>
+      </w:r>
+      <w:proofErr w:type="spellStart"/>
+      <w:r>
+        <w:rPr>
+          <w:highlight w:val="green"/>
+        </w:rPr>
+        <w:t>EducatorEvents</w:t>
+      </w:r>
+      <w:proofErr w:type="spellEnd"/>
+      <w:r>
+        <w:rPr>
+          <w:highlight w:val="green"/>
+        </w:rPr>
+        <w:t xml:space="preserve"> (for many to many)</w:t>
+      </w:r>
+    </w:p>
+    <w:p>
+      <w:r>
+        <w:rPr>
+          <w:highlight w:val="green"/>
+        </w:rPr>
+        <w:t xml:space="preserve">List of </w:t>
+      </w:r>
+      <w:proofErr w:type="gramStart"/>
       <w:r>
         <w:rPr>
           <w:highlight w:val="green"/>
@@ -715,16 +1014,40 @@
         <w:t>Assignment</w:t>
       </w:r>
       <w:r>
-        <w:t>(AssignmentsGiven)</w:t>
-      </w:r>
-    </w:p>
-    <w:p>
-      <w:r>
-        <w:rPr>
-          <w:highlight w:val="green"/>
-        </w:rPr>
-        <w:t>List of StudentAsignments (</w:t>
-      </w:r>
+        <w:t>(</w:t>
+      </w:r>
+      <w:proofErr w:type="spellStart"/>
+      <w:proofErr w:type="gramEnd"/>
+      <w:r>
+        <w:t>AssignmentsGiven</w:t>
+      </w:r>
+      <w:proofErr w:type="spellEnd"/>
+      <w:r>
+        <w:t>)</w:t>
+      </w:r>
+    </w:p>
+    <w:p>
+      <w:r>
+        <w:rPr>
+          <w:highlight w:val="green"/>
+        </w:rPr>
+        <w:t xml:space="preserve">List of </w:t>
+      </w:r>
+      <w:proofErr w:type="spellStart"/>
+      <w:r>
+        <w:rPr>
+          <w:highlight w:val="green"/>
+        </w:rPr>
+        <w:t>StudentAsignments</w:t>
+      </w:r>
+      <w:proofErr w:type="spellEnd"/>
+      <w:r>
+        <w:rPr>
+          <w:highlight w:val="green"/>
+        </w:rPr>
+        <w:t xml:space="preserve"> (</w:t>
+      </w:r>
+      <w:proofErr w:type="spellStart"/>
       <w:r>
         <w:rPr>
           <w:rFonts w:ascii="Consolas" w:hAnsi="Consolas" w:cs="Consolas"/>
@@ -735,6 +1058,7 @@
         </w:rPr>
         <w:t>AssignmentsGraded</w:t>
       </w:r>
+      <w:proofErr w:type="spellEnd"/>
       <w:r>
         <w:rPr>
           <w:rFonts w:ascii="Consolas" w:hAnsi="Consolas" w:cs="Consolas"/>
@@ -818,16 +1142,26 @@
         <w:rPr>
           <w:highlight w:val="green"/>
         </w:rPr>
-        <w:t xml:space="preserve"> - enum</w:t>
-      </w:r>
-    </w:p>
-    <w:p>
+        <w:t xml:space="preserve"> - </w:t>
+      </w:r>
+      <w:proofErr w:type="spellStart"/>
+      <w:r>
+        <w:rPr>
+          <w:highlight w:val="green"/>
+        </w:rPr>
+        <w:t>enum</w:t>
+      </w:r>
+      <w:proofErr w:type="spellEnd"/>
+    </w:p>
+    <w:p>
+      <w:proofErr w:type="spellStart"/>
       <w:r>
         <w:rPr>
           <w:highlight w:val="green"/>
         </w:rPr>
         <w:t>UniYear</w:t>
       </w:r>
+      <w:proofErr w:type="spellEnd"/>
       <w:r>
         <w:t>:</w:t>
       </w:r>
@@ -837,8 +1171,13 @@
       <w:r>
         <w:t xml:space="preserve">string, </w:t>
       </w:r>
-      <w:r>
-        <w:t>To be selected automatically in the form with an option to edit</w:t>
+      <w:proofErr w:type="gramStart"/>
+      <w:r>
+        <w:t>To</w:t>
+      </w:r>
+      <w:proofErr w:type="gramEnd"/>
+      <w:r>
+        <w:t xml:space="preserve"> be selected automatically in the form with an option to edit</w:t>
       </w:r>
       <w:r>
         <w:rPr>
@@ -859,31 +1198,143 @@
       </w:r>
     </w:p>
     <w:p>
-      <w:r>
-        <w:rPr>
-          <w:highlight w:val="green"/>
-        </w:rPr>
-        <w:t>List of Majors</w:t>
-      </w:r>
-    </w:p>
-    <w:p>
+      <w:pPr>
+        <w:rPr>
+          <w:highlight w:val="green"/>
+        </w:rPr>
+      </w:pPr>
+      <w:bookmarkStart w:id="0" w:name="_GoBack"/>
+      <w:bookmarkEnd w:id="0"/>
       <w:r>
         <w:rPr>
           <w:highlight w:val="green"/>
         </w:rPr>
         <w:lastRenderedPageBreak/>
-        <w:t>List of Lecturecise</w:t>
-      </w:r>
-    </w:p>
-    <w:p>
-      <w:r>
-        <w:rPr>
-          <w:highlight w:val="green"/>
-        </w:rPr>
-        <w:t>List of StudentCourses</w:t>
-      </w:r>
-      <w:r>
-        <w:t>(many to many)</w:t>
+        <w:t>Major - required</w:t>
+      </w:r>
+    </w:p>
+    <w:p>
+      <w:pPr>
+        <w:autoSpaceDE w:val="0"/>
+        <w:autoSpaceDN w:val="0"/>
+        <w:adjustRightInd w:val="0"/>
+        <w:spacing w:after="0" w:line="240" w:lineRule="auto"/>
+        <w:rPr>
+          <w:rFonts w:ascii="Consolas" w:hAnsi="Consolas" w:cs="Consolas"/>
+          <w:color w:val="000000"/>
+          <w:sz w:val="19"/>
+          <w:szCs w:val="19"/>
+          <w:highlight w:val="green"/>
+        </w:rPr>
+      </w:pPr>
+      <w:proofErr w:type="spellStart"/>
+      <w:r>
+        <w:rPr>
+          <w:rFonts w:ascii="Consolas" w:hAnsi="Consolas" w:cs="Consolas"/>
+          <w:color w:val="000000"/>
+          <w:sz w:val="19"/>
+          <w:szCs w:val="19"/>
+          <w:highlight w:val="green"/>
+        </w:rPr>
+        <w:t>MajorDescription</w:t>
+      </w:r>
+      <w:proofErr w:type="spellEnd"/>
+      <w:r>
+        <w:rPr>
+          <w:rFonts w:ascii="Consolas" w:hAnsi="Consolas" w:cs="Consolas"/>
+          <w:color w:val="000000"/>
+          <w:sz w:val="19"/>
+          <w:szCs w:val="19"/>
+          <w:highlight w:val="green"/>
+        </w:rPr>
+        <w:t xml:space="preserve"> </w:t>
+      </w:r>
+      <w:r>
+        <w:rPr>
+          <w:rFonts w:ascii="Consolas" w:hAnsi="Consolas" w:cs="Consolas"/>
+          <w:color w:val="000000"/>
+          <w:sz w:val="19"/>
+          <w:szCs w:val="19"/>
+          <w:highlight w:val="green"/>
+        </w:rPr>
+        <w:t xml:space="preserve">string </w:t>
+      </w:r>
+    </w:p>
+    <w:p>
+      <w:pPr>
+        <w:autoSpaceDE w:val="0"/>
+        <w:autoSpaceDN w:val="0"/>
+        <w:adjustRightInd w:val="0"/>
+        <w:spacing w:after="0" w:line="240" w:lineRule="auto"/>
+        <w:rPr>
+          <w:rFonts w:ascii="Consolas" w:hAnsi="Consolas" w:cs="Consolas"/>
+          <w:color w:val="000000"/>
+          <w:sz w:val="19"/>
+          <w:szCs w:val="19"/>
+          <w:highlight w:val="green"/>
+        </w:rPr>
+      </w:pPr>
+    </w:p>
+    <w:p>
+      <w:r>
+        <w:rPr>
+          <w:rFonts w:ascii="Consolas" w:hAnsi="Consolas" w:cs="Consolas"/>
+          <w:color w:val="000000"/>
+          <w:sz w:val="19"/>
+          <w:szCs w:val="19"/>
+          <w:highlight w:val="green"/>
+        </w:rPr>
+        <w:t xml:space="preserve">Description </w:t>
+      </w:r>
+      <w:r>
+        <w:rPr>
+          <w:rFonts w:ascii="Consolas" w:hAnsi="Consolas" w:cs="Consolas"/>
+          <w:color w:val="000000"/>
+          <w:sz w:val="19"/>
+          <w:szCs w:val="19"/>
+          <w:highlight w:val="green"/>
+        </w:rPr>
+        <w:t>- string</w:t>
+      </w:r>
+    </w:p>
+    <w:p>
+      <w:r>
+        <w:rPr>
+          <w:highlight w:val="green"/>
+        </w:rPr>
+        <w:t xml:space="preserve">List of </w:t>
+      </w:r>
+      <w:proofErr w:type="spellStart"/>
+      <w:r>
+        <w:rPr>
+          <w:highlight w:val="green"/>
+        </w:rPr>
+        <w:t>Lecturecise</w:t>
+      </w:r>
+      <w:proofErr w:type="spellEnd"/>
+    </w:p>
+    <w:p>
+      <w:r>
+        <w:rPr>
+          <w:highlight w:val="green"/>
+        </w:rPr>
+        <w:t xml:space="preserve">List of </w:t>
+      </w:r>
+      <w:proofErr w:type="spellStart"/>
+      <w:proofErr w:type="gramStart"/>
+      <w:r>
+        <w:rPr>
+          <w:highlight w:val="green"/>
+        </w:rPr>
+        <w:t>StudentCourses</w:t>
+      </w:r>
+      <w:proofErr w:type="spellEnd"/>
+      <w:r>
+        <w:t>(</w:t>
+      </w:r>
+      <w:proofErr w:type="gramEnd"/>
+      <w:r>
+        <w:t>many to many)</w:t>
       </w:r>
     </w:p>
     <w:p>
@@ -902,12 +1353,21 @@
           <w:u w:val="single"/>
         </w:rPr>
       </w:pPr>
+      <w:proofErr w:type="spellStart"/>
       <w:r>
         <w:rPr>
           <w:b/>
           <w:u w:val="single"/>
         </w:rPr>
-        <w:t>StudentCourses:</w:t>
+        <w:t>StudentCourses</w:t>
+      </w:r>
+      <w:proofErr w:type="spellEnd"/>
+      <w:r>
+        <w:rPr>
+          <w:b/>
+          <w:u w:val="single"/>
+        </w:rPr>
+        <w:t>:</w:t>
       </w:r>
     </w:p>
     <w:p>
@@ -937,12 +1397,14 @@
           <w:b/>
         </w:rPr>
       </w:pPr>
+      <w:proofErr w:type="spellStart"/>
       <w:r>
         <w:rPr>
           <w:b/>
         </w:rPr>
         <w:t>EducatorCourses</w:t>
       </w:r>
+      <w:proofErr w:type="spellEnd"/>
     </w:p>
     <w:p>
       <w:pPr>
@@ -966,12 +1428,14 @@
       </w:r>
     </w:p>
     <w:p>
+      <w:proofErr w:type="spellStart"/>
       <w:r>
         <w:rPr>
           <w:highlight w:val="green"/>
         </w:rPr>
         <w:t>TeachingRole</w:t>
       </w:r>
+      <w:proofErr w:type="spellEnd"/>
     </w:p>
     <w:p/>
     <w:p>
@@ -980,57 +1444,119 @@
           <w:b/>
         </w:rPr>
       </w:pPr>
-      <w:r>
-        <w:rPr>
-          <w:b/>
-        </w:rPr>
-        <w:t>Lecturecise:</w:t>
-      </w:r>
-    </w:p>
-    <w:p>
+      <w:proofErr w:type="spellStart"/>
+      <w:r>
+        <w:rPr>
+          <w:b/>
+        </w:rPr>
+        <w:t>Lecturecise</w:t>
+      </w:r>
+      <w:proofErr w:type="spellEnd"/>
+      <w:r>
+        <w:rPr>
+          <w:b/>
+        </w:rPr>
+        <w:t>:</w:t>
+      </w:r>
+    </w:p>
+    <w:p>
+      <w:proofErr w:type="spellStart"/>
       <w:r>
         <w:rPr>
           <w:highlight w:val="green"/>
         </w:rPr>
         <w:t>LectureciseType</w:t>
       </w:r>
-    </w:p>
-    <w:p>
-      <w:r>
-        <w:rPr>
-          <w:highlight w:val="green"/>
-        </w:rPr>
-        <w:t>List of WeekTimes</w:t>
-      </w:r>
-    </w:p>
-    <w:p>
-      <w:r>
-        <w:rPr>
-          <w:highlight w:val="green"/>
-        </w:rPr>
-        <w:t>List of EducatorLecturecise</w:t>
-      </w:r>
-      <w:r>
-        <w:t xml:space="preserve"> (many to many)</w:t>
-      </w:r>
-    </w:p>
-    <w:p>
-      <w:pPr>
-        <w:rPr>
-          <w:highlight w:val="green"/>
-        </w:rPr>
-      </w:pPr>
-      <w:r>
-        <w:rPr>
-          <w:highlight w:val="green"/>
-        </w:rPr>
-        <w:t>List of StudentLecturecise (many to many)</w:t>
-      </w:r>
-      <w:r>
-        <w:rPr>
-          <w:highlight w:val="green"/>
-        </w:rPr>
-        <w:t>– should have functionality to be added by group</w:t>
+      <w:proofErr w:type="spellEnd"/>
+    </w:p>
+    <w:p>
+      <w:r>
+        <w:rPr>
+          <w:highlight w:val="green"/>
+        </w:rPr>
+        <w:t xml:space="preserve">List of </w:t>
+      </w:r>
+      <w:proofErr w:type="spellStart"/>
+      <w:r>
+        <w:rPr>
+          <w:highlight w:val="green"/>
+        </w:rPr>
+        <w:t>WeekTimes</w:t>
+      </w:r>
+      <w:proofErr w:type="spellEnd"/>
+    </w:p>
+    <w:p>
+      <w:r>
+        <w:rPr>
+          <w:highlight w:val="green"/>
+        </w:rPr>
+        <w:t xml:space="preserve">List of </w:t>
+      </w:r>
+      <w:proofErr w:type="spellStart"/>
+      <w:r>
+        <w:rPr>
+          <w:highlight w:val="green"/>
+        </w:rPr>
+        <w:t>EducatorLecturecise</w:t>
+      </w:r>
+      <w:proofErr w:type="spellEnd"/>
+      <w:r>
+        <w:t xml:space="preserve"> (many </w:t>
+      </w:r>
+      <w:proofErr w:type="gramStart"/>
+      <w:r>
+        <w:t>to</w:t>
+      </w:r>
+      <w:proofErr w:type="gramEnd"/>
+      <w:r>
+        <w:t xml:space="preserve"> many)</w:t>
+      </w:r>
+    </w:p>
+    <w:p>
+      <w:pPr>
+        <w:rPr>
+          <w:highlight w:val="green"/>
+        </w:rPr>
+      </w:pPr>
+      <w:r>
+        <w:rPr>
+          <w:highlight w:val="green"/>
+        </w:rPr>
+        <w:t xml:space="preserve">List of </w:t>
+      </w:r>
+      <w:proofErr w:type="spellStart"/>
+      <w:r>
+        <w:rPr>
+          <w:highlight w:val="green"/>
+        </w:rPr>
+        <w:t>StudentLecturecise</w:t>
+      </w:r>
+      <w:proofErr w:type="spellEnd"/>
+      <w:r>
+        <w:rPr>
+          <w:highlight w:val="green"/>
+        </w:rPr>
+        <w:t xml:space="preserve"> (many to many</w:t>
+      </w:r>
+      <w:proofErr w:type="gramStart"/>
+      <w:r>
+        <w:rPr>
+          <w:highlight w:val="green"/>
+        </w:rPr>
+        <w:t>)</w:t>
+      </w:r>
+      <w:r>
+        <w:rPr>
+          <w:highlight w:val="green"/>
+        </w:rPr>
+        <w:t>–</w:t>
+      </w:r>
+      <w:proofErr w:type="gramEnd"/>
+      <w:r>
+        <w:rPr>
+          <w:highlight w:val="green"/>
+        </w:rPr>
+        <w:t xml:space="preserve"> should have functionality to be added by group</w:t>
       </w:r>
     </w:p>
     <w:p>
@@ -1071,11 +1597,19 @@
           <w:b/>
         </w:rPr>
       </w:pPr>
-      <w:r>
-        <w:rPr>
-          <w:b/>
-        </w:rPr>
-        <w:t>StudentLecturecise:</w:t>
+      <w:proofErr w:type="spellStart"/>
+      <w:r>
+        <w:rPr>
+          <w:b/>
+        </w:rPr>
+        <w:t>StudentLecturecise</w:t>
+      </w:r>
+      <w:proofErr w:type="spellEnd"/>
+      <w:r>
+        <w:rPr>
+          <w:b/>
+        </w:rPr>
+        <w:t>:</w:t>
       </w:r>
     </w:p>
     <w:p>
@@ -1092,12 +1626,14 @@
       </w:r>
     </w:p>
     <w:p>
+      <w:proofErr w:type="spellStart"/>
       <w:r>
         <w:rPr>
           <w:highlight w:val="green"/>
         </w:rPr>
         <w:t>Lecturecise</w:t>
       </w:r>
+      <w:proofErr w:type="spellEnd"/>
     </w:p>
     <w:p/>
     <w:p>
@@ -1106,11 +1642,19 @@
           <w:b/>
         </w:rPr>
       </w:pPr>
-      <w:r>
-        <w:rPr>
-          <w:b/>
-        </w:rPr>
-        <w:t>EducatorLecturecise:</w:t>
+      <w:proofErr w:type="spellStart"/>
+      <w:r>
+        <w:rPr>
+          <w:b/>
+        </w:rPr>
+        <w:t>EducatorLecturecise</w:t>
+      </w:r>
+      <w:proofErr w:type="spellEnd"/>
+      <w:r>
+        <w:rPr>
+          <w:b/>
+        </w:rPr>
+        <w:t>:</w:t>
       </w:r>
     </w:p>
     <w:p>
@@ -1127,12 +1671,15 @@
       </w:r>
     </w:p>
     <w:p>
-      <w:r>
-        <w:rPr>
-          <w:highlight w:val="green"/>
-        </w:rPr>
+      <w:proofErr w:type="spellStart"/>
+      <w:r>
+        <w:rPr>
+          <w:highlight w:val="green"/>
+        </w:rPr>
+        <w:lastRenderedPageBreak/>
         <w:t>Lecturecise</w:t>
       </w:r>
+      <w:proofErr w:type="spellEnd"/>
     </w:p>
     <w:p/>
     <w:p>
@@ -1142,52 +1689,531 @@
           <w:lang w:val="bg-BG"/>
         </w:rPr>
       </w:pPr>
-      <w:r>
-        <w:rPr>
-          <w:b/>
-        </w:rPr>
-        <w:t>WeekTime:</w:t>
-      </w:r>
-    </w:p>
-    <w:p>
-      <w:pPr>
-        <w:rPr>
-          <w:highlight w:val="green"/>
-        </w:rPr>
-      </w:pPr>
+      <w:proofErr w:type="spellStart"/>
+      <w:r>
+        <w:rPr>
+          <w:b/>
+        </w:rPr>
+        <w:t>WeekTime</w:t>
+      </w:r>
+      <w:proofErr w:type="spellEnd"/>
+      <w:r>
+        <w:rPr>
+          <w:b/>
+        </w:rPr>
+        <w:t>:</w:t>
+      </w:r>
+    </w:p>
+    <w:p>
+      <w:pPr>
+        <w:rPr>
+          <w:highlight w:val="green"/>
+        </w:rPr>
+      </w:pPr>
+      <w:r>
+        <w:rPr>
+          <w:highlight w:val="green"/>
+        </w:rPr>
+        <w:t>Day of the week</w:t>
+      </w:r>
+      <w:r>
+        <w:rPr>
+          <w:highlight w:val="green"/>
+        </w:rPr>
+        <w:t xml:space="preserve"> - </w:t>
+      </w:r>
+      <w:proofErr w:type="spellStart"/>
+      <w:r>
+        <w:rPr>
+          <w:highlight w:val="green"/>
+        </w:rPr>
+        <w:t>DayOfWeek</w:t>
+      </w:r>
+      <w:proofErr w:type="spellEnd"/>
+    </w:p>
+    <w:p>
+      <w:pPr>
+        <w:rPr>
+          <w:highlight w:val="green"/>
+        </w:rPr>
+      </w:pPr>
+      <w:proofErr w:type="spellStart"/>
+      <w:r>
+        <w:rPr>
+          <w:highlight w:val="green"/>
+        </w:rPr>
+        <w:t>StartHour</w:t>
+      </w:r>
+      <w:proofErr w:type="spellEnd"/>
+      <w:r>
+        <w:rPr>
+          <w:highlight w:val="green"/>
+        </w:rPr>
+        <w:t xml:space="preserve"> – </w:t>
+      </w:r>
+      <w:proofErr w:type="spellStart"/>
+      <w:r>
+        <w:rPr>
+          <w:highlight w:val="green"/>
+        </w:rPr>
+        <w:t>int</w:t>
+      </w:r>
+      <w:proofErr w:type="spellEnd"/>
+      <w:r>
+        <w:rPr>
+          <w:highlight w:val="green"/>
+        </w:rPr>
+        <w:t xml:space="preserve"> </w:t>
+      </w:r>
+    </w:p>
+    <w:p>
+      <w:proofErr w:type="spellStart"/>
+      <w:r>
+        <w:rPr>
+          <w:highlight w:val="green"/>
+        </w:rPr>
+        <w:t>EndHours</w:t>
+      </w:r>
+      <w:proofErr w:type="spellEnd"/>
+      <w:r>
+        <w:rPr>
+          <w:highlight w:val="green"/>
+        </w:rPr>
+        <w:t xml:space="preserve"> - </w:t>
+      </w:r>
+      <w:proofErr w:type="spellStart"/>
+      <w:r>
+        <w:rPr>
+          <w:highlight w:val="green"/>
+        </w:rPr>
+        <w:t>int</w:t>
+      </w:r>
+      <w:proofErr w:type="spellEnd"/>
+    </w:p>
+    <w:p/>
+    <w:p>
+      <w:pPr>
+        <w:rPr>
+          <w:b/>
+        </w:rPr>
+      </w:pPr>
+      <w:r>
+        <w:rPr>
+          <w:b/>
+        </w:rPr>
+        <w:t>Event</w:t>
+      </w:r>
+      <w:r>
+        <w:rPr>
+          <w:b/>
+        </w:rPr>
+        <w:t>:</w:t>
+      </w:r>
+    </w:p>
+    <w:p>
+      <w:proofErr w:type="spellStart"/>
+      <w:r>
+        <w:rPr>
+          <w:highlight w:val="green"/>
+        </w:rPr>
+        <w:t>StartTime</w:t>
+      </w:r>
+      <w:proofErr w:type="spellEnd"/>
+      <w:r>
+        <w:rPr>
+          <w:highlight w:val="green"/>
+        </w:rPr>
+        <w:t xml:space="preserve"> - </w:t>
+      </w:r>
+      <w:proofErr w:type="spellStart"/>
+      <w:r>
+        <w:rPr>
+          <w:highlight w:val="green"/>
+        </w:rPr>
+        <w:t>DateTime</w:t>
+      </w:r>
+      <w:proofErr w:type="spellEnd"/>
+    </w:p>
+    <w:p>
+      <w:proofErr w:type="spellStart"/>
+      <w:r>
+        <w:rPr>
+          <w:highlight w:val="green"/>
+        </w:rPr>
+        <w:t>Lecturecise</w:t>
+      </w:r>
+      <w:proofErr w:type="spellEnd"/>
+      <w:r>
+        <w:rPr>
+          <w:highlight w:val="green"/>
+        </w:rPr>
+        <w:t xml:space="preserve"> – </w:t>
+      </w:r>
+      <w:proofErr w:type="spellStart"/>
+      <w:r>
+        <w:rPr>
+          <w:highlight w:val="green"/>
+        </w:rPr>
+        <w:t>optinal</w:t>
+      </w:r>
+      <w:proofErr w:type="spellEnd"/>
+      <w:r>
+        <w:rPr>
+          <w:highlight w:val="green"/>
+        </w:rPr>
+        <w:t>, could be additional</w:t>
+      </w:r>
+      <w:r>
+        <w:rPr>
+          <w:highlight w:val="green"/>
+        </w:rPr>
+        <w:t xml:space="preserve"> event</w:t>
+      </w:r>
+    </w:p>
+    <w:p>
+      <w:r>
+        <w:rPr>
+          <w:highlight w:val="green"/>
+        </w:rPr>
+        <w:t xml:space="preserve">List of </w:t>
+      </w:r>
+      <w:proofErr w:type="spellStart"/>
+      <w:proofErr w:type="gramStart"/>
+      <w:r>
+        <w:rPr>
+          <w:highlight w:val="green"/>
+        </w:rPr>
+        <w:t>StudentEvents</w:t>
+      </w:r>
+      <w:proofErr w:type="spellEnd"/>
+      <w:r>
+        <w:rPr>
+          <w:highlight w:val="green"/>
+        </w:rPr>
+        <w:t>(</w:t>
+      </w:r>
+      <w:proofErr w:type="gramEnd"/>
+      <w:r>
+        <w:rPr>
+          <w:highlight w:val="green"/>
+        </w:rPr>
+        <w:t>many to many)</w:t>
+      </w:r>
+    </w:p>
+    <w:p>
+      <w:r>
+        <w:rPr>
+          <w:highlight w:val="green"/>
+        </w:rPr>
+        <w:t xml:space="preserve">List of </w:t>
+      </w:r>
+      <w:proofErr w:type="spellStart"/>
+      <w:proofErr w:type="gramStart"/>
+      <w:r>
+        <w:rPr>
+          <w:highlight w:val="green"/>
+        </w:rPr>
+        <w:t>EducatorEvents</w:t>
+      </w:r>
+      <w:proofErr w:type="spellEnd"/>
+      <w:r>
+        <w:rPr>
+          <w:highlight w:val="green"/>
+        </w:rPr>
+        <w:t>(</w:t>
+      </w:r>
+      <w:proofErr w:type="gramEnd"/>
+      <w:r>
+        <w:rPr>
+          <w:highlight w:val="green"/>
+        </w:rPr>
+        <w:t>many to many)</w:t>
+      </w:r>
+      <w:r>
+        <w:t xml:space="preserve"> – option to have events only for educators</w:t>
+      </w:r>
+    </w:p>
+    <w:p>
+      <w:r>
+        <w:rPr>
+          <w:highlight w:val="green"/>
+        </w:rPr>
+        <w:t>List of Materials</w:t>
+      </w:r>
+    </w:p>
+    <w:p/>
+    <w:p>
+      <w:pPr>
+        <w:rPr>
+          <w:b/>
+        </w:rPr>
+      </w:pPr>
+      <w:proofErr w:type="spellStart"/>
+      <w:r>
+        <w:rPr>
+          <w:b/>
+        </w:rPr>
+        <w:t>StudentEvents</w:t>
+      </w:r>
+      <w:proofErr w:type="spellEnd"/>
+      <w:r>
+        <w:rPr>
+          <w:b/>
+        </w:rPr>
+        <w:t>:</w:t>
+      </w:r>
+    </w:p>
+    <w:p>
+      <w:pPr>
+        <w:rPr>
+          <w:highlight w:val="green"/>
+        </w:rPr>
+      </w:pPr>
+      <w:r>
+        <w:rPr>
+          <w:highlight w:val="green"/>
+        </w:rPr>
+        <w:t>Student</w:t>
+      </w:r>
+    </w:p>
+    <w:p>
+      <w:r>
+        <w:rPr>
+          <w:highlight w:val="green"/>
+        </w:rPr>
+        <w:t>Event</w:t>
+      </w:r>
+    </w:p>
+    <w:p/>
+    <w:p>
+      <w:pPr>
+        <w:rPr>
+          <w:b/>
+        </w:rPr>
+      </w:pPr>
+      <w:proofErr w:type="spellStart"/>
+      <w:r>
+        <w:rPr>
+          <w:b/>
+        </w:rPr>
+        <w:t>EducatorEvent</w:t>
+      </w:r>
+      <w:proofErr w:type="spellEnd"/>
+      <w:r>
+        <w:rPr>
+          <w:b/>
+        </w:rPr>
+        <w:t>:</w:t>
+      </w:r>
+    </w:p>
+    <w:p>
+      <w:pPr>
+        <w:rPr>
+          <w:highlight w:val="green"/>
+        </w:rPr>
+      </w:pPr>
+      <w:r>
+        <w:rPr>
+          <w:highlight w:val="green"/>
+        </w:rPr>
+        <w:t>Educator</w:t>
+      </w:r>
+    </w:p>
+    <w:p>
+      <w:pPr>
+        <w:rPr>
+          <w:highlight w:val="green"/>
+        </w:rPr>
+      </w:pPr>
+      <w:r>
+        <w:rPr>
+          <w:highlight w:val="green"/>
+        </w:rPr>
+        <w:t>Event</w:t>
+      </w:r>
+    </w:p>
+    <w:p>
+      <w:proofErr w:type="spellStart"/>
+      <w:r>
+        <w:rPr>
+          <w:highlight w:val="green"/>
+        </w:rPr>
+        <w:t>EventRole</w:t>
+      </w:r>
+      <w:proofErr w:type="spellEnd"/>
+    </w:p>
+    <w:p/>
+    <w:p>
+      <w:pPr>
+        <w:rPr>
+          <w:b/>
+        </w:rPr>
+      </w:pPr>
+      <w:r>
+        <w:rPr>
+          <w:b/>
+        </w:rPr>
+        <w:t>Assignment</w:t>
+      </w:r>
+      <w:r>
+        <w:rPr>
+          <w:b/>
+        </w:rPr>
+        <w:t>:</w:t>
+      </w:r>
+    </w:p>
+    <w:p>
+      <w:pPr>
+        <w:rPr>
+          <w:highlight w:val="green"/>
+        </w:rPr>
+      </w:pPr>
+      <w:r>
+        <w:rPr>
+          <w:highlight w:val="green"/>
+        </w:rPr>
+        <w:t>Name:</w:t>
+      </w:r>
+      <w:r>
+        <w:rPr>
+          <w:highlight w:val="green"/>
+        </w:rPr>
+        <w:t xml:space="preserve"> string</w:t>
+      </w:r>
+    </w:p>
+    <w:p>
+      <w:proofErr w:type="spellStart"/>
+      <w:r>
+        <w:rPr>
+          <w:highlight w:val="green"/>
+        </w:rPr>
+        <w:t>Lecturecise</w:t>
+      </w:r>
+      <w:proofErr w:type="spellEnd"/>
+      <w:r>
+        <w:rPr>
+          <w:highlight w:val="green"/>
+        </w:rPr>
+        <w:t>:</w:t>
+      </w:r>
+      <w:r>
+        <w:t xml:space="preserve"> </w:t>
+      </w:r>
+    </w:p>
+    <w:p>
+      <w:proofErr w:type="spellStart"/>
+      <w:r>
+        <w:rPr>
+          <w:highlight w:val="green"/>
+        </w:rPr>
+        <w:t>Assignment</w:t>
+      </w:r>
+      <w:r>
+        <w:rPr>
+          <w:highlight w:val="green"/>
+        </w:rPr>
+        <w:t>Type</w:t>
+      </w:r>
+      <w:proofErr w:type="spellEnd"/>
+      <w:r>
+        <w:rPr>
+          <w:highlight w:val="green"/>
+        </w:rPr>
+        <w:t>:</w:t>
+      </w:r>
+    </w:p>
+    <w:p>
+      <w:r>
+        <w:rPr>
+          <w:highlight w:val="green"/>
+        </w:rPr>
+        <w:t>Content:</w:t>
+      </w:r>
+      <w:r>
+        <w:rPr>
+          <w:highlight w:val="green"/>
+        </w:rPr>
+        <w:t xml:space="preserve"> string, optional</w:t>
+      </w:r>
+    </w:p>
+    <w:p>
+      <w:r>
+        <w:rPr>
+          <w:highlight w:val="green"/>
+        </w:rPr>
+        <w:t>Date created:</w:t>
+      </w:r>
+      <w:r>
+        <w:rPr>
+          <w:highlight w:val="green"/>
+        </w:rPr>
+        <w:t xml:space="preserve"> </w:t>
+      </w:r>
+      <w:proofErr w:type="spellStart"/>
+      <w:r>
+        <w:rPr>
+          <w:highlight w:val="green"/>
+        </w:rPr>
+        <w:t>DateTime</w:t>
+      </w:r>
+      <w:proofErr w:type="spellEnd"/>
+    </w:p>
+    <w:p>
       <w:r>
         <w:rPr>
           <w:highlight w:val="green"/>
         </w:rPr>
         <w:lastRenderedPageBreak/>
-        <w:t>Day of the week</w:t>
-      </w:r>
-      <w:r>
-        <w:rPr>
-          <w:highlight w:val="green"/>
-        </w:rPr>
-        <w:t xml:space="preserve"> - DayOfWeek</w:t>
-      </w:r>
-    </w:p>
-    <w:p>
-      <w:pPr>
-        <w:rPr>
-          <w:highlight w:val="green"/>
-        </w:rPr>
-      </w:pPr>
-      <w:r>
-        <w:rPr>
-          <w:highlight w:val="green"/>
-        </w:rPr>
-        <w:t xml:space="preserve">StartHour – int </w:t>
-      </w:r>
-    </w:p>
-    <w:p>
-      <w:r>
-        <w:rPr>
-          <w:highlight w:val="green"/>
-        </w:rPr>
-        <w:t>EndHours - int</w:t>
+        <w:t>Educator</w:t>
+      </w:r>
+      <w:r>
+        <w:rPr>
+          <w:highlight w:val="green"/>
+        </w:rPr>
+        <w:t xml:space="preserve"> giving:</w:t>
+      </w:r>
+    </w:p>
+    <w:p>
+      <w:r>
+        <w:rPr>
+          <w:highlight w:val="green"/>
+        </w:rPr>
+        <w:t>Max grade: decimal (optional)</w:t>
+      </w:r>
+      <w:r>
+        <w:t xml:space="preserve"> </w:t>
+      </w:r>
+    </w:p>
+    <w:p>
+      <w:r>
+        <w:rPr>
+          <w:highlight w:val="green"/>
+        </w:rPr>
+        <w:t>List of Materials</w:t>
+      </w:r>
+    </w:p>
+    <w:p>
+      <w:r>
+        <w:rPr>
+          <w:highlight w:val="green"/>
+        </w:rPr>
+        <w:t xml:space="preserve">List of </w:t>
+      </w:r>
+      <w:proofErr w:type="spellStart"/>
+      <w:r>
+        <w:rPr>
+          <w:highlight w:val="green"/>
+        </w:rPr>
+        <w:t>StudentTask</w:t>
+      </w:r>
+      <w:proofErr w:type="spellEnd"/>
+    </w:p>
+    <w:p>
+      <w:r>
+        <w:rPr>
+          <w:highlight w:val="green"/>
+        </w:rPr>
+        <w:t>List of Groups</w:t>
       </w:r>
     </w:p>
     <w:p/>
@@ -1197,12 +2223,14 @@
           <w:b/>
         </w:rPr>
       </w:pPr>
-      <w:r>
-        <w:rPr>
-          <w:b/>
-        </w:rPr>
-        <w:t>Event</w:t>
-      </w:r>
+      <w:proofErr w:type="spellStart"/>
+      <w:r>
+        <w:rPr>
+          <w:b/>
+        </w:rPr>
+        <w:t>StudentAssignment</w:t>
+      </w:r>
+      <w:proofErr w:type="spellEnd"/>
       <w:r>
         <w:rPr>
           <w:b/>
@@ -1211,70 +2239,149 @@
       </w:r>
     </w:p>
     <w:p>
-      <w:r>
-        <w:rPr>
-          <w:highlight w:val="green"/>
-        </w:rPr>
-        <w:t xml:space="preserve">StartTime - </w:t>
-      </w:r>
+      <w:pPr>
+        <w:rPr>
+          <w:highlight w:val="green"/>
+        </w:rPr>
+      </w:pPr>
+      <w:r>
+        <w:rPr>
+          <w:highlight w:val="green"/>
+        </w:rPr>
+        <w:t>Student</w:t>
+      </w:r>
+    </w:p>
+    <w:p>
+      <w:r>
+        <w:rPr>
+          <w:highlight w:val="green"/>
+        </w:rPr>
+        <w:t>Assignment</w:t>
+      </w:r>
+    </w:p>
+    <w:p>
+      <w:proofErr w:type="spellStart"/>
+      <w:r>
+        <w:rPr>
+          <w:highlight w:val="green"/>
+        </w:rPr>
+        <w:t>Lecturecise</w:t>
+      </w:r>
+      <w:proofErr w:type="spellEnd"/>
+      <w:r>
+        <w:rPr>
+          <w:highlight w:val="green"/>
+        </w:rPr>
+        <w:t>:</w:t>
+      </w:r>
+      <w:r>
+        <w:t xml:space="preserve"> </w:t>
+      </w:r>
+    </w:p>
+    <w:p>
+      <w:r>
+        <w:rPr>
+          <w:highlight w:val="green"/>
+        </w:rPr>
+        <w:t>Date due:</w:t>
+      </w:r>
+      <w:r>
+        <w:rPr>
+          <w:highlight w:val="green"/>
+        </w:rPr>
+        <w:t xml:space="preserve"> </w:t>
+      </w:r>
+      <w:proofErr w:type="spellStart"/>
       <w:r>
         <w:rPr>
           <w:highlight w:val="green"/>
         </w:rPr>
         <w:t>DateTime</w:t>
       </w:r>
-    </w:p>
-    <w:p>
-      <w:r>
-        <w:rPr>
-          <w:highlight w:val="green"/>
-        </w:rPr>
-        <w:t>Lecturecise – optinal, could be additional</w:t>
-      </w:r>
-      <w:r>
-        <w:rPr>
-          <w:highlight w:val="green"/>
-        </w:rPr>
-        <w:t xml:space="preserve"> event</w:t>
-      </w:r>
-    </w:p>
-    <w:p>
-      <w:r>
-        <w:rPr>
-          <w:highlight w:val="green"/>
-        </w:rPr>
-        <w:t>List of StudentEvents</w:t>
-      </w:r>
-      <w:r>
-        <w:rPr>
-          <w:highlight w:val="green"/>
-        </w:rPr>
-        <w:t>(many to many)</w:t>
-      </w:r>
-    </w:p>
-    <w:p>
-      <w:r>
-        <w:rPr>
-          <w:highlight w:val="green"/>
-        </w:rPr>
-        <w:t>List of EducatorEvents</w:t>
-      </w:r>
-      <w:r>
-        <w:rPr>
-          <w:highlight w:val="green"/>
-        </w:rPr>
-        <w:t>(many to many)</w:t>
-      </w:r>
-      <w:r>
-        <w:t xml:space="preserve"> – option to have events only for educators</w:t>
-      </w:r>
-    </w:p>
-    <w:p>
-      <w:r>
-        <w:rPr>
-          <w:highlight w:val="green"/>
-        </w:rPr>
-        <w:t>List of Materials</w:t>
+      <w:proofErr w:type="spellEnd"/>
+      <w:r>
+        <w:rPr>
+          <w:highlight w:val="green"/>
+        </w:rPr>
+        <w:t>?</w:t>
+      </w:r>
+    </w:p>
+    <w:p>
+      <w:proofErr w:type="spellStart"/>
+      <w:r>
+        <w:rPr>
+          <w:highlight w:val="green"/>
+        </w:rPr>
+        <w:t>Assignment</w:t>
+      </w:r>
+      <w:r>
+        <w:rPr>
+          <w:highlight w:val="green"/>
+        </w:rPr>
+        <w:t>Status</w:t>
+      </w:r>
+      <w:proofErr w:type="spellEnd"/>
+      <w:r>
+        <w:rPr>
+          <w:highlight w:val="green"/>
+        </w:rPr>
+        <w:t>:</w:t>
+      </w:r>
+    </w:p>
+    <w:p>
+      <w:r>
+        <w:rPr>
+          <w:highlight w:val="green"/>
+        </w:rPr>
+        <w:t>Expired: bool</w:t>
+      </w:r>
+    </w:p>
+    <w:p>
+      <w:r>
+        <w:rPr>
+          <w:highlight w:val="green"/>
+        </w:rPr>
+        <w:t>Grader</w:t>
+      </w:r>
+      <w:r>
+        <w:rPr>
+          <w:highlight w:val="green"/>
+        </w:rPr>
+        <w:t>:</w:t>
+      </w:r>
+    </w:p>
+    <w:p>
+      <w:r>
+        <w:rPr>
+          <w:highlight w:val="green"/>
+        </w:rPr>
+        <w:t>Grade:</w:t>
+      </w:r>
+      <w:r>
+        <w:rPr>
+          <w:highlight w:val="green"/>
+        </w:rPr>
+        <w:t xml:space="preserve"> decimal, optional</w:t>
+      </w:r>
+    </w:p>
+    <w:p>
+      <w:r>
+        <w:rPr>
+          <w:highlight w:val="green"/>
+        </w:rPr>
+        <w:t xml:space="preserve">Grade </w:t>
+      </w:r>
+      <w:r>
+        <w:rPr>
+          <w:highlight w:val="green"/>
+        </w:rPr>
+        <w:t>Comment:</w:t>
+      </w:r>
+      <w:r>
+        <w:rPr>
+          <w:highlight w:val="green"/>
+        </w:rPr>
+        <w:t xml:space="preserve"> string, optional</w:t>
       </w:r>
     </w:p>
     <w:p/>
@@ -1288,401 +2395,36 @@
         <w:rPr>
           <w:b/>
         </w:rPr>
-        <w:t>StudentEvents:</w:t>
-      </w:r>
-    </w:p>
-    <w:p>
-      <w:pPr>
-        <w:rPr>
-          <w:highlight w:val="green"/>
-        </w:rPr>
-      </w:pPr>
-      <w:r>
-        <w:rPr>
-          <w:highlight w:val="green"/>
-        </w:rPr>
-        <w:t>Student</w:t>
-      </w:r>
-    </w:p>
-    <w:p>
-      <w:r>
-        <w:rPr>
-          <w:highlight w:val="green"/>
-        </w:rPr>
-        <w:t>Event</w:t>
-      </w:r>
-    </w:p>
-    <w:p/>
-    <w:p>
-      <w:pPr>
-        <w:rPr>
-          <w:b/>
-        </w:rPr>
-      </w:pPr>
-      <w:r>
-        <w:rPr>
-          <w:b/>
-        </w:rPr>
-        <w:t>EducatorEvent:</w:t>
-      </w:r>
-    </w:p>
-    <w:p>
-      <w:pPr>
-        <w:rPr>
-          <w:highlight w:val="green"/>
-        </w:rPr>
-      </w:pPr>
-      <w:r>
-        <w:rPr>
-          <w:highlight w:val="green"/>
-        </w:rPr>
-        <w:t>Educator</w:t>
-      </w:r>
-    </w:p>
-    <w:p>
-      <w:pPr>
-        <w:rPr>
-          <w:highlight w:val="green"/>
-        </w:rPr>
-      </w:pPr>
-      <w:r>
-        <w:rPr>
-          <w:highlight w:val="green"/>
-        </w:rPr>
-        <w:t>Event</w:t>
-      </w:r>
-    </w:p>
-    <w:p>
-      <w:r>
-        <w:rPr>
-          <w:highlight w:val="green"/>
-        </w:rPr>
-        <w:t>EventRole</w:t>
-      </w:r>
-    </w:p>
-    <w:p/>
-    <w:p>
-      <w:pPr>
-        <w:rPr>
-          <w:b/>
-        </w:rPr>
-      </w:pPr>
-      <w:r>
-        <w:rPr>
-          <w:b/>
-        </w:rPr>
-        <w:t>Assignment</w:t>
-      </w:r>
-      <w:r>
-        <w:rPr>
-          <w:b/>
+        <w:t>Badge:</w:t>
+      </w:r>
+    </w:p>
+    <w:p>
+      <w:pPr>
+        <w:rPr>
+          <w:highlight w:val="green"/>
+        </w:rPr>
+      </w:pPr>
+      <w:r>
+        <w:rPr>
+          <w:highlight w:val="green"/>
+        </w:rPr>
+        <w:t>Name: string</w:t>
+      </w:r>
+    </w:p>
+    <w:p>
+      <w:proofErr w:type="spellStart"/>
+      <w:r>
+        <w:rPr>
+          <w:highlight w:val="green"/>
+        </w:rPr>
+        <w:t>Descripton</w:t>
+      </w:r>
+      <w:proofErr w:type="spellEnd"/>
+      <w:r>
+        <w:rPr>
+          <w:highlight w:val="green"/>
         </w:rPr>
         <w:t>:</w:t>
-      </w:r>
-    </w:p>
-    <w:p>
-      <w:pPr>
-        <w:rPr>
-          <w:highlight w:val="green"/>
-        </w:rPr>
-      </w:pPr>
-      <w:r>
-        <w:rPr>
-          <w:highlight w:val="green"/>
-        </w:rPr>
-        <w:t>Name:</w:t>
-      </w:r>
-      <w:r>
-        <w:rPr>
-          <w:highlight w:val="green"/>
-        </w:rPr>
-        <w:t xml:space="preserve"> string</w:t>
-      </w:r>
-    </w:p>
-    <w:p>
-      <w:r>
-        <w:rPr>
-          <w:highlight w:val="green"/>
-        </w:rPr>
-        <w:t>Lecturecise</w:t>
-      </w:r>
-      <w:r>
-        <w:rPr>
-          <w:highlight w:val="green"/>
-        </w:rPr>
-        <w:t>:</w:t>
-      </w:r>
-      <w:r>
-        <w:t xml:space="preserve"> </w:t>
-      </w:r>
-    </w:p>
-    <w:p>
-      <w:r>
-        <w:rPr>
-          <w:highlight w:val="green"/>
-        </w:rPr>
-        <w:t>Assignment</w:t>
-      </w:r>
-      <w:r>
-        <w:rPr>
-          <w:highlight w:val="green"/>
-        </w:rPr>
-        <w:t>Type</w:t>
-      </w:r>
-      <w:r>
-        <w:rPr>
-          <w:highlight w:val="green"/>
-        </w:rPr>
-        <w:t>:</w:t>
-      </w:r>
-    </w:p>
-    <w:p>
-      <w:r>
-        <w:rPr>
-          <w:highlight w:val="green"/>
-        </w:rPr>
-        <w:t>Content:</w:t>
-      </w:r>
-      <w:r>
-        <w:rPr>
-          <w:highlight w:val="green"/>
-        </w:rPr>
-        <w:t xml:space="preserve"> string, optional</w:t>
-      </w:r>
-    </w:p>
-    <w:p>
-      <w:r>
-        <w:rPr>
-          <w:highlight w:val="green"/>
-        </w:rPr>
-        <w:t>Date created:</w:t>
-      </w:r>
-      <w:r>
-        <w:rPr>
-          <w:highlight w:val="green"/>
-        </w:rPr>
-        <w:t xml:space="preserve"> DateTime</w:t>
-      </w:r>
-    </w:p>
-    <w:p>
-      <w:r>
-        <w:rPr>
-          <w:highlight w:val="green"/>
-        </w:rPr>
-        <w:t>Educator</w:t>
-      </w:r>
-      <w:r>
-        <w:rPr>
-          <w:highlight w:val="green"/>
-        </w:rPr>
-        <w:t xml:space="preserve"> giving:</w:t>
-      </w:r>
-    </w:p>
-    <w:p>
-      <w:r>
-        <w:rPr>
-          <w:highlight w:val="green"/>
-        </w:rPr>
-        <w:t>Max grade: decimal (optional)</w:t>
-      </w:r>
-      <w:r>
-        <w:t xml:space="preserve"> </w:t>
-      </w:r>
-    </w:p>
-    <w:p>
-      <w:r>
-        <w:rPr>
-          <w:highlight w:val="green"/>
-        </w:rPr>
-        <w:t>List of Materials</w:t>
-      </w:r>
-    </w:p>
-    <w:p>
-      <w:r>
-        <w:rPr>
-          <w:highlight w:val="green"/>
-        </w:rPr>
-        <w:lastRenderedPageBreak/>
-        <w:t>List of StudentTask</w:t>
-      </w:r>
-    </w:p>
-    <w:p>
-      <w:r>
-        <w:rPr>
-          <w:highlight w:val="green"/>
-        </w:rPr>
-        <w:t>List of Groups</w:t>
-      </w:r>
-    </w:p>
-    <w:p/>
-    <w:p>
-      <w:pPr>
-        <w:rPr>
-          <w:b/>
-        </w:rPr>
-      </w:pPr>
-      <w:r>
-        <w:rPr>
-          <w:b/>
-        </w:rPr>
-        <w:t>StudentAssignment</w:t>
-      </w:r>
-      <w:r>
-        <w:rPr>
-          <w:b/>
-        </w:rPr>
-        <w:t>:</w:t>
-      </w:r>
-    </w:p>
-    <w:p>
-      <w:pPr>
-        <w:rPr>
-          <w:highlight w:val="green"/>
-        </w:rPr>
-      </w:pPr>
-      <w:r>
-        <w:rPr>
-          <w:highlight w:val="green"/>
-        </w:rPr>
-        <w:t>Student</w:t>
-      </w:r>
-    </w:p>
-    <w:p>
-      <w:r>
-        <w:rPr>
-          <w:highlight w:val="green"/>
-        </w:rPr>
-        <w:t>Assignment</w:t>
-      </w:r>
-    </w:p>
-    <w:p>
-      <w:r>
-        <w:rPr>
-          <w:highlight w:val="green"/>
-        </w:rPr>
-        <w:t>Lecturecise:</w:t>
-      </w:r>
-      <w:r>
-        <w:t xml:space="preserve"> </w:t>
-      </w:r>
-    </w:p>
-    <w:p>
-      <w:r>
-        <w:rPr>
-          <w:highlight w:val="green"/>
-        </w:rPr>
-        <w:t>Date due:</w:t>
-      </w:r>
-      <w:r>
-        <w:rPr>
-          <w:highlight w:val="green"/>
-        </w:rPr>
-        <w:t xml:space="preserve"> DateTime?</w:t>
-      </w:r>
-    </w:p>
-    <w:p>
-      <w:r>
-        <w:rPr>
-          <w:highlight w:val="green"/>
-        </w:rPr>
-        <w:t>Assignment</w:t>
-      </w:r>
-      <w:r>
-        <w:rPr>
-          <w:highlight w:val="green"/>
-        </w:rPr>
-        <w:t>Status:</w:t>
-      </w:r>
-    </w:p>
-    <w:p>
-      <w:r>
-        <w:rPr>
-          <w:highlight w:val="green"/>
-        </w:rPr>
-        <w:t>Expired: bool</w:t>
-      </w:r>
-    </w:p>
-    <w:p>
-      <w:r>
-        <w:rPr>
-          <w:highlight w:val="green"/>
-        </w:rPr>
-        <w:t>Grader</w:t>
-      </w:r>
-      <w:r>
-        <w:rPr>
-          <w:highlight w:val="green"/>
-        </w:rPr>
-        <w:t>:</w:t>
-      </w:r>
-    </w:p>
-    <w:p>
-      <w:r>
-        <w:rPr>
-          <w:highlight w:val="green"/>
-        </w:rPr>
-        <w:t>Grade:</w:t>
-      </w:r>
-      <w:r>
-        <w:rPr>
-          <w:highlight w:val="green"/>
-        </w:rPr>
-        <w:t xml:space="preserve"> decimal, optional</w:t>
-      </w:r>
-    </w:p>
-    <w:p>
-      <w:r>
-        <w:rPr>
-          <w:highlight w:val="green"/>
-        </w:rPr>
-        <w:t xml:space="preserve">Grade </w:t>
-      </w:r>
-      <w:r>
-        <w:rPr>
-          <w:highlight w:val="green"/>
-        </w:rPr>
-        <w:t>Comment:</w:t>
-      </w:r>
-      <w:r>
-        <w:rPr>
-          <w:highlight w:val="green"/>
-        </w:rPr>
-        <w:t xml:space="preserve"> string, optional</w:t>
-      </w:r>
-    </w:p>
-    <w:p/>
-    <w:p>
-      <w:pPr>
-        <w:rPr>
-          <w:b/>
-        </w:rPr>
-      </w:pPr>
-      <w:r>
-        <w:rPr>
-          <w:b/>
-        </w:rPr>
-        <w:t>Badge:</w:t>
-      </w:r>
-    </w:p>
-    <w:p>
-      <w:pPr>
-        <w:rPr>
-          <w:highlight w:val="green"/>
-        </w:rPr>
-      </w:pPr>
-      <w:r>
-        <w:rPr>
-          <w:highlight w:val="green"/>
-        </w:rPr>
-        <w:t>Name: string</w:t>
-      </w:r>
-    </w:p>
-    <w:p>
-      <w:r>
-        <w:rPr>
-          <w:highlight w:val="green"/>
-        </w:rPr>
-        <w:t>Descripton:</w:t>
       </w:r>
       <w:r>
         <w:rPr>
@@ -1815,6 +2557,7 @@
         <w:rPr>
           <w:highlight w:val="green"/>
         </w:rPr>
+        <w:lastRenderedPageBreak/>
         <w:t>Name – string</w:t>
       </w:r>
     </w:p>
@@ -1831,399 +2574,538 @@
         <w:rPr>
           <w:highlight w:val="green"/>
         </w:rPr>
-        <w:t>Link to repo: url - ??? is this enough?</w:t>
-      </w:r>
-    </w:p>
-    <w:p>
-      <w:r>
-        <w:rPr>
-          <w:highlight w:val="green"/>
+        <w:t xml:space="preserve">Link to repo: </w:t>
+      </w:r>
+      <w:proofErr w:type="spellStart"/>
+      <w:proofErr w:type="gramStart"/>
+      <w:r>
+        <w:rPr>
+          <w:highlight w:val="green"/>
+        </w:rPr>
+        <w:t>url</w:t>
+      </w:r>
+      <w:proofErr w:type="spellEnd"/>
+      <w:proofErr w:type="gramEnd"/>
+      <w:r>
+        <w:rPr>
+          <w:highlight w:val="green"/>
+        </w:rPr>
+        <w:t xml:space="preserve"> - ??? </w:t>
+      </w:r>
+      <w:proofErr w:type="gramStart"/>
+      <w:r>
+        <w:rPr>
+          <w:highlight w:val="green"/>
+        </w:rPr>
+        <w:t>is</w:t>
+      </w:r>
+      <w:proofErr w:type="gramEnd"/>
+      <w:r>
+        <w:rPr>
+          <w:highlight w:val="green"/>
+        </w:rPr>
+        <w:t xml:space="preserve"> this enough?</w:t>
+      </w:r>
+    </w:p>
+    <w:p>
+      <w:r>
+        <w:rPr>
+          <w:highlight w:val="green"/>
+        </w:rPr>
+        <w:t xml:space="preserve">Last changes: </w:t>
+      </w:r>
+      <w:proofErr w:type="spellStart"/>
+      <w:r>
+        <w:rPr>
+          <w:highlight w:val="green"/>
+        </w:rPr>
+        <w:t>DateTime</w:t>
+      </w:r>
+      <w:proofErr w:type="spellEnd"/>
+    </w:p>
+    <w:p>
+      <w:r>
+        <w:rPr>
+          <w:highlight w:val="green"/>
+        </w:rPr>
+        <w:t>Educator:</w:t>
+      </w:r>
+    </w:p>
+    <w:p>
+      <w:r>
+        <w:rPr>
+          <w:highlight w:val="green"/>
+        </w:rPr>
+        <w:t>Course:</w:t>
+      </w:r>
+      <w:r>
+        <w:t xml:space="preserve"> </w:t>
+      </w:r>
+      <w:r>
+        <w:t>optional</w:t>
+      </w:r>
+    </w:p>
+    <w:p>
+      <w:r>
+        <w:rPr>
+          <w:highlight w:val="green"/>
+        </w:rPr>
+        <w:t>Assignment</w:t>
+      </w:r>
+      <w:r>
+        <w:rPr>
+          <w:highlight w:val="green"/>
+        </w:rPr>
+        <w:t>: optional</w:t>
+      </w:r>
+    </w:p>
+    <w:p>
+      <w:r>
+        <w:rPr>
+          <w:highlight w:val="green"/>
+        </w:rPr>
+        <w:t>Event: optional</w:t>
+      </w:r>
+    </w:p>
+    <w:p>
+      <w:r>
+        <w:rPr>
+          <w:highlight w:val="green"/>
+        </w:rPr>
+        <w:t>List of Students: optional</w:t>
+      </w:r>
+    </w:p>
+    <w:p/>
+    <w:p>
+      <w:pPr>
+        <w:rPr>
+          <w:b/>
+        </w:rPr>
+      </w:pPr>
+      <w:proofErr w:type="spellStart"/>
+      <w:r>
+        <w:rPr>
+          <w:b/>
+        </w:rPr>
+        <w:t>StudentMaterial</w:t>
+      </w:r>
+      <w:proofErr w:type="spellEnd"/>
+      <w:r>
+        <w:rPr>
+          <w:b/>
+        </w:rPr>
+        <w:t>:</w:t>
+      </w:r>
+    </w:p>
+    <w:p>
+      <w:pPr>
+        <w:rPr>
+          <w:highlight w:val="green"/>
+        </w:rPr>
+      </w:pPr>
+      <w:r>
+        <w:rPr>
+          <w:highlight w:val="green"/>
+        </w:rPr>
+        <w:t>Student</w:t>
+      </w:r>
+    </w:p>
+    <w:p>
+      <w:r>
+        <w:rPr>
+          <w:highlight w:val="green"/>
+        </w:rPr>
+        <w:t>Material</w:t>
+      </w:r>
+    </w:p>
+    <w:p/>
+    <w:p>
+      <w:pPr>
+        <w:rPr>
+          <w:b/>
+          <w:u w:val="single"/>
+        </w:rPr>
+      </w:pPr>
+      <w:r>
+        <w:rPr>
+          <w:b/>
+          <w:u w:val="single"/>
+        </w:rPr>
+        <w:t>ENUMS:</w:t>
+      </w:r>
+    </w:p>
+    <w:p>
+      <w:pPr>
+        <w:rPr>
+          <w:highlight w:val="green"/>
+        </w:rPr>
+      </w:pPr>
+      <w:r>
+        <w:rPr>
+          <w:b/>
+          <w:highlight w:val="green"/>
+        </w:rPr>
+        <w:t>Major:</w:t>
+      </w:r>
+      <w:r>
+        <w:rPr>
+          <w:highlight w:val="green"/>
+        </w:rPr>
+        <w:t xml:space="preserve"> Molecular Biology, Biotechnology</w:t>
+      </w:r>
+    </w:p>
+    <w:p>
+      <w:pPr>
+        <w:rPr>
+          <w:highlight w:val="green"/>
+        </w:rPr>
+      </w:pPr>
+      <w:proofErr w:type="spellStart"/>
+      <w:r>
+        <w:rPr>
+          <w:b/>
+          <w:highlight w:val="green"/>
+        </w:rPr>
+        <w:t>LectureciseT</w:t>
+      </w:r>
+      <w:r>
+        <w:rPr>
+          <w:b/>
+          <w:highlight w:val="green"/>
+        </w:rPr>
+        <w:t>ype</w:t>
+      </w:r>
+      <w:proofErr w:type="spellEnd"/>
+      <w:r>
+        <w:rPr>
+          <w:b/>
+          <w:highlight w:val="green"/>
+        </w:rPr>
+        <w:t>:</w:t>
+      </w:r>
+      <w:r>
+        <w:rPr>
+          <w:highlight w:val="green"/>
+        </w:rPr>
+        <w:t xml:space="preserve"> Lecture, Exercise</w:t>
+      </w:r>
+    </w:p>
+    <w:p>
+      <w:r>
+        <w:rPr>
+          <w:b/>
+          <w:highlight w:val="green"/>
+        </w:rPr>
+        <w:t>Semester:</w:t>
+      </w:r>
+      <w:r>
+        <w:rPr>
+          <w:highlight w:val="green"/>
+        </w:rPr>
+        <w:t xml:space="preserve"> Winter, </w:t>
+      </w:r>
+      <w:proofErr w:type="gramStart"/>
+      <w:r>
+        <w:rPr>
+          <w:highlight w:val="green"/>
+        </w:rPr>
+        <w:t>Summer</w:t>
+      </w:r>
+      <w:proofErr w:type="gramEnd"/>
+    </w:p>
+    <w:p>
+      <w:pPr>
+        <w:rPr>
+          <w:lang w:val="bg-BG"/>
+        </w:rPr>
+      </w:pPr>
+      <w:proofErr w:type="spellStart"/>
+      <w:r>
+        <w:rPr>
+          <w:b/>
+          <w:highlight w:val="green"/>
+        </w:rPr>
+        <w:t>TeachingRole</w:t>
+      </w:r>
+      <w:proofErr w:type="spellEnd"/>
+      <w:r>
+        <w:rPr>
+          <w:b/>
+          <w:highlight w:val="green"/>
+        </w:rPr>
+        <w:t>:</w:t>
+      </w:r>
+      <w:r>
+        <w:rPr>
+          <w:highlight w:val="green"/>
+        </w:rPr>
+        <w:t xml:space="preserve"> Lecturer, </w:t>
+      </w:r>
+      <w:r>
+        <w:rPr>
+          <w:highlight w:val="green"/>
+        </w:rPr>
+        <w:t>Assistant</w:t>
+      </w:r>
+      <w:r>
+        <w:rPr>
+          <w:highlight w:val="green"/>
+        </w:rPr>
+        <w:t>, Other</w:t>
+      </w:r>
+    </w:p>
+    <w:p>
+      <w:proofErr w:type="spellStart"/>
+      <w:r>
+        <w:rPr>
+          <w:b/>
+          <w:highlight w:val="green"/>
+        </w:rPr>
+        <w:t>EventRole</w:t>
+      </w:r>
+      <w:proofErr w:type="spellEnd"/>
+      <w:r>
+        <w:rPr>
+          <w:b/>
+          <w:highlight w:val="green"/>
+        </w:rPr>
+        <w:t>:</w:t>
+      </w:r>
+      <w:r>
+        <w:rPr>
+          <w:highlight w:val="green"/>
+        </w:rPr>
+        <w:t xml:space="preserve"> Instructor, Examiner, Observer</w:t>
+      </w:r>
+      <w:r>
+        <w:rPr>
+          <w:highlight w:val="green"/>
+        </w:rPr>
+        <w:t>,</w:t>
+      </w:r>
+      <w:r>
+        <w:rPr>
+          <w:highlight w:val="green"/>
+        </w:rPr>
+        <w:t xml:space="preserve"> </w:t>
+      </w:r>
+      <w:proofErr w:type="spellStart"/>
+      <w:r>
+        <w:rPr>
+          <w:highlight w:val="green"/>
+        </w:rPr>
+        <w:t>DecisionMaker</w:t>
+      </w:r>
+      <w:proofErr w:type="spellEnd"/>
+      <w:r>
+        <w:rPr>
+          <w:highlight w:val="green"/>
+        </w:rPr>
+        <w:t>,</w:t>
+      </w:r>
+      <w:r>
+        <w:rPr>
+          <w:highlight w:val="green"/>
+        </w:rPr>
+        <w:t xml:space="preserve"> </w:t>
+      </w:r>
+      <w:proofErr w:type="spellStart"/>
+      <w:r>
+        <w:rPr>
+          <w:highlight w:val="green"/>
+        </w:rPr>
+        <w:t>PartyAnimal</w:t>
+      </w:r>
+      <w:proofErr w:type="spellEnd"/>
+      <w:r>
+        <w:rPr>
+          <w:highlight w:val="green"/>
+        </w:rPr>
+        <w:t>, Other</w:t>
+      </w:r>
+    </w:p>
+    <w:p>
+      <w:proofErr w:type="spellStart"/>
+      <w:r>
+        <w:rPr>
+          <w:highlight w:val="green"/>
+        </w:rPr>
+        <w:t>AssignmentStatus</w:t>
+      </w:r>
+      <w:proofErr w:type="spellEnd"/>
+      <w:r>
+        <w:rPr>
+          <w:b/>
+          <w:highlight w:val="green"/>
+        </w:rPr>
+        <w:t>:</w:t>
+      </w:r>
+      <w:r>
+        <w:rPr>
+          <w:highlight w:val="green"/>
+        </w:rPr>
+        <w:t xml:space="preserve"> Unf</w:t>
+      </w:r>
+      <w:r>
+        <w:rPr>
+          <w:highlight w:val="green"/>
+        </w:rPr>
+        <w:t xml:space="preserve">inished, </w:t>
+      </w:r>
+      <w:proofErr w:type="spellStart"/>
+      <w:r>
+        <w:rPr>
+          <w:highlight w:val="green"/>
+        </w:rPr>
+        <w:t>UnderRevision</w:t>
+      </w:r>
+      <w:proofErr w:type="spellEnd"/>
+      <w:r>
+        <w:rPr>
+          <w:highlight w:val="green"/>
+        </w:rPr>
+        <w:t xml:space="preserve">, </w:t>
+      </w:r>
+      <w:proofErr w:type="spellStart"/>
+      <w:r>
+        <w:rPr>
+          <w:highlight w:val="green"/>
+        </w:rPr>
+        <w:t>ToRemake</w:t>
+      </w:r>
+      <w:proofErr w:type="spellEnd"/>
+      <w:r>
+        <w:rPr>
+          <w:highlight w:val="green"/>
+        </w:rPr>
+        <w:t>, Finished</w:t>
+      </w:r>
+      <w:r>
+        <w:rPr>
+          <w:highlight w:val="green"/>
+        </w:rPr>
+        <w:t>, Other</w:t>
+      </w:r>
+    </w:p>
+    <w:p>
+      <w:proofErr w:type="spellStart"/>
+      <w:r>
+        <w:rPr>
+          <w:highlight w:val="green"/>
+        </w:rPr>
+        <w:t>AssignmentType</w:t>
+      </w:r>
+      <w:proofErr w:type="spellEnd"/>
+      <w:r>
+        <w:rPr>
+          <w:b/>
+          <w:highlight w:val="green"/>
+        </w:rPr>
+        <w:t>:</w:t>
+      </w:r>
+      <w:r>
+        <w:rPr>
+          <w:highlight w:val="green"/>
+        </w:rPr>
+        <w:t xml:space="preserve"> Current, Final, </w:t>
+      </w:r>
+      <w:proofErr w:type="gramStart"/>
+      <w:r>
+        <w:rPr>
+          <w:highlight w:val="green"/>
+        </w:rPr>
+        <w:t>Other</w:t>
+      </w:r>
+      <w:proofErr w:type="gramEnd"/>
+    </w:p>
+    <w:p/>
+    <w:p>
+      <w:pPr>
+        <w:rPr>
+          <w:b/>
+          <w:sz w:val="28"/>
+        </w:rPr>
+      </w:pPr>
+      <w:r>
+        <w:rPr>
+          <w:b/>
+          <w:sz w:val="28"/>
+        </w:rPr>
+        <w:t>OOP Principles and Security</w:t>
+      </w:r>
+    </w:p>
+    <w:p>
+      <w:r>
+        <w:t xml:space="preserve">Make all lists </w:t>
+      </w:r>
+      <w:proofErr w:type="spellStart"/>
+      <w:r>
+        <w:t>ReadOnly</w:t>
+      </w:r>
+      <w:proofErr w:type="spellEnd"/>
+      <w:r>
+        <w:t xml:space="preserve"> or some?</w:t>
+      </w:r>
+      <w:r>
+        <w:t xml:space="preserve"> Or just</w:t>
+      </w:r>
+      <w:r>
+        <w:t xml:space="preserve"> make input models for everything and be careful with get and post</w:t>
+      </w:r>
+    </w:p>
+    <w:p/>
+    <w:p>
+      <w:pPr>
+        <w:rPr>
+          <w:b/>
+          <w:sz w:val="24"/>
+        </w:rPr>
+      </w:pPr>
+      <w:r>
+        <w:rPr>
+          <w:b/>
+          <w:sz w:val="24"/>
+        </w:rPr>
+        <w:t>FUNCTIONALITY</w:t>
+      </w:r>
+      <w:r>
+        <w:rPr>
+          <w:b/>
+          <w:sz w:val="24"/>
+        </w:rPr>
+        <w:t xml:space="preserve"> DISCRIPTION</w:t>
+      </w:r>
+    </w:p>
+    <w:p>
+      <w:pPr>
+        <w:rPr>
+          <w:b/>
+          <w:u w:val="single"/>
+        </w:rPr>
+      </w:pPr>
+    </w:p>
+    <w:p>
+      <w:pPr>
+        <w:rPr>
+          <w:b/>
+          <w:u w:val="single"/>
+        </w:rPr>
+      </w:pPr>
+      <w:r>
+        <w:rPr>
+          <w:b/>
+          <w:u w:val="single"/>
         </w:rPr>
         <w:lastRenderedPageBreak/>
-        <w:t>Last changes: DateTime</w:t>
-      </w:r>
-    </w:p>
-    <w:p>
-      <w:r>
-        <w:rPr>
-          <w:highlight w:val="green"/>
-        </w:rPr>
-        <w:t>Educator:</w:t>
-      </w:r>
-    </w:p>
-    <w:p>
-      <w:r>
-        <w:rPr>
-          <w:highlight w:val="green"/>
-        </w:rPr>
-        <w:t>Course:</w:t>
-      </w:r>
-      <w:r>
-        <w:t xml:space="preserve"> </w:t>
-      </w:r>
-      <w:r>
-        <w:t>optional</w:t>
-      </w:r>
-    </w:p>
-    <w:p>
-      <w:r>
-        <w:rPr>
-          <w:highlight w:val="green"/>
-        </w:rPr>
-        <w:t>Assignment</w:t>
-      </w:r>
-      <w:r>
-        <w:rPr>
-          <w:highlight w:val="green"/>
-        </w:rPr>
-        <w:t>: optional</w:t>
-      </w:r>
-    </w:p>
-    <w:p>
-      <w:r>
-        <w:rPr>
-          <w:highlight w:val="green"/>
-        </w:rPr>
-        <w:t>Event: optional</w:t>
-      </w:r>
-    </w:p>
-    <w:p>
-      <w:r>
-        <w:rPr>
-          <w:highlight w:val="green"/>
-        </w:rPr>
-        <w:t>List of Students: optional</w:t>
-      </w:r>
-    </w:p>
-    <w:p/>
-    <w:p>
-      <w:pPr>
-        <w:rPr>
-          <w:b/>
-        </w:rPr>
-      </w:pPr>
-      <w:r>
-        <w:rPr>
-          <w:b/>
-        </w:rPr>
-        <w:t>StudentMaterial:</w:t>
-      </w:r>
-    </w:p>
-    <w:p>
-      <w:pPr>
-        <w:rPr>
-          <w:highlight w:val="green"/>
-        </w:rPr>
-      </w:pPr>
-      <w:r>
-        <w:rPr>
-          <w:highlight w:val="green"/>
-        </w:rPr>
-        <w:t>Student</w:t>
-      </w:r>
-    </w:p>
-    <w:p>
-      <w:r>
-        <w:rPr>
-          <w:highlight w:val="green"/>
-        </w:rPr>
-        <w:t>Material</w:t>
-      </w:r>
-    </w:p>
-    <w:p/>
-    <w:p>
-      <w:pPr>
+        <w:t>GUESTS</w:t>
+      </w:r>
+      <w:r>
         <w:rPr>
           <w:b/>
           <w:u w:val="single"/>
         </w:rPr>
-      </w:pPr>
-      <w:r>
-        <w:rPr>
-          <w:b/>
-          <w:u w:val="single"/>
-        </w:rPr>
-        <w:t>ENUMS:</w:t>
-      </w:r>
-    </w:p>
-    <w:p>
-      <w:pPr>
-        <w:rPr>
-          <w:highlight w:val="green"/>
-        </w:rPr>
-      </w:pPr>
-      <w:r>
-        <w:rPr>
-          <w:b/>
-          <w:highlight w:val="green"/>
-        </w:rPr>
-        <w:t>Major:</w:t>
-      </w:r>
-      <w:r>
-        <w:rPr>
-          <w:highlight w:val="green"/>
-        </w:rPr>
-        <w:t xml:space="preserve"> Molecular Biology, Biotechnology</w:t>
-      </w:r>
-    </w:p>
-    <w:p>
-      <w:pPr>
-        <w:rPr>
-          <w:highlight w:val="green"/>
-        </w:rPr>
-      </w:pPr>
-      <w:r>
-        <w:rPr>
-          <w:b/>
-          <w:highlight w:val="green"/>
-        </w:rPr>
-        <w:t>LectureciseT</w:t>
-      </w:r>
-      <w:r>
-        <w:rPr>
-          <w:b/>
-          <w:highlight w:val="green"/>
-        </w:rPr>
-        <w:t>ype:</w:t>
-      </w:r>
-      <w:r>
-        <w:rPr>
-          <w:highlight w:val="green"/>
-        </w:rPr>
-        <w:t xml:space="preserve"> Lecture, Exercise</w:t>
-      </w:r>
-    </w:p>
-    <w:p>
-      <w:r>
-        <w:rPr>
-          <w:b/>
-          <w:highlight w:val="green"/>
-        </w:rPr>
-        <w:t>Semester:</w:t>
-      </w:r>
-      <w:r>
-        <w:rPr>
-          <w:highlight w:val="green"/>
-        </w:rPr>
-        <w:t xml:space="preserve"> Winter, Summer</w:t>
-      </w:r>
-    </w:p>
-    <w:p>
-      <w:pPr>
-        <w:rPr>
-          <w:lang w:val="bg-BG"/>
-        </w:rPr>
-      </w:pPr>
-      <w:r>
-        <w:rPr>
-          <w:b/>
-          <w:highlight w:val="green"/>
-        </w:rPr>
-        <w:t>TeachingRole:</w:t>
-      </w:r>
-      <w:r>
-        <w:rPr>
-          <w:highlight w:val="green"/>
-        </w:rPr>
-        <w:t xml:space="preserve"> Lecturer, </w:t>
-      </w:r>
-      <w:r>
-        <w:rPr>
-          <w:highlight w:val="green"/>
-        </w:rPr>
-        <w:t>Assistant</w:t>
-      </w:r>
-      <w:r>
-        <w:rPr>
-          <w:highlight w:val="green"/>
-        </w:rPr>
-        <w:t>, Other</w:t>
-      </w:r>
-    </w:p>
-    <w:p>
-      <w:r>
-        <w:rPr>
-          <w:b/>
-          <w:highlight w:val="green"/>
-        </w:rPr>
-        <w:t>EventRole:</w:t>
-      </w:r>
-      <w:r>
-        <w:rPr>
-          <w:highlight w:val="green"/>
-        </w:rPr>
-        <w:t xml:space="preserve"> Instructor, Examiner, Observer</w:t>
-      </w:r>
-      <w:r>
-        <w:rPr>
-          <w:highlight w:val="green"/>
-        </w:rPr>
-        <w:t>,</w:t>
-      </w:r>
-      <w:r>
-        <w:rPr>
-          <w:highlight w:val="green"/>
-        </w:rPr>
-        <w:t xml:space="preserve"> DecisionMaker,</w:t>
-      </w:r>
-      <w:r>
-        <w:rPr>
-          <w:highlight w:val="green"/>
-        </w:rPr>
-        <w:t xml:space="preserve"> PartyAnimal</w:t>
-      </w:r>
-      <w:r>
-        <w:rPr>
-          <w:highlight w:val="green"/>
-        </w:rPr>
-        <w:t>, Other</w:t>
-      </w:r>
-    </w:p>
-    <w:p>
-      <w:r>
-        <w:rPr>
-          <w:highlight w:val="green"/>
-        </w:rPr>
-        <w:t>AssignmentStatus</w:t>
-      </w:r>
-      <w:r>
-        <w:rPr>
-          <w:b/>
-          <w:highlight w:val="green"/>
-        </w:rPr>
         <w:t>:</w:t>
       </w:r>
-      <w:r>
-        <w:rPr>
-          <w:highlight w:val="green"/>
-        </w:rPr>
-        <w:t xml:space="preserve"> Unf</w:t>
-      </w:r>
-      <w:r>
-        <w:rPr>
-          <w:highlight w:val="green"/>
-        </w:rPr>
-        <w:t xml:space="preserve">inished, </w:t>
-      </w:r>
-      <w:r>
-        <w:rPr>
-          <w:highlight w:val="green"/>
-        </w:rPr>
-        <w:t>UnderRevision, ToRemake</w:t>
-      </w:r>
-      <w:r>
-        <w:rPr>
-          <w:highlight w:val="green"/>
-        </w:rPr>
-        <w:t>, Finished</w:t>
-      </w:r>
-      <w:r>
-        <w:rPr>
-          <w:highlight w:val="green"/>
-        </w:rPr>
-        <w:t>, Other</w:t>
-      </w:r>
-    </w:p>
-    <w:p>
-      <w:r>
-        <w:rPr>
-          <w:highlight w:val="green"/>
-        </w:rPr>
-        <w:t>AssignmentType</w:t>
-      </w:r>
-      <w:r>
-        <w:rPr>
-          <w:b/>
-          <w:highlight w:val="green"/>
-        </w:rPr>
-        <w:t>:</w:t>
-      </w:r>
-      <w:r>
-        <w:rPr>
-          <w:highlight w:val="green"/>
-        </w:rPr>
-        <w:t xml:space="preserve"> Current, Final, Other</w:t>
-      </w:r>
-    </w:p>
-    <w:p/>
-    <w:p>
-      <w:pPr>
-        <w:rPr>
-          <w:b/>
-          <w:sz w:val="28"/>
-        </w:rPr>
-      </w:pPr>
-      <w:r>
-        <w:rPr>
-          <w:b/>
-          <w:sz w:val="28"/>
-        </w:rPr>
-        <w:t>OOP Principles and Security</w:t>
-      </w:r>
-    </w:p>
-    <w:p>
-      <w:r>
-        <w:t>Make all lists ReadOnly or some?</w:t>
-      </w:r>
-      <w:r>
-        <w:t xml:space="preserve"> Or just</w:t>
-      </w:r>
-      <w:r>
-        <w:t xml:space="preserve"> make input models for everything and be careful with get and post</w:t>
-      </w:r>
-    </w:p>
-    <w:p/>
-    <w:p>
-      <w:pPr>
-        <w:rPr>
-          <w:b/>
-          <w:sz w:val="24"/>
-        </w:rPr>
-      </w:pPr>
-      <w:r>
-        <w:rPr>
-          <w:b/>
-          <w:sz w:val="24"/>
-        </w:rPr>
-        <w:t>FUNCTIONALITY</w:t>
-      </w:r>
-      <w:r>
-        <w:rPr>
-          <w:b/>
-          <w:sz w:val="24"/>
-        </w:rPr>
-        <w:t xml:space="preserve"> DISCRIPTION</w:t>
-      </w:r>
-    </w:p>
-    <w:p>
-      <w:pPr>
-        <w:rPr>
-          <w:b/>
-          <w:u w:val="single"/>
-        </w:rPr>
-      </w:pPr>
-    </w:p>
-    <w:p>
-      <w:pPr>
-        <w:rPr>
-          <w:b/>
-          <w:u w:val="single"/>
-        </w:rPr>
-      </w:pPr>
-      <w:r>
-        <w:rPr>
-          <w:b/>
-          <w:u w:val="single"/>
-        </w:rPr>
-        <w:t>GUESTS</w:t>
-      </w:r>
-      <w:r>
-        <w:rPr>
-          <w:b/>
-          <w:u w:val="single"/>
-        </w:rPr>
-        <w:t>:</w:t>
-      </w:r>
     </w:p>
     <w:p>
       <w:r>
@@ -2241,7 +3123,6 @@
     </w:p>
     <w:p>
       <w:r>
-        <w:lastRenderedPageBreak/>
         <w:t>-Registers – includes to mark the role</w:t>
       </w:r>
       <w:r>
@@ -2303,7 +3184,15 @@
         </w:numPr>
       </w:pPr>
       <w:r>
-        <w:t>From an Excell file</w:t>
+        <w:t xml:space="preserve">From an </w:t>
+      </w:r>
+      <w:proofErr w:type="spellStart"/>
+      <w:r>
+        <w:t>Excell</w:t>
+      </w:r>
+      <w:proofErr w:type="spellEnd"/>
+      <w:r>
+        <w:t xml:space="preserve"> file</w:t>
       </w:r>
     </w:p>
     <w:p>
@@ -2382,8 +3271,13 @@
     </w:p>
     <w:p>
       <w:r>
-        <w:t>Automatic email confim</w:t>
-      </w:r>
+        <w:t xml:space="preserve">Automatic email </w:t>
+      </w:r>
+      <w:proofErr w:type="spellStart"/>
+      <w:r>
+        <w:t>confim</w:t>
+      </w:r>
+      <w:proofErr w:type="spellEnd"/>
     </w:p>
     <w:p>
       <w:pPr>

</xml_diff>

<commit_message>
Added courseId in the Lecturecise entity Added FacultyOf Enum in Student and Educator Added some goals in the notes
</commit_message>
<xml_diff>
--- a/ApplicationPlan.docx
+++ b/ApplicationPlan.docx
@@ -14,27 +14,72 @@
           <w:b/>
           <w:sz w:val="24"/>
         </w:rPr>
+        <w:t>LANGUAGE</w:t>
+      </w:r>
+    </w:p>
+    <w:p>
+      <w:pPr>
+        <w:rPr>
+          <w:b/>
+          <w:sz w:val="24"/>
+        </w:rPr>
+      </w:pPr>
+      <w:r>
+        <w:rPr>
+          <w:b/>
+          <w:sz w:val="24"/>
+        </w:rPr>
         <w:t xml:space="preserve">So far will write it in English, then </w:t>
       </w:r>
-    </w:p>
-    <w:p>
-      <w:pPr>
+      <w:r>
         <w:rPr>
           <w:b/>
           <w:sz w:val="24"/>
         </w:rPr>
-      </w:pPr>
+        <w:t xml:space="preserve">will translate? </w:t>
+      </w:r>
+      <w:proofErr w:type="gramStart"/>
       <w:r>
         <w:rPr>
           <w:b/>
           <w:sz w:val="24"/>
         </w:rPr>
+        <w:t>or</w:t>
+      </w:r>
+      <w:proofErr w:type="gramEnd"/>
+      <w:r>
+        <w:rPr>
+          <w:b/>
+          <w:sz w:val="24"/>
+        </w:rPr>
+        <w:t xml:space="preserve"> create a dictionary</w:t>
+      </w:r>
+    </w:p>
+    <w:p>
+      <w:pPr>
+        <w:rPr>
+          <w:b/>
+          <w:sz w:val="24"/>
+        </w:rPr>
+      </w:pPr>
+      <w:r>
+        <w:rPr>
+          <w:b/>
+          <w:sz w:val="24"/>
+        </w:rPr>
         <w:t>DATABASE DISCRIPTION</w:t>
       </w:r>
     </w:p>
     <w:p>
       <w:r>
-        <w:t>Roles: Admin, Student, Educator</w:t>
+        <w:rPr>
+          <w:b/>
+          <w:u w:val="single"/>
+        </w:rPr>
+        <w:t>Roles:</w:t>
+      </w:r>
+      <w:r>
+        <w:t xml:space="preserve"> Admin, Student, Educator</w:t>
       </w:r>
     </w:p>
     <w:p>
@@ -308,13 +353,40 @@
         <w:rPr>
           <w:highlight w:val="green"/>
         </w:rPr>
+        <w:t xml:space="preserve"> </w:t>
+      </w:r>
+      <w:r>
+        <w:rPr>
+          <w:highlight w:val="green"/>
+        </w:rPr>
+        <w:t>–</w:t>
+      </w:r>
+      <w:r>
+        <w:rPr>
+          <w:highlight w:val="green"/>
+        </w:rPr>
+        <w:t xml:space="preserve"> </w:t>
+      </w:r>
+      <w:proofErr w:type="spellStart"/>
+      <w:r>
+        <w:rPr>
+          <w:highlight w:val="green"/>
+        </w:rPr>
+        <w:t>enum</w:t>
+      </w:r>
+      <w:proofErr w:type="spellEnd"/>
+    </w:p>
+    <w:p>
+      <w:proofErr w:type="spellStart"/>
+      <w:r>
+        <w:t>Facutly</w:t>
+      </w:r>
+      <w:proofErr w:type="spellEnd"/>
+      <w:r>
         <w:t xml:space="preserve"> - </w:t>
       </w:r>
       <w:proofErr w:type="spellStart"/>
       <w:r>
-        <w:rPr>
-          <w:highlight w:val="green"/>
-        </w:rPr>
         <w:t>enum</w:t>
       </w:r>
       <w:proofErr w:type="spellEnd"/>
@@ -621,6 +693,7 @@
         <w:rPr>
           <w:highlight w:val="green"/>
         </w:rPr>
+        <w:lastRenderedPageBreak/>
         <w:t xml:space="preserve">Total grade in lectures – with get – out of </w:t>
       </w:r>
       <w:proofErr w:type="spellStart"/>
@@ -892,6 +965,16 @@
       <w:r>
         <w:t>User</w:t>
       </w:r>
+    </w:p>
+    <w:p>
+      <w:r>
+        <w:t xml:space="preserve">Faculty - </w:t>
+      </w:r>
+      <w:proofErr w:type="spellStart"/>
+      <w:r>
+        <w:t>enum</w:t>
+      </w:r>
+      <w:proofErr w:type="spellEnd"/>
     </w:p>
     <w:p>
       <w:pPr>
@@ -1159,6 +1242,7 @@
         <w:rPr>
           <w:highlight w:val="green"/>
         </w:rPr>
+        <w:lastRenderedPageBreak/>
         <w:t>UniYear</w:t>
       </w:r>
       <w:proofErr w:type="spellEnd"/>
@@ -1203,13 +1287,10 @@
           <w:highlight w:val="green"/>
         </w:rPr>
       </w:pPr>
-      <w:bookmarkStart w:id="0" w:name="_GoBack"/>
-      <w:bookmarkEnd w:id="0"/>
-      <w:r>
-        <w:rPr>
-          <w:highlight w:val="green"/>
-        </w:rPr>
-        <w:lastRenderedPageBreak/>
+      <w:r>
+        <w:rPr>
+          <w:highlight w:val="green"/>
+        </w:rPr>
         <w:t>Major - required</w:t>
       </w:r>
     </w:p>
@@ -1247,9 +1328,15 @@
           <w:szCs w:val="19"/>
           <w:highlight w:val="green"/>
         </w:rPr>
-        <w:t xml:space="preserve"> </w:t>
-      </w:r>
-      <w:r>
+        <w:t xml:space="preserve"> string </w:t>
+      </w:r>
+    </w:p>
+    <w:p>
+      <w:pPr>
+        <w:autoSpaceDE w:val="0"/>
+        <w:autoSpaceDN w:val="0"/>
+        <w:adjustRightInd w:val="0"/>
+        <w:spacing w:after="0" w:line="240" w:lineRule="auto"/>
         <w:rPr>
           <w:rFonts w:ascii="Consolas" w:hAnsi="Consolas" w:cs="Consolas"/>
           <w:color w:val="000000"/>
@@ -1257,15 +1344,10 @@
           <w:szCs w:val="19"/>
           <w:highlight w:val="green"/>
         </w:rPr>
-        <w:t xml:space="preserve">string </w:t>
-      </w:r>
-    </w:p>
-    <w:p>
-      <w:pPr>
-        <w:autoSpaceDE w:val="0"/>
-        <w:autoSpaceDN w:val="0"/>
-        <w:adjustRightInd w:val="0"/>
-        <w:spacing w:after="0" w:line="240" w:lineRule="auto"/>
+      </w:pPr>
+    </w:p>
+    <w:p>
+      <w:r>
         <w:rPr>
           <w:rFonts w:ascii="Consolas" w:hAnsi="Consolas" w:cs="Consolas"/>
           <w:color w:val="000000"/>
@@ -1273,28 +1355,7 @@
           <w:szCs w:val="19"/>
           <w:highlight w:val="green"/>
         </w:rPr>
-      </w:pPr>
-    </w:p>
-    <w:p>
-      <w:r>
-        <w:rPr>
-          <w:rFonts w:ascii="Consolas" w:hAnsi="Consolas" w:cs="Consolas"/>
-          <w:color w:val="000000"/>
-          <w:sz w:val="19"/>
-          <w:szCs w:val="19"/>
-          <w:highlight w:val="green"/>
-        </w:rPr>
-        <w:t xml:space="preserve">Description </w:t>
-      </w:r>
-      <w:r>
-        <w:rPr>
-          <w:rFonts w:ascii="Consolas" w:hAnsi="Consolas" w:cs="Consolas"/>
-          <w:color w:val="000000"/>
-          <w:sz w:val="19"/>
-          <w:szCs w:val="19"/>
-          <w:highlight w:val="green"/>
-        </w:rPr>
-        <w:t>- string</w:t>
+        <w:t>Description - string</w:t>
       </w:r>
     </w:p>
     <w:p>
@@ -1590,7 +1651,29 @@
         <w:t xml:space="preserve"> Assignment</w:t>
       </w:r>
     </w:p>
-    <w:p/>
+    <w:p>
+      <w:pPr>
+        <w:rPr>
+          <w:highlight w:val="green"/>
+        </w:rPr>
+      </w:pPr>
+      <w:proofErr w:type="spellStart"/>
+      <w:r>
+        <w:rPr>
+          <w:highlight w:val="green"/>
+        </w:rPr>
+        <w:t>CourseId</w:t>
+      </w:r>
+      <w:proofErr w:type="spellEnd"/>
+    </w:p>
+    <w:p>
+      <w:r>
+        <w:rPr>
+          <w:highlight w:val="green"/>
+        </w:rPr>
+        <w:t>Course</w:t>
+      </w:r>
+    </w:p>
     <w:p>
       <w:pPr>
         <w:rPr>
@@ -1623,51 +1706,6 @@
           <w:highlight w:val="green"/>
         </w:rPr>
         <w:t>Student</w:t>
-      </w:r>
-    </w:p>
-    <w:p>
-      <w:proofErr w:type="spellStart"/>
-      <w:r>
-        <w:rPr>
-          <w:highlight w:val="green"/>
-        </w:rPr>
-        <w:t>Lecturecise</w:t>
-      </w:r>
-      <w:proofErr w:type="spellEnd"/>
-    </w:p>
-    <w:p/>
-    <w:p>
-      <w:pPr>
-        <w:rPr>
-          <w:b/>
-        </w:rPr>
-      </w:pPr>
-      <w:proofErr w:type="spellStart"/>
-      <w:r>
-        <w:rPr>
-          <w:b/>
-        </w:rPr>
-        <w:t>EducatorLecturecise</w:t>
-      </w:r>
-      <w:proofErr w:type="spellEnd"/>
-      <w:r>
-        <w:rPr>
-          <w:b/>
-        </w:rPr>
-        <w:t>:</w:t>
-      </w:r>
-    </w:p>
-    <w:p>
-      <w:pPr>
-        <w:rPr>
-          <w:highlight w:val="green"/>
-        </w:rPr>
-      </w:pPr>
-      <w:r>
-        <w:rPr>
-          <w:highlight w:val="green"/>
-        </w:rPr>
-        <w:t>Educator</w:t>
       </w:r>
     </w:p>
     <w:p>
@@ -1686,6 +1724,51 @@
       <w:pPr>
         <w:rPr>
           <w:b/>
+        </w:rPr>
+      </w:pPr>
+      <w:proofErr w:type="spellStart"/>
+      <w:r>
+        <w:rPr>
+          <w:b/>
+        </w:rPr>
+        <w:t>EducatorLecturecise</w:t>
+      </w:r>
+      <w:proofErr w:type="spellEnd"/>
+      <w:r>
+        <w:rPr>
+          <w:b/>
+        </w:rPr>
+        <w:t>:</w:t>
+      </w:r>
+    </w:p>
+    <w:p>
+      <w:pPr>
+        <w:rPr>
+          <w:highlight w:val="green"/>
+        </w:rPr>
+      </w:pPr>
+      <w:r>
+        <w:rPr>
+          <w:highlight w:val="green"/>
+        </w:rPr>
+        <w:t>Educator</w:t>
+      </w:r>
+    </w:p>
+    <w:p>
+      <w:proofErr w:type="spellStart"/>
+      <w:r>
+        <w:rPr>
+          <w:highlight w:val="green"/>
+        </w:rPr>
+        <w:t>Lecturecise</w:t>
+      </w:r>
+      <w:proofErr w:type="spellEnd"/>
+    </w:p>
+    <w:p/>
+    <w:p>
+      <w:pPr>
+        <w:rPr>
+          <w:b/>
           <w:lang w:val="bg-BG"/>
         </w:rPr>
       </w:pPr>
@@ -2087,6 +2170,7 @@
         <w:rPr>
           <w:highlight w:val="green"/>
         </w:rPr>
+        <w:lastRenderedPageBreak/>
         <w:t>Lecturecise</w:t>
       </w:r>
       <w:proofErr w:type="spellEnd"/>
@@ -2163,7 +2247,6 @@
         <w:rPr>
           <w:highlight w:val="green"/>
         </w:rPr>
-        <w:lastRenderedPageBreak/>
         <w:t>Educator</w:t>
       </w:r>
       <w:r>
@@ -2522,6 +2605,7 @@
         <w:rPr>
           <w:highlight w:val="green"/>
         </w:rPr>
+        <w:lastRenderedPageBreak/>
         <w:t>Student</w:t>
       </w:r>
     </w:p>
@@ -2557,122 +2641,529 @@
         <w:rPr>
           <w:highlight w:val="green"/>
         </w:rPr>
+        <w:t>Name – string</w:t>
+      </w:r>
+    </w:p>
+    <w:p>
+      <w:r>
+        <w:rPr>
+          <w:highlight w:val="green"/>
+        </w:rPr>
+        <w:t>Content – string, optional</w:t>
+      </w:r>
+    </w:p>
+    <w:p>
+      <w:r>
+        <w:rPr>
+          <w:highlight w:val="green"/>
+        </w:rPr>
+        <w:t xml:space="preserve">Link to repo: </w:t>
+      </w:r>
+      <w:proofErr w:type="spellStart"/>
+      <w:proofErr w:type="gramStart"/>
+      <w:r>
+        <w:rPr>
+          <w:highlight w:val="green"/>
+        </w:rPr>
+        <w:t>url</w:t>
+      </w:r>
+      <w:proofErr w:type="spellEnd"/>
+      <w:proofErr w:type="gramEnd"/>
+      <w:r>
+        <w:rPr>
+          <w:highlight w:val="green"/>
+        </w:rPr>
+        <w:t xml:space="preserve"> - ??? </w:t>
+      </w:r>
+      <w:proofErr w:type="gramStart"/>
+      <w:r>
+        <w:rPr>
+          <w:highlight w:val="green"/>
+        </w:rPr>
+        <w:t>is</w:t>
+      </w:r>
+      <w:proofErr w:type="gramEnd"/>
+      <w:r>
+        <w:rPr>
+          <w:highlight w:val="green"/>
+        </w:rPr>
+        <w:t xml:space="preserve"> this enough?</w:t>
+      </w:r>
+    </w:p>
+    <w:p>
+      <w:r>
+        <w:rPr>
+          <w:highlight w:val="green"/>
+        </w:rPr>
+        <w:t xml:space="preserve">Last changes: </w:t>
+      </w:r>
+      <w:proofErr w:type="spellStart"/>
+      <w:r>
+        <w:rPr>
+          <w:highlight w:val="green"/>
+        </w:rPr>
+        <w:t>DateTime</w:t>
+      </w:r>
+      <w:proofErr w:type="spellEnd"/>
+    </w:p>
+    <w:p>
+      <w:r>
+        <w:rPr>
+          <w:highlight w:val="green"/>
+        </w:rPr>
+        <w:t>Educator:</w:t>
+      </w:r>
+    </w:p>
+    <w:p>
+      <w:r>
+        <w:rPr>
+          <w:highlight w:val="green"/>
+        </w:rPr>
+        <w:t>Course:</w:t>
+      </w:r>
+      <w:r>
+        <w:t xml:space="preserve"> </w:t>
+      </w:r>
+      <w:r>
+        <w:t>optional</w:t>
+      </w:r>
+    </w:p>
+    <w:p>
+      <w:r>
+        <w:rPr>
+          <w:highlight w:val="green"/>
+        </w:rPr>
+        <w:t>Assignment</w:t>
+      </w:r>
+      <w:r>
+        <w:rPr>
+          <w:highlight w:val="green"/>
+        </w:rPr>
+        <w:t>: optional</w:t>
+      </w:r>
+    </w:p>
+    <w:p>
+      <w:r>
+        <w:rPr>
+          <w:highlight w:val="green"/>
+        </w:rPr>
+        <w:t>Event: optional</w:t>
+      </w:r>
+    </w:p>
+    <w:p>
+      <w:r>
+        <w:rPr>
+          <w:highlight w:val="green"/>
+        </w:rPr>
+        <w:t>List of Students: optional</w:t>
+      </w:r>
+    </w:p>
+    <w:p/>
+    <w:p>
+      <w:pPr>
+        <w:rPr>
+          <w:b/>
+        </w:rPr>
+      </w:pPr>
+      <w:proofErr w:type="spellStart"/>
+      <w:r>
+        <w:rPr>
+          <w:b/>
+        </w:rPr>
+        <w:t>StudentMaterial</w:t>
+      </w:r>
+      <w:proofErr w:type="spellEnd"/>
+      <w:r>
+        <w:rPr>
+          <w:b/>
+        </w:rPr>
+        <w:t>:</w:t>
+      </w:r>
+    </w:p>
+    <w:p>
+      <w:pPr>
+        <w:rPr>
+          <w:highlight w:val="green"/>
+        </w:rPr>
+      </w:pPr>
+      <w:r>
+        <w:rPr>
+          <w:highlight w:val="green"/>
+        </w:rPr>
+        <w:t>Student</w:t>
+      </w:r>
+    </w:p>
+    <w:p>
+      <w:r>
+        <w:rPr>
+          <w:highlight w:val="green"/>
+        </w:rPr>
+        <w:t>Material</w:t>
+      </w:r>
+    </w:p>
+    <w:p/>
+    <w:p>
+      <w:pPr>
+        <w:rPr>
+          <w:b/>
+          <w:u w:val="single"/>
+        </w:rPr>
+      </w:pPr>
+      <w:r>
+        <w:rPr>
+          <w:b/>
+          <w:u w:val="single"/>
+        </w:rPr>
+        <w:t>ENUMS:</w:t>
+      </w:r>
+    </w:p>
+    <w:p>
+      <w:pPr>
+        <w:rPr>
+          <w:highlight w:val="green"/>
+        </w:rPr>
+      </w:pPr>
+      <w:r>
+        <w:rPr>
+          <w:b/>
+          <w:highlight w:val="green"/>
+        </w:rPr>
+        <w:t>Major:</w:t>
+      </w:r>
+      <w:r>
+        <w:rPr>
+          <w:highlight w:val="green"/>
+        </w:rPr>
+        <w:t xml:space="preserve"> Molecular Biology, Biotechnology</w:t>
+      </w:r>
+    </w:p>
+    <w:p>
+      <w:pPr>
+        <w:rPr>
+          <w:highlight w:val="green"/>
+        </w:rPr>
+      </w:pPr>
+      <w:r>
+        <w:rPr>
+          <w:b/>
+          <w:highlight w:val="green"/>
+        </w:rPr>
+        <w:t>Faculty</w:t>
+      </w:r>
+      <w:r>
+        <w:rPr>
+          <w:b/>
+          <w:highlight w:val="green"/>
+        </w:rPr>
+        <w:t>Of</w:t>
+      </w:r>
+      <w:bookmarkStart w:id="0" w:name="_GoBack"/>
+      <w:bookmarkEnd w:id="0"/>
+      <w:r>
+        <w:rPr>
+          <w:highlight w:val="green"/>
+        </w:rPr>
+        <w:t>: Physics, Biology, Other</w:t>
+      </w:r>
+    </w:p>
+    <w:p>
+      <w:pPr>
+        <w:rPr>
+          <w:highlight w:val="green"/>
+        </w:rPr>
+      </w:pPr>
+      <w:proofErr w:type="spellStart"/>
+      <w:r>
+        <w:rPr>
+          <w:b/>
+          <w:highlight w:val="green"/>
+        </w:rPr>
+        <w:t>LectureciseT</w:t>
+      </w:r>
+      <w:r>
+        <w:rPr>
+          <w:b/>
+          <w:highlight w:val="green"/>
+        </w:rPr>
+        <w:t>ype</w:t>
+      </w:r>
+      <w:proofErr w:type="spellEnd"/>
+      <w:r>
+        <w:rPr>
+          <w:b/>
+          <w:highlight w:val="green"/>
+        </w:rPr>
+        <w:t>:</w:t>
+      </w:r>
+      <w:r>
+        <w:rPr>
+          <w:highlight w:val="green"/>
+        </w:rPr>
+        <w:t xml:space="preserve"> Lecture, Exercise</w:t>
+      </w:r>
+    </w:p>
+    <w:p>
+      <w:r>
+        <w:rPr>
+          <w:b/>
+          <w:highlight w:val="green"/>
+        </w:rPr>
+        <w:t>Semester:</w:t>
+      </w:r>
+      <w:r>
+        <w:rPr>
+          <w:highlight w:val="green"/>
+        </w:rPr>
+        <w:t xml:space="preserve"> Winter, </w:t>
+      </w:r>
+      <w:proofErr w:type="gramStart"/>
+      <w:r>
+        <w:rPr>
+          <w:highlight w:val="green"/>
+        </w:rPr>
+        <w:t>Summer</w:t>
+      </w:r>
+      <w:proofErr w:type="gramEnd"/>
+    </w:p>
+    <w:p>
+      <w:pPr>
+        <w:rPr>
+          <w:lang w:val="bg-BG"/>
+        </w:rPr>
+      </w:pPr>
+      <w:proofErr w:type="spellStart"/>
+      <w:r>
+        <w:rPr>
+          <w:b/>
+          <w:highlight w:val="green"/>
+        </w:rPr>
+        <w:t>TeachingRole</w:t>
+      </w:r>
+      <w:proofErr w:type="spellEnd"/>
+      <w:r>
+        <w:rPr>
+          <w:b/>
+          <w:highlight w:val="green"/>
+        </w:rPr>
+        <w:t>:</w:t>
+      </w:r>
+      <w:r>
+        <w:rPr>
+          <w:highlight w:val="green"/>
+        </w:rPr>
+        <w:t xml:space="preserve"> Lecturer, </w:t>
+      </w:r>
+      <w:r>
+        <w:rPr>
+          <w:highlight w:val="green"/>
+        </w:rPr>
+        <w:t>Assistant</w:t>
+      </w:r>
+      <w:r>
+        <w:rPr>
+          <w:highlight w:val="green"/>
+        </w:rPr>
+        <w:t>, Other</w:t>
+      </w:r>
+    </w:p>
+    <w:p>
+      <w:proofErr w:type="spellStart"/>
+      <w:r>
+        <w:rPr>
+          <w:b/>
+          <w:highlight w:val="green"/>
+        </w:rPr>
+        <w:t>EventRole</w:t>
+      </w:r>
+      <w:proofErr w:type="spellEnd"/>
+      <w:r>
+        <w:rPr>
+          <w:b/>
+          <w:highlight w:val="green"/>
+        </w:rPr>
+        <w:t>:</w:t>
+      </w:r>
+      <w:r>
+        <w:rPr>
+          <w:highlight w:val="green"/>
+        </w:rPr>
+        <w:t xml:space="preserve"> Instructor, Examiner, Observer</w:t>
+      </w:r>
+      <w:r>
+        <w:rPr>
+          <w:highlight w:val="green"/>
+        </w:rPr>
+        <w:t>,</w:t>
+      </w:r>
+      <w:r>
+        <w:rPr>
+          <w:highlight w:val="green"/>
+        </w:rPr>
+        <w:t xml:space="preserve"> </w:t>
+      </w:r>
+      <w:proofErr w:type="spellStart"/>
+      <w:r>
+        <w:rPr>
+          <w:highlight w:val="green"/>
+        </w:rPr>
+        <w:t>DecisionMaker</w:t>
+      </w:r>
+      <w:proofErr w:type="spellEnd"/>
+      <w:r>
+        <w:rPr>
+          <w:highlight w:val="green"/>
+        </w:rPr>
+        <w:t>,</w:t>
+      </w:r>
+      <w:r>
+        <w:rPr>
+          <w:highlight w:val="green"/>
+        </w:rPr>
+        <w:t xml:space="preserve"> </w:t>
+      </w:r>
+      <w:proofErr w:type="spellStart"/>
+      <w:r>
+        <w:rPr>
+          <w:highlight w:val="green"/>
+        </w:rPr>
+        <w:t>PartyAnimal</w:t>
+      </w:r>
+      <w:proofErr w:type="spellEnd"/>
+      <w:r>
+        <w:rPr>
+          <w:highlight w:val="green"/>
+        </w:rPr>
+        <w:t>, Other</w:t>
+      </w:r>
+    </w:p>
+    <w:p>
+      <w:proofErr w:type="spellStart"/>
+      <w:r>
+        <w:rPr>
+          <w:highlight w:val="green"/>
+        </w:rPr>
+        <w:t>AssignmentStatus</w:t>
+      </w:r>
+      <w:proofErr w:type="spellEnd"/>
+      <w:r>
+        <w:rPr>
+          <w:b/>
+          <w:highlight w:val="green"/>
+        </w:rPr>
+        <w:t>:</w:t>
+      </w:r>
+      <w:r>
+        <w:rPr>
+          <w:highlight w:val="green"/>
+        </w:rPr>
+        <w:t xml:space="preserve"> Unf</w:t>
+      </w:r>
+      <w:r>
+        <w:rPr>
+          <w:highlight w:val="green"/>
+        </w:rPr>
+        <w:t xml:space="preserve">inished, </w:t>
+      </w:r>
+      <w:proofErr w:type="spellStart"/>
+      <w:r>
+        <w:rPr>
+          <w:highlight w:val="green"/>
+        </w:rPr>
+        <w:t>UnderRevision</w:t>
+      </w:r>
+      <w:proofErr w:type="spellEnd"/>
+      <w:r>
+        <w:rPr>
+          <w:highlight w:val="green"/>
+        </w:rPr>
+        <w:t xml:space="preserve">, </w:t>
+      </w:r>
+      <w:proofErr w:type="spellStart"/>
+      <w:r>
+        <w:rPr>
+          <w:highlight w:val="green"/>
+        </w:rPr>
+        <w:t>ToRemake</w:t>
+      </w:r>
+      <w:proofErr w:type="spellEnd"/>
+      <w:r>
+        <w:rPr>
+          <w:highlight w:val="green"/>
+        </w:rPr>
+        <w:t>, Finished</w:t>
+      </w:r>
+      <w:r>
+        <w:rPr>
+          <w:highlight w:val="green"/>
+        </w:rPr>
+        <w:t>, Other</w:t>
+      </w:r>
+    </w:p>
+    <w:p>
+      <w:proofErr w:type="spellStart"/>
+      <w:r>
+        <w:rPr>
+          <w:highlight w:val="green"/>
+        </w:rPr>
+        <w:t>AssignmentType</w:t>
+      </w:r>
+      <w:proofErr w:type="spellEnd"/>
+      <w:r>
+        <w:rPr>
+          <w:b/>
+          <w:highlight w:val="green"/>
+        </w:rPr>
+        <w:t>:</w:t>
+      </w:r>
+      <w:r>
+        <w:rPr>
+          <w:highlight w:val="green"/>
+        </w:rPr>
+        <w:t xml:space="preserve"> Current, Final, </w:t>
+      </w:r>
+      <w:proofErr w:type="gramStart"/>
+      <w:r>
+        <w:rPr>
+          <w:highlight w:val="green"/>
+        </w:rPr>
+        <w:t>Other</w:t>
+      </w:r>
+      <w:proofErr w:type="gramEnd"/>
+    </w:p>
+    <w:p/>
+    <w:p>
+      <w:pPr>
+        <w:rPr>
+          <w:b/>
+          <w:sz w:val="28"/>
+        </w:rPr>
+      </w:pPr>
+      <w:r>
+        <w:rPr>
+          <w:b/>
+          <w:sz w:val="28"/>
+        </w:rPr>
+        <w:t>OOP Principles and Security</w:t>
+      </w:r>
+    </w:p>
+    <w:p>
+      <w:r>
         <w:lastRenderedPageBreak/>
-        <w:t>Name – string</w:t>
-      </w:r>
-    </w:p>
-    <w:p>
-      <w:r>
-        <w:rPr>
-          <w:highlight w:val="green"/>
-        </w:rPr>
-        <w:t>Content – string, optional</w:t>
-      </w:r>
-    </w:p>
-    <w:p>
-      <w:r>
-        <w:rPr>
-          <w:highlight w:val="green"/>
-        </w:rPr>
-        <w:t xml:space="preserve">Link to repo: </w:t>
-      </w:r>
-      <w:proofErr w:type="spellStart"/>
-      <w:proofErr w:type="gramStart"/>
-      <w:r>
-        <w:rPr>
-          <w:highlight w:val="green"/>
-        </w:rPr>
-        <w:t>url</w:t>
-      </w:r>
-      <w:proofErr w:type="spellEnd"/>
-      <w:proofErr w:type="gramEnd"/>
-      <w:r>
-        <w:rPr>
-          <w:highlight w:val="green"/>
-        </w:rPr>
-        <w:t xml:space="preserve"> - ??? </w:t>
-      </w:r>
-      <w:proofErr w:type="gramStart"/>
-      <w:r>
-        <w:rPr>
-          <w:highlight w:val="green"/>
-        </w:rPr>
-        <w:t>is</w:t>
-      </w:r>
-      <w:proofErr w:type="gramEnd"/>
-      <w:r>
-        <w:rPr>
-          <w:highlight w:val="green"/>
-        </w:rPr>
-        <w:t xml:space="preserve"> this enough?</w:t>
-      </w:r>
-    </w:p>
-    <w:p>
-      <w:r>
-        <w:rPr>
-          <w:highlight w:val="green"/>
-        </w:rPr>
-        <w:t xml:space="preserve">Last changes: </w:t>
-      </w:r>
-      <w:proofErr w:type="spellStart"/>
-      <w:r>
-        <w:rPr>
-          <w:highlight w:val="green"/>
-        </w:rPr>
-        <w:t>DateTime</w:t>
-      </w:r>
-      <w:proofErr w:type="spellEnd"/>
-    </w:p>
-    <w:p>
-      <w:r>
-        <w:rPr>
-          <w:highlight w:val="green"/>
-        </w:rPr>
-        <w:t>Educator:</w:t>
-      </w:r>
-    </w:p>
-    <w:p>
-      <w:r>
-        <w:rPr>
-          <w:highlight w:val="green"/>
-        </w:rPr>
-        <w:t>Course:</w:t>
-      </w:r>
-      <w:r>
-        <w:t xml:space="preserve"> </w:t>
-      </w:r>
-      <w:r>
-        <w:t>optional</w:t>
-      </w:r>
-    </w:p>
-    <w:p>
-      <w:r>
-        <w:rPr>
-          <w:highlight w:val="green"/>
-        </w:rPr>
-        <w:t>Assignment</w:t>
-      </w:r>
-      <w:r>
-        <w:rPr>
-          <w:highlight w:val="green"/>
-        </w:rPr>
-        <w:t>: optional</w:t>
-      </w:r>
-    </w:p>
-    <w:p>
-      <w:r>
-        <w:rPr>
-          <w:highlight w:val="green"/>
-        </w:rPr>
-        <w:t>Event: optional</w:t>
-      </w:r>
-    </w:p>
-    <w:p>
-      <w:r>
-        <w:rPr>
-          <w:highlight w:val="green"/>
-        </w:rPr>
-        <w:t>List of Students: optional</w:t>
+        <w:t xml:space="preserve">Make all lists </w:t>
+      </w:r>
+      <w:proofErr w:type="spellStart"/>
+      <w:r>
+        <w:t>ReadOnly</w:t>
+      </w:r>
+      <w:proofErr w:type="spellEnd"/>
+      <w:r>
+        <w:t xml:space="preserve"> or some?</w:t>
+      </w:r>
+      <w:r>
+        <w:t xml:space="preserve"> Or just</w:t>
+      </w:r>
+      <w:r>
+        <w:t xml:space="preserve"> make input models for everything and be careful with get and post</w:t>
       </w:r>
     </w:p>
     <w:p/>
@@ -2680,434 +3171,55 @@
       <w:pPr>
         <w:rPr>
           <w:b/>
-        </w:rPr>
-      </w:pPr>
-      <w:proofErr w:type="spellStart"/>
-      <w:r>
-        <w:rPr>
-          <w:b/>
-        </w:rPr>
-        <w:t>StudentMaterial</w:t>
-      </w:r>
-      <w:proofErr w:type="spellEnd"/>
-      <w:r>
-        <w:rPr>
-          <w:b/>
+          <w:sz w:val="24"/>
+        </w:rPr>
+      </w:pPr>
+      <w:r>
+        <w:rPr>
+          <w:b/>
+          <w:sz w:val="24"/>
+        </w:rPr>
+        <w:t>FUNCTIONALITY</w:t>
+      </w:r>
+      <w:r>
+        <w:rPr>
+          <w:b/>
+          <w:sz w:val="24"/>
+        </w:rPr>
+        <w:t xml:space="preserve"> DISCRIPTION</w:t>
+      </w:r>
+    </w:p>
+    <w:p>
+      <w:pPr>
+        <w:rPr>
+          <w:b/>
+          <w:u w:val="single"/>
+        </w:rPr>
+      </w:pPr>
+    </w:p>
+    <w:p>
+      <w:pPr>
+        <w:rPr>
+          <w:b/>
+          <w:u w:val="single"/>
+        </w:rPr>
+      </w:pPr>
+      <w:r>
+        <w:rPr>
+          <w:b/>
+          <w:u w:val="single"/>
+        </w:rPr>
+        <w:t>GUESTS</w:t>
+      </w:r>
+      <w:r>
+        <w:rPr>
+          <w:b/>
+          <w:u w:val="single"/>
         </w:rPr>
         <w:t>:</w:t>
       </w:r>
     </w:p>
     <w:p>
-      <w:pPr>
-        <w:rPr>
-          <w:highlight w:val="green"/>
-        </w:rPr>
-      </w:pPr>
-      <w:r>
-        <w:rPr>
-          <w:highlight w:val="green"/>
-        </w:rPr>
-        <w:t>Student</w:t>
-      </w:r>
-    </w:p>
-    <w:p>
-      <w:r>
-        <w:rPr>
-          <w:highlight w:val="green"/>
-        </w:rPr>
-        <w:t>Material</w:t>
-      </w:r>
-    </w:p>
-    <w:p/>
-    <w:p>
-      <w:pPr>
-        <w:rPr>
-          <w:b/>
-          <w:u w:val="single"/>
-        </w:rPr>
-      </w:pPr>
-      <w:r>
-        <w:rPr>
-          <w:b/>
-          <w:u w:val="single"/>
-        </w:rPr>
-        <w:t>ENUMS:</w:t>
-      </w:r>
-    </w:p>
-    <w:p>
-      <w:pPr>
-        <w:rPr>
-          <w:highlight w:val="green"/>
-        </w:rPr>
-      </w:pPr>
-      <w:r>
-        <w:rPr>
-          <w:b/>
-          <w:highlight w:val="green"/>
-        </w:rPr>
-        <w:t>Major:</w:t>
-      </w:r>
-      <w:r>
-        <w:rPr>
-          <w:highlight w:val="green"/>
-        </w:rPr>
-        <w:t xml:space="preserve"> Molecular Biology, Biotechnology</w:t>
-      </w:r>
-    </w:p>
-    <w:p>
-      <w:pPr>
-        <w:rPr>
-          <w:highlight w:val="green"/>
-        </w:rPr>
-      </w:pPr>
-      <w:proofErr w:type="spellStart"/>
-      <w:r>
-        <w:rPr>
-          <w:b/>
-          <w:highlight w:val="green"/>
-        </w:rPr>
-        <w:t>LectureciseT</w:t>
-      </w:r>
-      <w:r>
-        <w:rPr>
-          <w:b/>
-          <w:highlight w:val="green"/>
-        </w:rPr>
-        <w:t>ype</w:t>
-      </w:r>
-      <w:proofErr w:type="spellEnd"/>
-      <w:r>
-        <w:rPr>
-          <w:b/>
-          <w:highlight w:val="green"/>
-        </w:rPr>
-        <w:t>:</w:t>
-      </w:r>
-      <w:r>
-        <w:rPr>
-          <w:highlight w:val="green"/>
-        </w:rPr>
-        <w:t xml:space="preserve"> Lecture, Exercise</w:t>
-      </w:r>
-    </w:p>
-    <w:p>
-      <w:r>
-        <w:rPr>
-          <w:b/>
-          <w:highlight w:val="green"/>
-        </w:rPr>
-        <w:t>Semester:</w:t>
-      </w:r>
-      <w:r>
-        <w:rPr>
-          <w:highlight w:val="green"/>
-        </w:rPr>
-        <w:t xml:space="preserve"> Winter, </w:t>
-      </w:r>
-      <w:proofErr w:type="gramStart"/>
-      <w:r>
-        <w:rPr>
-          <w:highlight w:val="green"/>
-        </w:rPr>
-        <w:t>Summer</w:t>
-      </w:r>
-      <w:proofErr w:type="gramEnd"/>
-    </w:p>
-    <w:p>
-      <w:pPr>
-        <w:rPr>
-          <w:lang w:val="bg-BG"/>
-        </w:rPr>
-      </w:pPr>
-      <w:proofErr w:type="spellStart"/>
-      <w:r>
-        <w:rPr>
-          <w:b/>
-          <w:highlight w:val="green"/>
-        </w:rPr>
-        <w:t>TeachingRole</w:t>
-      </w:r>
-      <w:proofErr w:type="spellEnd"/>
-      <w:r>
-        <w:rPr>
-          <w:b/>
-          <w:highlight w:val="green"/>
-        </w:rPr>
-        <w:t>:</w:t>
-      </w:r>
-      <w:r>
-        <w:rPr>
-          <w:highlight w:val="green"/>
-        </w:rPr>
-        <w:t xml:space="preserve"> Lecturer, </w:t>
-      </w:r>
-      <w:r>
-        <w:rPr>
-          <w:highlight w:val="green"/>
-        </w:rPr>
-        <w:t>Assistant</w:t>
-      </w:r>
-      <w:r>
-        <w:rPr>
-          <w:highlight w:val="green"/>
-        </w:rPr>
-        <w:t>, Other</w:t>
-      </w:r>
-    </w:p>
-    <w:p>
-      <w:proofErr w:type="spellStart"/>
-      <w:r>
-        <w:rPr>
-          <w:b/>
-          <w:highlight w:val="green"/>
-        </w:rPr>
-        <w:t>EventRole</w:t>
-      </w:r>
-      <w:proofErr w:type="spellEnd"/>
-      <w:r>
-        <w:rPr>
-          <w:b/>
-          <w:highlight w:val="green"/>
-        </w:rPr>
-        <w:t>:</w:t>
-      </w:r>
-      <w:r>
-        <w:rPr>
-          <w:highlight w:val="green"/>
-        </w:rPr>
-        <w:t xml:space="preserve"> Instructor, Examiner, Observer</w:t>
-      </w:r>
-      <w:r>
-        <w:rPr>
-          <w:highlight w:val="green"/>
-        </w:rPr>
-        <w:t>,</w:t>
-      </w:r>
-      <w:r>
-        <w:rPr>
-          <w:highlight w:val="green"/>
-        </w:rPr>
-        <w:t xml:space="preserve"> </w:t>
-      </w:r>
-      <w:proofErr w:type="spellStart"/>
-      <w:r>
-        <w:rPr>
-          <w:highlight w:val="green"/>
-        </w:rPr>
-        <w:t>DecisionMaker</w:t>
-      </w:r>
-      <w:proofErr w:type="spellEnd"/>
-      <w:r>
-        <w:rPr>
-          <w:highlight w:val="green"/>
-        </w:rPr>
-        <w:t>,</w:t>
-      </w:r>
-      <w:r>
-        <w:rPr>
-          <w:highlight w:val="green"/>
-        </w:rPr>
-        <w:t xml:space="preserve"> </w:t>
-      </w:r>
-      <w:proofErr w:type="spellStart"/>
-      <w:r>
-        <w:rPr>
-          <w:highlight w:val="green"/>
-        </w:rPr>
-        <w:t>PartyAnimal</w:t>
-      </w:r>
-      <w:proofErr w:type="spellEnd"/>
-      <w:r>
-        <w:rPr>
-          <w:highlight w:val="green"/>
-        </w:rPr>
-        <w:t>, Other</w:t>
-      </w:r>
-    </w:p>
-    <w:p>
-      <w:proofErr w:type="spellStart"/>
-      <w:r>
-        <w:rPr>
-          <w:highlight w:val="green"/>
-        </w:rPr>
-        <w:t>AssignmentStatus</w:t>
-      </w:r>
-      <w:proofErr w:type="spellEnd"/>
-      <w:r>
-        <w:rPr>
-          <w:b/>
-          <w:highlight w:val="green"/>
-        </w:rPr>
-        <w:t>:</w:t>
-      </w:r>
-      <w:r>
-        <w:rPr>
-          <w:highlight w:val="green"/>
-        </w:rPr>
-        <w:t xml:space="preserve"> Unf</w:t>
-      </w:r>
-      <w:r>
-        <w:rPr>
-          <w:highlight w:val="green"/>
-        </w:rPr>
-        <w:t xml:space="preserve">inished, </w:t>
-      </w:r>
-      <w:proofErr w:type="spellStart"/>
-      <w:r>
-        <w:rPr>
-          <w:highlight w:val="green"/>
-        </w:rPr>
-        <w:t>UnderRevision</w:t>
-      </w:r>
-      <w:proofErr w:type="spellEnd"/>
-      <w:r>
-        <w:rPr>
-          <w:highlight w:val="green"/>
-        </w:rPr>
-        <w:t xml:space="preserve">, </w:t>
-      </w:r>
-      <w:proofErr w:type="spellStart"/>
-      <w:r>
-        <w:rPr>
-          <w:highlight w:val="green"/>
-        </w:rPr>
-        <w:t>ToRemake</w:t>
-      </w:r>
-      <w:proofErr w:type="spellEnd"/>
-      <w:r>
-        <w:rPr>
-          <w:highlight w:val="green"/>
-        </w:rPr>
-        <w:t>, Finished</w:t>
-      </w:r>
-      <w:r>
-        <w:rPr>
-          <w:highlight w:val="green"/>
-        </w:rPr>
-        <w:t>, Other</w:t>
-      </w:r>
-    </w:p>
-    <w:p>
-      <w:proofErr w:type="spellStart"/>
-      <w:r>
-        <w:rPr>
-          <w:highlight w:val="green"/>
-        </w:rPr>
-        <w:t>AssignmentType</w:t>
-      </w:r>
-      <w:proofErr w:type="spellEnd"/>
-      <w:r>
-        <w:rPr>
-          <w:b/>
-          <w:highlight w:val="green"/>
-        </w:rPr>
-        <w:t>:</w:t>
-      </w:r>
-      <w:r>
-        <w:rPr>
-          <w:highlight w:val="green"/>
-        </w:rPr>
-        <w:t xml:space="preserve"> Current, Final, </w:t>
-      </w:r>
-      <w:proofErr w:type="gramStart"/>
-      <w:r>
-        <w:rPr>
-          <w:highlight w:val="green"/>
-        </w:rPr>
-        <w:t>Other</w:t>
-      </w:r>
-      <w:proofErr w:type="gramEnd"/>
-    </w:p>
-    <w:p/>
-    <w:p>
-      <w:pPr>
-        <w:rPr>
-          <w:b/>
-          <w:sz w:val="28"/>
-        </w:rPr>
-      </w:pPr>
-      <w:r>
-        <w:rPr>
-          <w:b/>
-          <w:sz w:val="28"/>
-        </w:rPr>
-        <w:t>OOP Principles and Security</w:t>
-      </w:r>
-    </w:p>
-    <w:p>
-      <w:r>
-        <w:t xml:space="preserve">Make all lists </w:t>
-      </w:r>
-      <w:proofErr w:type="spellStart"/>
-      <w:r>
-        <w:t>ReadOnly</w:t>
-      </w:r>
-      <w:proofErr w:type="spellEnd"/>
-      <w:r>
-        <w:t xml:space="preserve"> or some?</w:t>
-      </w:r>
-      <w:r>
-        <w:t xml:space="preserve"> Or just</w:t>
-      </w:r>
-      <w:r>
-        <w:t xml:space="preserve"> make input models for everything and be careful with get and post</w:t>
-      </w:r>
-    </w:p>
-    <w:p/>
-    <w:p>
-      <w:pPr>
-        <w:rPr>
-          <w:b/>
-          <w:sz w:val="24"/>
-        </w:rPr>
-      </w:pPr>
-      <w:r>
-        <w:rPr>
-          <w:b/>
-          <w:sz w:val="24"/>
-        </w:rPr>
-        <w:t>FUNCTIONALITY</w:t>
-      </w:r>
-      <w:r>
-        <w:rPr>
-          <w:b/>
-          <w:sz w:val="24"/>
-        </w:rPr>
-        <w:t xml:space="preserve"> DISCRIPTION</w:t>
-      </w:r>
-    </w:p>
-    <w:p>
-      <w:pPr>
-        <w:rPr>
-          <w:b/>
-          <w:u w:val="single"/>
-        </w:rPr>
-      </w:pPr>
-    </w:p>
-    <w:p>
-      <w:pPr>
-        <w:rPr>
-          <w:b/>
-          <w:u w:val="single"/>
-        </w:rPr>
-      </w:pPr>
-      <w:r>
-        <w:rPr>
-          <w:b/>
-          <w:u w:val="single"/>
-        </w:rPr>
-        <w:lastRenderedPageBreak/>
-        <w:t>GUESTS</w:t>
-      </w:r>
-      <w:r>
-        <w:rPr>
-          <w:b/>
-          <w:u w:val="single"/>
-        </w:rPr>
-        <w:t>:</w:t>
-      </w:r>
-    </w:p>
-    <w:p>
       <w:r>
         <w:rPr>
           <w:b/>
@@ -3130,6 +3242,22 @@
       </w:r>
       <w:r>
         <w:t>marked, same with major and group number</w:t>
+      </w:r>
+    </w:p>
+    <w:p>
+      <w:r>
+        <w:t xml:space="preserve">Problem: Educator will like to keep statistics for all students and not only for registered? If student number is already used </w:t>
+      </w:r>
+      <w:r>
+        <w:t>and faculty matches</w:t>
+      </w:r>
+      <w:r>
+        <w:t>– then edit the user info?</w:t>
+      </w:r>
+    </w:p>
+    <w:p>
+      <w:r>
+        <w:t>Or just remove the register and only admin adds users?</w:t>
       </w:r>
     </w:p>
     <w:p>
@@ -3216,6 +3344,122 @@
       </w:r>
     </w:p>
     <w:p>
+      <w:r>
+        <w:rPr>
+          <w:highlight w:val="green"/>
+        </w:rPr>
+        <w:t>Create course</w:t>
+      </w:r>
+      <w:r>
+        <w:t xml:space="preserve"> – different page with a tab on the side for all courses</w:t>
+      </w:r>
+    </w:p>
+    <w:p>
+      <w:r>
+        <w:t xml:space="preserve">Add students to a course – </w:t>
+      </w:r>
+      <w:r>
+        <w:t>registered users only</w:t>
+      </w:r>
+      <w:proofErr w:type="gramStart"/>
+      <w:r>
+        <w:t>?,</w:t>
+      </w:r>
+      <w:proofErr w:type="gramEnd"/>
+      <w:r>
+        <w:t xml:space="preserve"> </w:t>
+      </w:r>
+      <w:r>
+        <w:t xml:space="preserve">manually by a search? Or by </w:t>
+      </w:r>
+      <w:proofErr w:type="spellStart"/>
+      <w:r>
+        <w:t>excell</w:t>
+      </w:r>
+      <w:proofErr w:type="spellEnd"/>
+    </w:p>
+    <w:p>
+      <w:r>
+        <w:t xml:space="preserve">See course details (with options to add </w:t>
+      </w:r>
+      <w:proofErr w:type="spellStart"/>
+      <w:r>
+        <w:t>lecturecise</w:t>
+      </w:r>
+      <w:proofErr w:type="spellEnd"/>
+      <w:r>
+        <w:t>, add students</w:t>
+      </w:r>
+      <w:proofErr w:type="gramStart"/>
+      <w:r>
+        <w:t>?,</w:t>
+      </w:r>
+      <w:proofErr w:type="gramEnd"/>
+      <w:r>
+        <w:t xml:space="preserve"> </w:t>
+      </w:r>
+      <w:proofErr w:type="spellStart"/>
+      <w:r>
+        <w:t>etc</w:t>
+      </w:r>
+      <w:proofErr w:type="spellEnd"/>
+      <w:r>
+        <w:t>)</w:t>
+      </w:r>
+      <w:r>
+        <w:t xml:space="preserve"> or just list all courses</w:t>
+      </w:r>
+    </w:p>
+    <w:p>
+      <w:r>
+        <w:t xml:space="preserve">Table of courses with columns for all fields + </w:t>
+      </w:r>
+      <w:proofErr w:type="spellStart"/>
+      <w:r>
+        <w:t>lecturecise</w:t>
+      </w:r>
+      <w:proofErr w:type="spellEnd"/>
+      <w:r>
+        <w:t xml:space="preserve"> </w:t>
+      </w:r>
+      <w:r>
+        <w:t xml:space="preserve">with educators </w:t>
+      </w:r>
+      <w:r>
+        <w:t>(add</w:t>
+      </w:r>
+      <w:r>
+        <w:t>/edit</w:t>
+      </w:r>
+      <w:r>
+        <w:t xml:space="preserve"> button) + links to students and materials – will the table be too big</w:t>
+      </w:r>
+      <w:proofErr w:type="gramStart"/>
+      <w:r>
+        <w:t>?,</w:t>
+      </w:r>
+      <w:proofErr w:type="gramEnd"/>
+      <w:r>
+        <w:t xml:space="preserve"> will I need a course details page?</w:t>
+      </w:r>
+    </w:p>
+    <w:p>
+      <w:r>
+        <w:t xml:space="preserve">Add </w:t>
+      </w:r>
+      <w:proofErr w:type="spellStart"/>
+      <w:r>
+        <w:t>lecturecise</w:t>
+      </w:r>
+      <w:proofErr w:type="spellEnd"/>
+      <w:r>
+        <w:t xml:space="preserve"> </w:t>
+      </w:r>
+      <w:r>
+        <w:t>– and automatically add events for each week</w:t>
+      </w:r>
+    </w:p>
+    <w:p>
       <w:pPr>
         <w:rPr>
           <w:b/>
@@ -3271,6 +3515,7 @@
     </w:p>
     <w:p>
       <w:r>
+        <w:lastRenderedPageBreak/>
         <w:t xml:space="preserve">Automatic email </w:t>
       </w:r>
       <w:proofErr w:type="spellStart"/>

</xml_diff>

<commit_message>
Added Delete on Courses. Started Lecturecise Controller and Services.
</commit_message>
<xml_diff>
--- a/ApplicationPlan.docx
+++ b/ApplicationPlan.docx
@@ -36,21 +36,37 @@
           <w:b/>
           <w:sz w:val="24"/>
         </w:rPr>
-        <w:t>will translate? or create a dictionary</w:t>
-      </w:r>
-    </w:p>
-    <w:p>
-      <w:pPr>
+        <w:t xml:space="preserve">will translate? </w:t>
+      </w:r>
+      <w:proofErr w:type="gramStart"/>
+      <w:r>
         <w:rPr>
           <w:b/>
           <w:sz w:val="24"/>
         </w:rPr>
-      </w:pPr>
+        <w:t>or</w:t>
+      </w:r>
+      <w:proofErr w:type="gramEnd"/>
       <w:r>
         <w:rPr>
           <w:b/>
           <w:sz w:val="24"/>
         </w:rPr>
+        <w:t xml:space="preserve"> create a dictionary</w:t>
+      </w:r>
+    </w:p>
+    <w:p>
+      <w:pPr>
+        <w:rPr>
+          <w:b/>
+          <w:sz w:val="24"/>
+        </w:rPr>
+      </w:pPr>
+      <w:r>
+        <w:rPr>
+          <w:b/>
+          <w:sz w:val="24"/>
+        </w:rPr>
         <w:t>DATABASE DISCRIPTION</w:t>
       </w:r>
     </w:p>
@@ -85,6 +101,42 @@
         </w:rPr>
         <w:t>ENTITIES</w:t>
       </w:r>
+      <w:bookmarkStart w:id="0" w:name="_GoBack"/>
+      <w:bookmarkEnd w:id="0"/>
+    </w:p>
+    <w:p>
+      <w:pPr>
+        <w:rPr>
+          <w:b/>
+          <w:u w:val="single"/>
+        </w:rPr>
+      </w:pPr>
+      <w:r>
+        <w:rPr>
+          <w:b/>
+          <w:highlight w:val="red"/>
+          <w:u w:val="single"/>
+        </w:rPr>
+        <w:t xml:space="preserve">Maybe to make them all </w:t>
+      </w:r>
+      <w:proofErr w:type="spellStart"/>
+      <w:r>
+        <w:rPr>
+          <w:b/>
+          <w:highlight w:val="red"/>
+          <w:u w:val="single"/>
+        </w:rPr>
+        <w:t>IDeletable</w:t>
+      </w:r>
+      <w:proofErr w:type="spellEnd"/>
+      <w:r>
+        <w:rPr>
+          <w:b/>
+          <w:highlight w:val="red"/>
+          <w:u w:val="single"/>
+        </w:rPr>
+        <w:t>!</w:t>
+      </w:r>
     </w:p>
     <w:p>
       <w:pPr>
@@ -97,7 +149,23 @@
           <w:b/>
           <w:highlight w:val="yellow"/>
         </w:rPr>
-        <w:t>Note: Not all possible many to many relationships are defined and used. Some are used as one to many relationship for the sake of simplicity. Hope this works!</w:t>
+        <w:t xml:space="preserve">Note: Not all possible many </w:t>
+      </w:r>
+      <w:proofErr w:type="gramStart"/>
+      <w:r>
+        <w:rPr>
+          <w:b/>
+          <w:highlight w:val="yellow"/>
+        </w:rPr>
+        <w:t>to</w:t>
+      </w:r>
+      <w:proofErr w:type="gramEnd"/>
+      <w:r>
+        <w:rPr>
+          <w:b/>
+          <w:highlight w:val="yellow"/>
+        </w:rPr>
+        <w:t xml:space="preserve"> many relationships are defined and used. Some are used as one to many relationship for the sake of simplicity. Hope this works!</w:t>
       </w:r>
     </w:p>
     <w:p>
@@ -107,33 +175,74 @@
           <w:u w:val="single"/>
         </w:rPr>
       </w:pPr>
+      <w:proofErr w:type="gramStart"/>
       <w:r>
         <w:rPr>
           <w:b/>
           <w:u w:val="single"/>
         </w:rPr>
-        <w:t>User(inherits IdentityUser)</w:t>
-      </w:r>
-    </w:p>
-    <w:p>
-      <w:pPr>
-        <w:rPr>
-          <w:highlight w:val="green"/>
-        </w:rPr>
-      </w:pPr>
-      <w:r>
-        <w:rPr>
-          <w:highlight w:val="green"/>
-        </w:rPr>
-        <w:t>FirstName: string</w:t>
-      </w:r>
-    </w:p>
-    <w:p>
-      <w:r>
-        <w:rPr>
-          <w:highlight w:val="green"/>
-        </w:rPr>
-        <w:t>FamilyName: string</w:t>
+        <w:t>User(</w:t>
+      </w:r>
+      <w:proofErr w:type="gramEnd"/>
+      <w:r>
+        <w:rPr>
+          <w:b/>
+          <w:u w:val="single"/>
+        </w:rPr>
+        <w:t xml:space="preserve">inherits </w:t>
+      </w:r>
+      <w:proofErr w:type="spellStart"/>
+      <w:r>
+        <w:rPr>
+          <w:b/>
+          <w:u w:val="single"/>
+        </w:rPr>
+        <w:t>IdentityUser</w:t>
+      </w:r>
+      <w:proofErr w:type="spellEnd"/>
+      <w:r>
+        <w:rPr>
+          <w:b/>
+          <w:u w:val="single"/>
+        </w:rPr>
+        <w:t>)</w:t>
+      </w:r>
+    </w:p>
+    <w:p>
+      <w:pPr>
+        <w:rPr>
+          <w:highlight w:val="green"/>
+        </w:rPr>
+      </w:pPr>
+      <w:proofErr w:type="spellStart"/>
+      <w:r>
+        <w:rPr>
+          <w:highlight w:val="green"/>
+        </w:rPr>
+        <w:t>FirstName</w:t>
+      </w:r>
+      <w:proofErr w:type="spellEnd"/>
+      <w:r>
+        <w:rPr>
+          <w:highlight w:val="green"/>
+        </w:rPr>
+        <w:t>: string</w:t>
+      </w:r>
+    </w:p>
+    <w:p>
+      <w:proofErr w:type="spellStart"/>
+      <w:r>
+        <w:rPr>
+          <w:highlight w:val="green"/>
+        </w:rPr>
+        <w:t>FamilyName</w:t>
+      </w:r>
+      <w:proofErr w:type="spellEnd"/>
+      <w:r>
+        <w:rPr>
+          <w:highlight w:val="green"/>
+        </w:rPr>
+        <w:t>: string</w:t>
       </w:r>
     </w:p>
     <w:p>
@@ -175,12 +284,21 @@
         </w:rPr>
         <w:t xml:space="preserve">one to one with? </w:t>
       </w:r>
+      <w:proofErr w:type="spellStart"/>
       <w:r>
         <w:rPr>
           <w:b/>
           <w:u w:val="single"/>
         </w:rPr>
-        <w:t>LMSAppUser)</w:t>
+        <w:t>LMSAppUser</w:t>
+      </w:r>
+      <w:proofErr w:type="spellEnd"/>
+      <w:r>
+        <w:rPr>
+          <w:b/>
+          <w:u w:val="single"/>
+        </w:rPr>
+        <w:t>)</w:t>
       </w:r>
     </w:p>
     <w:p>
@@ -218,13 +336,41 @@
         <w:rPr>
           <w:highlight w:val="green"/>
         </w:rPr>
-        <w:t xml:space="preserve"> int - </w:t>
-      </w:r>
-      <w:r>
-        <w:rPr>
-          <w:highlight w:val="green"/>
-        </w:rPr>
-        <w:t xml:space="preserve"> will leave it non-unique since different faculties might have identical student numbers</w:t>
+        <w:t xml:space="preserve"> </w:t>
+      </w:r>
+      <w:proofErr w:type="spellStart"/>
+      <w:r>
+        <w:rPr>
+          <w:highlight w:val="green"/>
+        </w:rPr>
+        <w:t>int</w:t>
+      </w:r>
+      <w:proofErr w:type="spellEnd"/>
+      <w:r>
+        <w:rPr>
+          <w:highlight w:val="green"/>
+        </w:rPr>
+        <w:t xml:space="preserve"> </w:t>
+      </w:r>
+      <w:proofErr w:type="gramStart"/>
+      <w:r>
+        <w:rPr>
+          <w:highlight w:val="green"/>
+        </w:rPr>
+        <w:t xml:space="preserve">- </w:t>
+      </w:r>
+      <w:r>
+        <w:rPr>
+          <w:highlight w:val="green"/>
+        </w:rPr>
+        <w:t xml:space="preserve"> will</w:t>
+      </w:r>
+      <w:proofErr w:type="gramEnd"/>
+      <w:r>
+        <w:rPr>
+          <w:highlight w:val="green"/>
+        </w:rPr>
+        <w:t xml:space="preserve"> leave it non-unique since different faculties might have identical student numbers</w:t>
       </w:r>
     </w:p>
     <w:p>
@@ -255,13 +401,31 @@
         <w:rPr>
           <w:highlight w:val="green"/>
         </w:rPr>
-        <w:t xml:space="preserve"> enum</w:t>
-      </w:r>
-    </w:p>
-    <w:p>
-      <w:r>
-        <w:t>Facutly - enum</w:t>
-      </w:r>
+        <w:t xml:space="preserve"> </w:t>
+      </w:r>
+      <w:proofErr w:type="spellStart"/>
+      <w:r>
+        <w:rPr>
+          <w:highlight w:val="green"/>
+        </w:rPr>
+        <w:t>enum</w:t>
+      </w:r>
+      <w:proofErr w:type="spellEnd"/>
+    </w:p>
+    <w:p>
+      <w:proofErr w:type="spellStart"/>
+      <w:r>
+        <w:t>Facutly</w:t>
+      </w:r>
+      <w:proofErr w:type="spellEnd"/>
+      <w:r>
+        <w:t xml:space="preserve"> - </w:t>
+      </w:r>
+      <w:proofErr w:type="spellStart"/>
+      <w:r>
+        <w:t>enum</w:t>
+      </w:r>
+      <w:proofErr w:type="spellEnd"/>
     </w:p>
     <w:p>
       <w:r>
@@ -288,16 +452,32 @@
         <w:rPr>
           <w:highlight w:val="green"/>
         </w:rPr>
-        <w:t xml:space="preserve"> Datetime</w:t>
-      </w:r>
-    </w:p>
-    <w:p>
-      <w:r>
-        <w:rPr>
-          <w:highlight w:val="green"/>
-        </w:rPr>
-        <w:t>List of StudentCourse</w:t>
-      </w:r>
+        <w:t xml:space="preserve"> </w:t>
+      </w:r>
+      <w:proofErr w:type="spellStart"/>
+      <w:r>
+        <w:rPr>
+          <w:highlight w:val="green"/>
+        </w:rPr>
+        <w:t>Datetime</w:t>
+      </w:r>
+      <w:proofErr w:type="spellEnd"/>
+    </w:p>
+    <w:p>
+      <w:r>
+        <w:rPr>
+          <w:highlight w:val="green"/>
+        </w:rPr>
+        <w:t xml:space="preserve">List of </w:t>
+      </w:r>
+      <w:proofErr w:type="spellStart"/>
+      <w:r>
+        <w:rPr>
+          <w:highlight w:val="green"/>
+        </w:rPr>
+        <w:t>StudentCourse</w:t>
+      </w:r>
+      <w:proofErr w:type="spellEnd"/>
       <w:r>
         <w:rPr>
           <w:highlight w:val="green"/>
@@ -310,7 +490,14 @@
         <w:rPr>
           <w:highlight w:val="green"/>
         </w:rPr>
-        <w:t>List of StudentL</w:t>
+        <w:t xml:space="preserve">List of </w:t>
+      </w:r>
+      <w:proofErr w:type="spellStart"/>
+      <w:r>
+        <w:rPr>
+          <w:highlight w:val="green"/>
+        </w:rPr>
+        <w:t>StudentL</w:t>
       </w:r>
       <w:r>
         <w:rPr>
@@ -318,6 +505,7 @@
         </w:rPr>
         <w:t>ecturecise</w:t>
       </w:r>
+      <w:proofErr w:type="spellEnd"/>
       <w:r>
         <w:rPr>
           <w:highlight w:val="green"/>
@@ -330,7 +518,35 @@
         <w:rPr>
           <w:highlight w:val="green"/>
         </w:rPr>
-        <w:t>List of StudentEvent (many to many)</w:t>
+        <w:t xml:space="preserve">List of </w:t>
+      </w:r>
+      <w:proofErr w:type="spellStart"/>
+      <w:r>
+        <w:rPr>
+          <w:highlight w:val="green"/>
+        </w:rPr>
+        <w:t>StudentEvent</w:t>
+      </w:r>
+      <w:proofErr w:type="spellEnd"/>
+      <w:r>
+        <w:rPr>
+          <w:highlight w:val="green"/>
+        </w:rPr>
+        <w:t xml:space="preserve"> (many </w:t>
+      </w:r>
+      <w:proofErr w:type="gramStart"/>
+      <w:r>
+        <w:rPr>
+          <w:highlight w:val="green"/>
+        </w:rPr>
+        <w:t>to</w:t>
+      </w:r>
+      <w:proofErr w:type="gramEnd"/>
+      <w:r>
+        <w:rPr>
+          <w:highlight w:val="green"/>
+        </w:rPr>
+        <w:t xml:space="preserve"> many)</w:t>
       </w:r>
     </w:p>
     <w:p>
@@ -369,6 +585,7 @@
         </w:rPr>
         <w:t xml:space="preserve">List of </w:t>
       </w:r>
+      <w:proofErr w:type="spellStart"/>
       <w:r>
         <w:rPr>
           <w:rFonts w:ascii="Consolas" w:hAnsi="Consolas" w:cs="Consolas"/>
@@ -377,418 +594,9 @@
           <w:szCs w:val="19"/>
           <w:highlight w:val="green"/>
         </w:rPr>
-        <w:t>StudentMaterial (form many to many)</w:t>
-      </w:r>
-    </w:p>
-    <w:p>
-      <w:pPr>
-        <w:rPr>
-          <w:highlight w:val="green"/>
-        </w:rPr>
-      </w:pPr>
-      <w:r>
-        <w:rPr>
-          <w:highlight w:val="green"/>
-        </w:rPr>
-        <w:t xml:space="preserve">Task </w:t>
-      </w:r>
-      <w:r>
-        <w:rPr>
-          <w:highlight w:val="green"/>
-        </w:rPr>
-        <w:t xml:space="preserve">completion </w:t>
-      </w:r>
-      <w:r>
-        <w:rPr>
-          <w:highlight w:val="green"/>
-        </w:rPr>
-        <w:t>rating?</w:t>
-      </w:r>
-      <w:r>
-        <w:rPr>
-          <w:highlight w:val="green"/>
-          <w:lang w:val="bg-BG"/>
-        </w:rPr>
-        <w:t xml:space="preserve"> – </w:t>
-      </w:r>
-      <w:r>
-        <w:rPr>
-          <w:highlight w:val="green"/>
-        </w:rPr>
-        <w:t xml:space="preserve">decimal </w:t>
-      </w:r>
-      <w:r>
-        <w:rPr>
-          <w:highlight w:val="green"/>
-          <w:lang w:val="bg-BG"/>
-        </w:rPr>
-        <w:t>in db?</w:t>
-      </w:r>
-      <w:r>
-        <w:rPr>
-          <w:highlight w:val="green"/>
-        </w:rPr>
-        <w:t xml:space="preserve"> As a</w:t>
-      </w:r>
-      <w:r>
-        <w:rPr>
-          <w:highlight w:val="green"/>
-        </w:rPr>
-        <w:t xml:space="preserve"> part</w:t>
-      </w:r>
-    </w:p>
-    <w:p>
-      <w:r>
-        <w:rPr>
-          <w:highlight w:val="green"/>
-        </w:rPr>
-        <w:t>Task grade rating –</w:t>
-      </w:r>
-      <w:r>
-        <w:rPr>
-          <w:highlight w:val="green"/>
-        </w:rPr>
-        <w:t xml:space="preserve"> decimal</w:t>
-      </w:r>
-      <w:r>
-        <w:rPr>
-          <w:highlight w:val="green"/>
-        </w:rPr>
-        <w:t xml:space="preserve"> in db? As a </w:t>
-      </w:r>
-      <w:r>
-        <w:rPr>
-          <w:highlight w:val="green"/>
-        </w:rPr>
-        <w:t>part</w:t>
-      </w:r>
-    </w:p>
-    <w:p>
-      <w:r>
-        <w:rPr>
-          <w:highlight w:val="green"/>
-        </w:rPr>
-        <w:t>Lis</w:t>
-      </w:r>
-      <w:r>
-        <w:rPr>
-          <w:highlight w:val="green"/>
-        </w:rPr>
-        <w:t>t of StudentBadge</w:t>
-      </w:r>
-    </w:p>
-    <w:p>
-      <w:pPr>
-        <w:rPr>
-          <w:highlight w:val="green"/>
-        </w:rPr>
-      </w:pPr>
-      <w:r>
-        <w:rPr>
-          <w:highlight w:val="green"/>
-        </w:rPr>
-        <w:lastRenderedPageBreak/>
-        <w:t>Total grade in lectures – with get – out of db</w:t>
-      </w:r>
-      <w:r>
-        <w:rPr>
-          <w:highlight w:val="green"/>
-        </w:rPr>
-        <w:t>?</w:t>
-      </w:r>
-    </w:p>
-    <w:p>
-      <w:r>
-        <w:rPr>
-          <w:highlight w:val="green"/>
-        </w:rPr>
-        <w:t xml:space="preserve">Total grade in exercise – </w:t>
-      </w:r>
-      <w:r>
-        <w:rPr>
-          <w:highlight w:val="green"/>
-        </w:rPr>
-        <w:t xml:space="preserve">with get – </w:t>
-      </w:r>
-      <w:r>
-        <w:rPr>
-          <w:highlight w:val="green"/>
-        </w:rPr>
-        <w:t>out of db?</w:t>
-      </w:r>
-    </w:p>
-    <w:p/>
-    <w:p>
-      <w:pPr>
-        <w:rPr>
-          <w:i/>
-        </w:rPr>
-      </w:pPr>
-      <w:r>
-        <w:rPr>
-          <w:i/>
-        </w:rPr>
-        <w:t>For later</w:t>
-      </w:r>
-      <w:r>
-        <w:rPr>
-          <w:i/>
-        </w:rPr>
-        <w:t>- Or in another library</w:t>
-      </w:r>
-      <w:r>
-        <w:rPr>
-          <w:i/>
-        </w:rPr>
-        <w:t>!!! To be related to this one?</w:t>
-      </w:r>
-    </w:p>
-    <w:p>
-      <w:r>
-        <w:t>List of StudentPracticeSet (for many to many relationship)</w:t>
-      </w:r>
-    </w:p>
-    <w:p>
-      <w:r>
-        <w:t xml:space="preserve">Practice rating? – </w:t>
-      </w:r>
-      <w:r>
-        <w:rPr>
-          <w:lang w:val="bg-BG"/>
-        </w:rPr>
-        <w:t xml:space="preserve">как да се смятат </w:t>
-      </w:r>
-      <w:r>
-        <w:t>finish rating, grade rating</w:t>
-      </w:r>
-    </w:p>
-    <w:p>
-      <w:pPr>
-        <w:rPr>
-          <w:b/>
-        </w:rPr>
-      </w:pPr>
-    </w:p>
-    <w:p>
-      <w:pPr>
-        <w:rPr>
-          <w:b/>
-        </w:rPr>
-      </w:pPr>
-      <w:r>
-        <w:rPr>
-          <w:b/>
-        </w:rPr>
-        <w:t>Group:</w:t>
-      </w:r>
-      <w:r>
-        <w:rPr>
-          <w:b/>
-        </w:rPr>
-        <w:t xml:space="preserve"> </w:t>
-      </w:r>
-      <w:r>
-        <w:t>Made for simpler browsing – otherwise everything is accessible through other entities</w:t>
-      </w:r>
-    </w:p>
-    <w:p>
-      <w:pPr>
-        <w:rPr>
-          <w:highlight w:val="green"/>
-        </w:rPr>
-      </w:pPr>
-      <w:r>
-        <w:rPr>
-          <w:highlight w:val="green"/>
-        </w:rPr>
-        <w:t>Number – int, required</w:t>
-      </w:r>
-    </w:p>
-    <w:p>
-      <w:pPr>
-        <w:rPr>
-          <w:highlight w:val="green"/>
-        </w:rPr>
-      </w:pPr>
-      <w:r>
-        <w:rPr>
-          <w:highlight w:val="green"/>
-        </w:rPr>
-        <w:t>List of students</w:t>
-      </w:r>
-    </w:p>
-    <w:p>
-      <w:pPr>
-        <w:rPr>
-          <w:highlight w:val="green"/>
-        </w:rPr>
-      </w:pPr>
-      <w:r>
-        <w:rPr>
-          <w:highlight w:val="green"/>
-        </w:rPr>
-        <w:t>List of Even</w:t>
-      </w:r>
-      <w:r>
-        <w:rPr>
-          <w:highlight w:val="green"/>
-        </w:rPr>
-        <w:t>ts</w:t>
-      </w:r>
-    </w:p>
-    <w:p>
-      <w:pPr>
-        <w:rPr>
-          <w:highlight w:val="green"/>
-        </w:rPr>
-      </w:pPr>
-      <w:r>
-        <w:rPr>
-          <w:highlight w:val="green"/>
-        </w:rPr>
-        <w:t>Major</w:t>
-      </w:r>
-    </w:p>
-    <w:p>
-      <w:r>
-        <w:rPr>
-          <w:highlight w:val="green"/>
-        </w:rPr>
-        <w:t>Description</w:t>
-      </w:r>
-    </w:p>
-    <w:p/>
-    <w:p>
-      <w:pPr>
-        <w:rPr>
-          <w:b/>
-          <w:u w:val="single"/>
-        </w:rPr>
-      </w:pPr>
-      <w:r>
-        <w:rPr>
-          <w:b/>
-          <w:u w:val="single"/>
-        </w:rPr>
-        <w:t>Educator</w:t>
-      </w:r>
-      <w:r>
-        <w:rPr>
-          <w:b/>
-          <w:u w:val="single"/>
-        </w:rPr>
-        <w:t xml:space="preserve"> (</w:t>
-      </w:r>
-      <w:r>
-        <w:rPr>
-          <w:b/>
-          <w:u w:val="single"/>
-        </w:rPr>
-        <w:t xml:space="preserve">one to one with? </w:t>
-      </w:r>
-      <w:r>
-        <w:rPr>
-          <w:b/>
-          <w:u w:val="single"/>
-        </w:rPr>
-        <w:t>LMSAppUser</w:t>
-      </w:r>
-      <w:r>
-        <w:rPr>
-          <w:b/>
-          <w:u w:val="single"/>
-        </w:rPr>
-        <w:t>)</w:t>
-      </w:r>
-    </w:p>
-    <w:p>
-      <w:r>
-        <w:t>User</w:t>
-      </w:r>
-    </w:p>
-    <w:p>
-      <w:r>
-        <w:t>Faculty - enum</w:t>
-      </w:r>
-    </w:p>
-    <w:p>
-      <w:pPr>
-        <w:rPr>
-          <w:highlight w:val="green"/>
-        </w:rPr>
-      </w:pPr>
-      <w:r>
-        <w:rPr>
-          <w:highlight w:val="green"/>
-        </w:rPr>
-        <w:t>Additional info visible to students: string optional</w:t>
-      </w:r>
-    </w:p>
-    <w:p>
-      <w:r>
-        <w:rPr>
-          <w:highlight w:val="green"/>
-        </w:rPr>
-        <w:t>Link to personal page: url, optional</w:t>
-      </w:r>
-    </w:p>
-    <w:p>
-      <w:pPr>
-        <w:rPr>
-          <w:b/>
-          <w:u w:val="single"/>
-        </w:rPr>
-      </w:pPr>
-      <w:r>
-        <w:rPr>
-          <w:highlight w:val="green"/>
-        </w:rPr>
-        <w:t>List of EducatorCourses (for many to many relationship)</w:t>
-      </w:r>
-    </w:p>
-    <w:p>
-      <w:r>
-        <w:rPr>
-          <w:highlight w:val="green"/>
-        </w:rPr>
-        <w:t>List of EducatorLecturecise</w:t>
-      </w:r>
-      <w:r>
-        <w:t xml:space="preserve"> (for many to many relationship)</w:t>
-      </w:r>
-    </w:p>
-    <w:p>
-      <w:r>
-        <w:rPr>
-          <w:highlight w:val="green"/>
-        </w:rPr>
-        <w:t>List of EducatorEvents (for many to many)</w:t>
-      </w:r>
-    </w:p>
-    <w:p>
-      <w:r>
-        <w:rPr>
-          <w:highlight w:val="green"/>
-        </w:rPr>
-        <w:t xml:space="preserve">List of </w:t>
-      </w:r>
-      <w:r>
-        <w:rPr>
-          <w:highlight w:val="green"/>
-        </w:rPr>
-        <w:t>Assignment</w:t>
-      </w:r>
-      <w:r>
-        <w:t>(AssignmentsGiven)</w:t>
-      </w:r>
-    </w:p>
-    <w:p>
-      <w:r>
-        <w:rPr>
-          <w:highlight w:val="green"/>
-        </w:rPr>
-        <w:t>List of StudentAsignments (</w:t>
-      </w:r>
+        <w:t>StudentMaterial</w:t>
+      </w:r>
+      <w:proofErr w:type="spellEnd"/>
       <w:r>
         <w:rPr>
           <w:rFonts w:ascii="Consolas" w:hAnsi="Consolas" w:cs="Consolas"/>
@@ -797,16 +605,605 @@
           <w:szCs w:val="19"/>
           <w:highlight w:val="green"/>
         </w:rPr>
-        <w:t>AssignmentsGraded)</w:t>
-      </w:r>
-    </w:p>
-    <w:p>
-      <w:r>
-        <w:rPr>
-          <w:highlight w:val="green"/>
-        </w:rPr>
+        <w:t xml:space="preserve"> (form many to many)</w:t>
+      </w:r>
+    </w:p>
+    <w:p>
+      <w:pPr>
+        <w:rPr>
+          <w:highlight w:val="green"/>
+        </w:rPr>
+      </w:pPr>
+      <w:r>
+        <w:rPr>
+          <w:highlight w:val="green"/>
+        </w:rPr>
+        <w:t xml:space="preserve">Task </w:t>
+      </w:r>
+      <w:r>
+        <w:rPr>
+          <w:highlight w:val="green"/>
+        </w:rPr>
+        <w:t xml:space="preserve">completion </w:t>
+      </w:r>
+      <w:r>
+        <w:rPr>
+          <w:highlight w:val="green"/>
+        </w:rPr>
+        <w:t>rating?</w:t>
+      </w:r>
+      <w:r>
+        <w:rPr>
+          <w:highlight w:val="green"/>
+          <w:lang w:val="bg-BG"/>
+        </w:rPr>
+        <w:t xml:space="preserve"> – </w:t>
+      </w:r>
+      <w:r>
+        <w:rPr>
+          <w:highlight w:val="green"/>
+        </w:rPr>
+        <w:t xml:space="preserve">decimal </w:t>
+      </w:r>
+      <w:r>
+        <w:rPr>
+          <w:highlight w:val="green"/>
+          <w:lang w:val="bg-BG"/>
+        </w:rPr>
+        <w:t>in db?</w:t>
+      </w:r>
+      <w:r>
+        <w:rPr>
+          <w:highlight w:val="green"/>
+        </w:rPr>
+        <w:t xml:space="preserve"> As a</w:t>
+      </w:r>
+      <w:r>
+        <w:rPr>
+          <w:highlight w:val="green"/>
+        </w:rPr>
+        <w:t xml:space="preserve"> part</w:t>
+      </w:r>
+    </w:p>
+    <w:p>
+      <w:r>
+        <w:rPr>
+          <w:highlight w:val="green"/>
+        </w:rPr>
+        <w:t>Task grade rating –</w:t>
+      </w:r>
+      <w:r>
+        <w:rPr>
+          <w:highlight w:val="green"/>
+        </w:rPr>
+        <w:t xml:space="preserve"> decimal</w:t>
+      </w:r>
+      <w:r>
+        <w:rPr>
+          <w:highlight w:val="green"/>
+        </w:rPr>
+        <w:t xml:space="preserve"> in </w:t>
+      </w:r>
+      <w:proofErr w:type="spellStart"/>
+      <w:r>
+        <w:rPr>
+          <w:highlight w:val="green"/>
+        </w:rPr>
+        <w:t>db</w:t>
+      </w:r>
+      <w:proofErr w:type="spellEnd"/>
+      <w:r>
+        <w:rPr>
+          <w:highlight w:val="green"/>
+        </w:rPr>
+        <w:t xml:space="preserve">? As a </w:t>
+      </w:r>
+      <w:r>
+        <w:rPr>
+          <w:highlight w:val="green"/>
+        </w:rPr>
+        <w:t>part</w:t>
+      </w:r>
+    </w:p>
+    <w:p>
+      <w:r>
+        <w:rPr>
+          <w:highlight w:val="green"/>
+        </w:rPr>
+        <w:lastRenderedPageBreak/>
+        <w:t>Lis</w:t>
+      </w:r>
+      <w:r>
+        <w:rPr>
+          <w:highlight w:val="green"/>
+        </w:rPr>
+        <w:t xml:space="preserve">t of </w:t>
+      </w:r>
+      <w:proofErr w:type="spellStart"/>
+      <w:r>
+        <w:rPr>
+          <w:highlight w:val="green"/>
+        </w:rPr>
+        <w:t>StudentBadge</w:t>
+      </w:r>
+      <w:proofErr w:type="spellEnd"/>
+    </w:p>
+    <w:p>
+      <w:pPr>
+        <w:rPr>
+          <w:highlight w:val="green"/>
+        </w:rPr>
+      </w:pPr>
+      <w:r>
+        <w:rPr>
+          <w:highlight w:val="green"/>
+        </w:rPr>
+        <w:t xml:space="preserve">Total grade in lectures – with get – out of </w:t>
+      </w:r>
+      <w:proofErr w:type="spellStart"/>
+      <w:r>
+        <w:rPr>
+          <w:highlight w:val="green"/>
+        </w:rPr>
+        <w:t>db</w:t>
+      </w:r>
+      <w:proofErr w:type="spellEnd"/>
+      <w:r>
+        <w:rPr>
+          <w:highlight w:val="green"/>
+        </w:rPr>
+        <w:t>?</w:t>
+      </w:r>
+    </w:p>
+    <w:p>
+      <w:r>
+        <w:rPr>
+          <w:highlight w:val="green"/>
+        </w:rPr>
+        <w:t xml:space="preserve">Total grade in exercise – </w:t>
+      </w:r>
+      <w:r>
+        <w:rPr>
+          <w:highlight w:val="green"/>
+        </w:rPr>
+        <w:t xml:space="preserve">with get – </w:t>
+      </w:r>
+      <w:r>
+        <w:rPr>
+          <w:highlight w:val="green"/>
+        </w:rPr>
+        <w:t xml:space="preserve">out of </w:t>
+      </w:r>
+      <w:proofErr w:type="spellStart"/>
+      <w:r>
+        <w:rPr>
+          <w:highlight w:val="green"/>
+        </w:rPr>
+        <w:t>db</w:t>
+      </w:r>
+      <w:proofErr w:type="spellEnd"/>
+      <w:r>
+        <w:rPr>
+          <w:highlight w:val="green"/>
+        </w:rPr>
+        <w:t>?</w:t>
+      </w:r>
+    </w:p>
+    <w:p/>
+    <w:p>
+      <w:pPr>
+        <w:rPr>
+          <w:i/>
+        </w:rPr>
+      </w:pPr>
+      <w:r>
+        <w:rPr>
+          <w:i/>
+        </w:rPr>
+        <w:t>For later</w:t>
+      </w:r>
+      <w:r>
+        <w:rPr>
+          <w:i/>
+        </w:rPr>
+        <w:t>- Or in another library</w:t>
+      </w:r>
+      <w:r>
+        <w:rPr>
+          <w:i/>
+        </w:rPr>
+        <w:t>!!! To be related to this one?</w:t>
+      </w:r>
+    </w:p>
+    <w:p>
+      <w:r>
         <w:t xml:space="preserve">List of </w:t>
       </w:r>
+      <w:proofErr w:type="spellStart"/>
+      <w:r>
+        <w:t>StudentPracticeSet</w:t>
+      </w:r>
+      <w:proofErr w:type="spellEnd"/>
+      <w:r>
+        <w:t xml:space="preserve"> (for many to many relationship)</w:t>
+      </w:r>
+    </w:p>
+    <w:p>
+      <w:r>
+        <w:t xml:space="preserve">Practice rating? – </w:t>
+      </w:r>
+      <w:proofErr w:type="gramStart"/>
+      <w:r>
+        <w:rPr>
+          <w:lang w:val="bg-BG"/>
+        </w:rPr>
+        <w:t>как</w:t>
+      </w:r>
+      <w:proofErr w:type="gramEnd"/>
+      <w:r>
+        <w:rPr>
+          <w:lang w:val="bg-BG"/>
+        </w:rPr>
+        <w:t xml:space="preserve"> да се смятат </w:t>
+      </w:r>
+      <w:r>
+        <w:t>finish rating, grade rating</w:t>
+      </w:r>
+    </w:p>
+    <w:p>
+      <w:pPr>
+        <w:rPr>
+          <w:b/>
+        </w:rPr>
+      </w:pPr>
+    </w:p>
+    <w:p>
+      <w:pPr>
+        <w:rPr>
+          <w:b/>
+        </w:rPr>
+      </w:pPr>
+      <w:r>
+        <w:rPr>
+          <w:b/>
+        </w:rPr>
+        <w:t>Group:</w:t>
+      </w:r>
+      <w:r>
+        <w:rPr>
+          <w:b/>
+        </w:rPr>
+        <w:t xml:space="preserve"> </w:t>
+      </w:r>
+      <w:r>
+        <w:t>Made for simpler browsing – otherwise everything is accessible through other entities</w:t>
+      </w:r>
+    </w:p>
+    <w:p>
+      <w:pPr>
+        <w:rPr>
+          <w:highlight w:val="green"/>
+        </w:rPr>
+      </w:pPr>
+      <w:r>
+        <w:rPr>
+          <w:highlight w:val="green"/>
+        </w:rPr>
+        <w:t xml:space="preserve">Number – </w:t>
+      </w:r>
+      <w:proofErr w:type="spellStart"/>
+      <w:r>
+        <w:rPr>
+          <w:highlight w:val="green"/>
+        </w:rPr>
+        <w:t>int</w:t>
+      </w:r>
+      <w:proofErr w:type="spellEnd"/>
+      <w:r>
+        <w:rPr>
+          <w:highlight w:val="green"/>
+        </w:rPr>
+        <w:t>, required</w:t>
+      </w:r>
+    </w:p>
+    <w:p>
+      <w:pPr>
+        <w:rPr>
+          <w:highlight w:val="green"/>
+        </w:rPr>
+      </w:pPr>
+      <w:r>
+        <w:rPr>
+          <w:highlight w:val="green"/>
+        </w:rPr>
+        <w:t>List of students</w:t>
+      </w:r>
+    </w:p>
+    <w:p>
+      <w:pPr>
+        <w:rPr>
+          <w:highlight w:val="green"/>
+        </w:rPr>
+      </w:pPr>
+      <w:r>
+        <w:rPr>
+          <w:highlight w:val="green"/>
+        </w:rPr>
+        <w:t>List of Even</w:t>
+      </w:r>
+      <w:r>
+        <w:rPr>
+          <w:highlight w:val="green"/>
+        </w:rPr>
+        <w:t>ts</w:t>
+      </w:r>
+    </w:p>
+    <w:p>
+      <w:pPr>
+        <w:rPr>
+          <w:highlight w:val="green"/>
+        </w:rPr>
+      </w:pPr>
+      <w:r>
+        <w:rPr>
+          <w:highlight w:val="green"/>
+        </w:rPr>
+        <w:t>Major</w:t>
+      </w:r>
+    </w:p>
+    <w:p>
+      <w:r>
+        <w:rPr>
+          <w:highlight w:val="green"/>
+        </w:rPr>
+        <w:t>Description</w:t>
+      </w:r>
+    </w:p>
+    <w:p/>
+    <w:p>
+      <w:pPr>
+        <w:rPr>
+          <w:b/>
+          <w:u w:val="single"/>
+        </w:rPr>
+      </w:pPr>
+      <w:r>
+        <w:rPr>
+          <w:b/>
+          <w:u w:val="single"/>
+        </w:rPr>
+        <w:t>Educator</w:t>
+      </w:r>
+      <w:r>
+        <w:rPr>
+          <w:b/>
+          <w:u w:val="single"/>
+        </w:rPr>
+        <w:t xml:space="preserve"> (</w:t>
+      </w:r>
+      <w:r>
+        <w:rPr>
+          <w:b/>
+          <w:u w:val="single"/>
+        </w:rPr>
+        <w:t xml:space="preserve">one to one with? </w:t>
+      </w:r>
+      <w:proofErr w:type="spellStart"/>
+      <w:r>
+        <w:rPr>
+          <w:b/>
+          <w:u w:val="single"/>
+        </w:rPr>
+        <w:t>LMSAppUser</w:t>
+      </w:r>
+      <w:proofErr w:type="spellEnd"/>
+      <w:r>
+        <w:rPr>
+          <w:b/>
+          <w:u w:val="single"/>
+        </w:rPr>
+        <w:t>)</w:t>
+      </w:r>
+    </w:p>
+    <w:p>
+      <w:r>
+        <w:t>User</w:t>
+      </w:r>
+    </w:p>
+    <w:p>
+      <w:r>
+        <w:t xml:space="preserve">Faculty - </w:t>
+      </w:r>
+      <w:proofErr w:type="spellStart"/>
+      <w:r>
+        <w:t>enum</w:t>
+      </w:r>
+      <w:proofErr w:type="spellEnd"/>
+    </w:p>
+    <w:p>
+      <w:pPr>
+        <w:rPr>
+          <w:highlight w:val="green"/>
+        </w:rPr>
+      </w:pPr>
+      <w:r>
+        <w:rPr>
+          <w:highlight w:val="green"/>
+        </w:rPr>
+        <w:t>Additional info visible to students: string optional</w:t>
+      </w:r>
+    </w:p>
+    <w:p>
+      <w:r>
+        <w:rPr>
+          <w:highlight w:val="green"/>
+        </w:rPr>
+        <w:t xml:space="preserve">Link to personal page: </w:t>
+      </w:r>
+      <w:proofErr w:type="spellStart"/>
+      <w:proofErr w:type="gramStart"/>
+      <w:r>
+        <w:rPr>
+          <w:highlight w:val="green"/>
+        </w:rPr>
+        <w:t>url</w:t>
+      </w:r>
+      <w:proofErr w:type="spellEnd"/>
+      <w:proofErr w:type="gramEnd"/>
+      <w:r>
+        <w:rPr>
+          <w:highlight w:val="green"/>
+        </w:rPr>
+        <w:t>, optional</w:t>
+      </w:r>
+    </w:p>
+    <w:p>
+      <w:pPr>
+        <w:rPr>
+          <w:b/>
+          <w:u w:val="single"/>
+        </w:rPr>
+      </w:pPr>
+      <w:r>
+        <w:rPr>
+          <w:highlight w:val="green"/>
+        </w:rPr>
+        <w:t xml:space="preserve">List of </w:t>
+      </w:r>
+      <w:proofErr w:type="spellStart"/>
+      <w:r>
+        <w:rPr>
+          <w:highlight w:val="green"/>
+        </w:rPr>
+        <w:t>EducatorCourses</w:t>
+      </w:r>
+      <w:proofErr w:type="spellEnd"/>
+      <w:r>
+        <w:rPr>
+          <w:highlight w:val="green"/>
+        </w:rPr>
+        <w:t xml:space="preserve"> (for many to many relationship)</w:t>
+      </w:r>
+    </w:p>
+    <w:p>
+      <w:r>
+        <w:rPr>
+          <w:highlight w:val="green"/>
+        </w:rPr>
+        <w:t xml:space="preserve">List of </w:t>
+      </w:r>
+      <w:proofErr w:type="spellStart"/>
+      <w:r>
+        <w:rPr>
+          <w:highlight w:val="green"/>
+        </w:rPr>
+        <w:t>EducatorLecturecise</w:t>
+      </w:r>
+      <w:proofErr w:type="spellEnd"/>
+      <w:r>
+        <w:t xml:space="preserve"> (for many to many relationship)</w:t>
+      </w:r>
+    </w:p>
+    <w:p>
+      <w:r>
+        <w:rPr>
+          <w:highlight w:val="green"/>
+        </w:rPr>
+        <w:t xml:space="preserve">List of </w:t>
+      </w:r>
+      <w:proofErr w:type="spellStart"/>
+      <w:r>
+        <w:rPr>
+          <w:highlight w:val="green"/>
+        </w:rPr>
+        <w:t>EducatorEvents</w:t>
+      </w:r>
+      <w:proofErr w:type="spellEnd"/>
+      <w:r>
+        <w:rPr>
+          <w:highlight w:val="green"/>
+        </w:rPr>
+        <w:t xml:space="preserve"> (for many to many)</w:t>
+      </w:r>
+    </w:p>
+    <w:p>
+      <w:r>
+        <w:rPr>
+          <w:highlight w:val="green"/>
+        </w:rPr>
+        <w:t xml:space="preserve">List of </w:t>
+      </w:r>
+      <w:proofErr w:type="gramStart"/>
+      <w:r>
+        <w:rPr>
+          <w:highlight w:val="green"/>
+        </w:rPr>
+        <w:t>Assignment</w:t>
+      </w:r>
+      <w:r>
+        <w:t>(</w:t>
+      </w:r>
+      <w:proofErr w:type="spellStart"/>
+      <w:proofErr w:type="gramEnd"/>
+      <w:r>
+        <w:t>AssignmentsGiven</w:t>
+      </w:r>
+      <w:proofErr w:type="spellEnd"/>
+      <w:r>
+        <w:t>)</w:t>
+      </w:r>
+    </w:p>
+    <w:p>
+      <w:r>
+        <w:rPr>
+          <w:highlight w:val="green"/>
+        </w:rPr>
+        <w:t xml:space="preserve">List of </w:t>
+      </w:r>
+      <w:proofErr w:type="spellStart"/>
+      <w:r>
+        <w:rPr>
+          <w:highlight w:val="green"/>
+        </w:rPr>
+        <w:t>StudentAsignments</w:t>
+      </w:r>
+      <w:proofErr w:type="spellEnd"/>
+      <w:r>
+        <w:rPr>
+          <w:highlight w:val="green"/>
+        </w:rPr>
+        <w:t xml:space="preserve"> (</w:t>
+      </w:r>
+      <w:proofErr w:type="spellStart"/>
+      <w:r>
+        <w:rPr>
+          <w:rFonts w:ascii="Consolas" w:hAnsi="Consolas" w:cs="Consolas"/>
+          <w:color w:val="000000"/>
+          <w:sz w:val="19"/>
+          <w:szCs w:val="19"/>
+          <w:highlight w:val="green"/>
+        </w:rPr>
+        <w:t>AssignmentsGraded</w:t>
+      </w:r>
+      <w:proofErr w:type="spellEnd"/>
+      <w:r>
+        <w:rPr>
+          <w:rFonts w:ascii="Consolas" w:hAnsi="Consolas" w:cs="Consolas"/>
+          <w:color w:val="000000"/>
+          <w:sz w:val="19"/>
+          <w:szCs w:val="19"/>
+          <w:highlight w:val="green"/>
+        </w:rPr>
+        <w:t>)</w:t>
+      </w:r>
+    </w:p>
+    <w:p>
+      <w:r>
+        <w:rPr>
+          <w:highlight w:val="green"/>
+        </w:rPr>
+        <w:t xml:space="preserve">List of </w:t>
+      </w:r>
       <w:r>
         <w:rPr>
           <w:highlight w:val="green"/>
@@ -866,23 +1263,33 @@
         <w:rPr>
           <w:highlight w:val="green"/>
         </w:rPr>
+        <w:lastRenderedPageBreak/>
         <w:t>Semester</w:t>
       </w:r>
       <w:r>
         <w:rPr>
           <w:highlight w:val="green"/>
         </w:rPr>
-        <w:t xml:space="preserve"> - enum</w:t>
-      </w:r>
-    </w:p>
-    <w:p>
-      <w:r>
-        <w:rPr>
-          <w:highlight w:val="green"/>
-        </w:rPr>
-        <w:lastRenderedPageBreak/>
+        <w:t xml:space="preserve"> - </w:t>
+      </w:r>
+      <w:proofErr w:type="spellStart"/>
+      <w:r>
+        <w:rPr>
+          <w:highlight w:val="green"/>
+        </w:rPr>
+        <w:t>enum</w:t>
+      </w:r>
+      <w:proofErr w:type="spellEnd"/>
+    </w:p>
+    <w:p>
+      <w:proofErr w:type="spellStart"/>
+      <w:r>
+        <w:rPr>
+          <w:highlight w:val="green"/>
+        </w:rPr>
         <w:t>UniYear</w:t>
       </w:r>
+      <w:proofErr w:type="spellEnd"/>
       <w:r>
         <w:t>:</w:t>
       </w:r>
@@ -892,8 +1299,13 @@
       <w:r>
         <w:t xml:space="preserve">string, </w:t>
       </w:r>
-      <w:r>
-        <w:t>To be selected automatically in the form with an option to edit</w:t>
+      <w:proofErr w:type="gramStart"/>
+      <w:r>
+        <w:t>To</w:t>
+      </w:r>
+      <w:proofErr w:type="gramEnd"/>
+      <w:r>
+        <w:t xml:space="preserve"> be selected automatically in the form with an option to edit</w:t>
       </w:r>
       <w:r>
         <w:rPr>
@@ -940,6 +1352,7 @@
           <w:highlight w:val="green"/>
         </w:rPr>
       </w:pPr>
+      <w:proofErr w:type="spellStart"/>
       <w:r>
         <w:rPr>
           <w:rFonts w:ascii="Consolas" w:hAnsi="Consolas" w:cs="Consolas"/>
@@ -948,7 +1361,18 @@
           <w:szCs w:val="19"/>
           <w:highlight w:val="green"/>
         </w:rPr>
-        <w:t xml:space="preserve">MajorDescription string </w:t>
+        <w:t>MajorDescription</w:t>
+      </w:r>
+      <w:proofErr w:type="spellEnd"/>
+      <w:r>
+        <w:rPr>
+          <w:rFonts w:ascii="Consolas" w:hAnsi="Consolas" w:cs="Consolas"/>
+          <w:color w:val="000000"/>
+          <w:sz w:val="19"/>
+          <w:szCs w:val="19"/>
+          <w:highlight w:val="green"/>
+        </w:rPr>
+        <w:t xml:space="preserve"> string </w:t>
       </w:r>
     </w:p>
     <w:p>
@@ -983,18 +1407,39 @@
         <w:rPr>
           <w:highlight w:val="green"/>
         </w:rPr>
-        <w:t>List of Lecturecise</w:t>
-      </w:r>
-    </w:p>
-    <w:p>
-      <w:r>
-        <w:rPr>
-          <w:highlight w:val="green"/>
-        </w:rPr>
-        <w:t>List of StudentCourses</w:t>
-      </w:r>
-      <w:r>
-        <w:t>(many to many)</w:t>
+        <w:t xml:space="preserve">List of </w:t>
+      </w:r>
+      <w:proofErr w:type="spellStart"/>
+      <w:r>
+        <w:rPr>
+          <w:highlight w:val="green"/>
+        </w:rPr>
+        <w:t>Lecturecise</w:t>
+      </w:r>
+      <w:proofErr w:type="spellEnd"/>
+    </w:p>
+    <w:p>
+      <w:r>
+        <w:rPr>
+          <w:highlight w:val="green"/>
+        </w:rPr>
+        <w:t xml:space="preserve">List of </w:t>
+      </w:r>
+      <w:proofErr w:type="spellStart"/>
+      <w:proofErr w:type="gramStart"/>
+      <w:r>
+        <w:rPr>
+          <w:highlight w:val="green"/>
+        </w:rPr>
+        <w:t>StudentCourses</w:t>
+      </w:r>
+      <w:proofErr w:type="spellEnd"/>
+      <w:r>
+        <w:t>(</w:t>
+      </w:r>
+      <w:proofErr w:type="gramEnd"/>
+      <w:r>
+        <w:t>many to many)</w:t>
       </w:r>
     </w:p>
     <w:p>
@@ -1005,6 +1450,33 @@
         <w:t>List of Materials</w:t>
       </w:r>
     </w:p>
+    <w:p>
+      <w:pPr>
+        <w:rPr>
+          <w:lang w:val="bg-BG"/>
+        </w:rPr>
+      </w:pPr>
+      <w:r>
+        <w:rPr>
+          <w:vertAlign w:val="superscript"/>
+          <w:lang w:val="bg-BG"/>
+        </w:rPr>
+        <w:t>0</w:t>
+      </w:r>
+      <w:r>
+        <w:rPr>
+          <w:vertAlign w:val="subscript"/>
+          <w:lang w:val="bg-BG"/>
+        </w:rPr>
+        <w:t>-1</w:t>
+      </w:r>
+      <w:r>
+        <w:rPr>
+          <w:lang w:val="bg-BG"/>
+        </w:rPr>
+        <w:t>е</w:t>
+      </w:r>
+    </w:p>
     <w:p/>
     <w:p>
       <w:pPr>
@@ -1013,12 +1485,21 @@
           <w:u w:val="single"/>
         </w:rPr>
       </w:pPr>
+      <w:proofErr w:type="spellStart"/>
       <w:r>
         <w:rPr>
           <w:b/>
           <w:u w:val="single"/>
         </w:rPr>
-        <w:t>StudentCourses:</w:t>
+        <w:t>StudentCourses</w:t>
+      </w:r>
+      <w:proofErr w:type="spellEnd"/>
+      <w:r>
+        <w:rPr>
+          <w:b/>
+          <w:u w:val="single"/>
+        </w:rPr>
+        <w:t>:</w:t>
       </w:r>
     </w:p>
     <w:p>
@@ -1048,12 +1529,14 @@
           <w:b/>
         </w:rPr>
       </w:pPr>
+      <w:proofErr w:type="spellStart"/>
       <w:r>
         <w:rPr>
           <w:b/>
         </w:rPr>
         <w:t>EducatorCourses</w:t>
       </w:r>
+      <w:proofErr w:type="spellEnd"/>
     </w:p>
     <w:p>
       <w:pPr>
@@ -1077,12 +1560,14 @@
       </w:r>
     </w:p>
     <w:p>
+      <w:proofErr w:type="spellStart"/>
       <w:r>
         <w:rPr>
           <w:highlight w:val="green"/>
         </w:rPr>
         <w:t>TeachingRole</w:t>
       </w:r>
+      <w:proofErr w:type="spellEnd"/>
     </w:p>
     <w:p/>
     <w:p>
@@ -1091,57 +1576,119 @@
           <w:b/>
         </w:rPr>
       </w:pPr>
-      <w:r>
-        <w:rPr>
-          <w:b/>
-        </w:rPr>
-        <w:t>Lecturecise:</w:t>
-      </w:r>
-    </w:p>
-    <w:p>
+      <w:proofErr w:type="spellStart"/>
+      <w:r>
+        <w:rPr>
+          <w:b/>
+        </w:rPr>
+        <w:t>Lecturecise</w:t>
+      </w:r>
+      <w:proofErr w:type="spellEnd"/>
+      <w:r>
+        <w:rPr>
+          <w:b/>
+        </w:rPr>
+        <w:t>:</w:t>
+      </w:r>
+    </w:p>
+    <w:p>
+      <w:proofErr w:type="spellStart"/>
       <w:r>
         <w:rPr>
           <w:highlight w:val="green"/>
         </w:rPr>
         <w:t>LectureciseType</w:t>
       </w:r>
-    </w:p>
-    <w:p>
-      <w:r>
-        <w:rPr>
-          <w:highlight w:val="green"/>
-        </w:rPr>
-        <w:t>List of WeekTimes</w:t>
-      </w:r>
-    </w:p>
-    <w:p>
-      <w:r>
-        <w:rPr>
-          <w:highlight w:val="green"/>
-        </w:rPr>
-        <w:t>List of EducatorLecturecise</w:t>
-      </w:r>
-      <w:r>
-        <w:t xml:space="preserve"> (many to many)</w:t>
-      </w:r>
-    </w:p>
-    <w:p>
-      <w:pPr>
-        <w:rPr>
-          <w:highlight w:val="green"/>
-        </w:rPr>
-      </w:pPr>
-      <w:r>
-        <w:rPr>
-          <w:highlight w:val="green"/>
-        </w:rPr>
-        <w:t>List of StudentLecturecise (many to many)</w:t>
-      </w:r>
-      <w:r>
-        <w:rPr>
-          <w:highlight w:val="green"/>
-        </w:rPr>
-        <w:t>– should have functionality to be added by group</w:t>
+      <w:proofErr w:type="spellEnd"/>
+    </w:p>
+    <w:p>
+      <w:r>
+        <w:rPr>
+          <w:highlight w:val="green"/>
+        </w:rPr>
+        <w:t xml:space="preserve">List of </w:t>
+      </w:r>
+      <w:proofErr w:type="spellStart"/>
+      <w:r>
+        <w:rPr>
+          <w:highlight w:val="green"/>
+        </w:rPr>
+        <w:t>WeekTimes</w:t>
+      </w:r>
+      <w:proofErr w:type="spellEnd"/>
+    </w:p>
+    <w:p>
+      <w:r>
+        <w:rPr>
+          <w:highlight w:val="green"/>
+        </w:rPr>
+        <w:t xml:space="preserve">List of </w:t>
+      </w:r>
+      <w:proofErr w:type="spellStart"/>
+      <w:r>
+        <w:rPr>
+          <w:highlight w:val="green"/>
+        </w:rPr>
+        <w:t>EducatorLecturecise</w:t>
+      </w:r>
+      <w:proofErr w:type="spellEnd"/>
+      <w:r>
+        <w:t xml:space="preserve"> (many </w:t>
+      </w:r>
+      <w:proofErr w:type="gramStart"/>
+      <w:r>
+        <w:t>to</w:t>
+      </w:r>
+      <w:proofErr w:type="gramEnd"/>
+      <w:r>
+        <w:t xml:space="preserve"> many)</w:t>
+      </w:r>
+    </w:p>
+    <w:p>
+      <w:pPr>
+        <w:rPr>
+          <w:highlight w:val="green"/>
+        </w:rPr>
+      </w:pPr>
+      <w:r>
+        <w:rPr>
+          <w:highlight w:val="green"/>
+        </w:rPr>
+        <w:t xml:space="preserve">List of </w:t>
+      </w:r>
+      <w:proofErr w:type="spellStart"/>
+      <w:r>
+        <w:rPr>
+          <w:highlight w:val="green"/>
+        </w:rPr>
+        <w:t>StudentLecturecise</w:t>
+      </w:r>
+      <w:proofErr w:type="spellEnd"/>
+      <w:r>
+        <w:rPr>
+          <w:highlight w:val="green"/>
+        </w:rPr>
+        <w:t xml:space="preserve"> (many to many</w:t>
+      </w:r>
+      <w:proofErr w:type="gramStart"/>
+      <w:r>
+        <w:rPr>
+          <w:highlight w:val="green"/>
+        </w:rPr>
+        <w:t>)</w:t>
+      </w:r>
+      <w:r>
+        <w:rPr>
+          <w:highlight w:val="green"/>
+        </w:rPr>
+        <w:t>–</w:t>
+      </w:r>
+      <w:proofErr w:type="gramEnd"/>
+      <w:r>
+        <w:rPr>
+          <w:highlight w:val="green"/>
+        </w:rPr>
+        <w:t xml:space="preserve"> should have functionality to be added by group</w:t>
       </w:r>
     </w:p>
     <w:p>
@@ -1181,12 +1728,14 @@
           <w:highlight w:val="green"/>
         </w:rPr>
       </w:pPr>
+      <w:proofErr w:type="spellStart"/>
       <w:r>
         <w:rPr>
           <w:highlight w:val="green"/>
         </w:rPr>
         <w:t>CourseId</w:t>
       </w:r>
+      <w:proofErr w:type="spellEnd"/>
     </w:p>
     <w:p>
       <w:r>
@@ -1202,11 +1751,20 @@
           <w:b/>
         </w:rPr>
       </w:pPr>
-      <w:r>
-        <w:rPr>
-          <w:b/>
-        </w:rPr>
-        <w:t>StudentLecturecise:</w:t>
+      <w:proofErr w:type="spellStart"/>
+      <w:r>
+        <w:rPr>
+          <w:b/>
+        </w:rPr>
+        <w:lastRenderedPageBreak/>
+        <w:t>StudentLecturecise</w:t>
+      </w:r>
+      <w:proofErr w:type="spellEnd"/>
+      <w:r>
+        <w:rPr>
+          <w:b/>
+        </w:rPr>
+        <w:t>:</w:t>
       </w:r>
     </w:p>
     <w:p>
@@ -1223,13 +1781,594 @@
       </w:r>
     </w:p>
     <w:p>
-      <w:r>
-        <w:rPr>
-          <w:highlight w:val="green"/>
+      <w:proofErr w:type="spellStart"/>
+      <w:r>
+        <w:rPr>
+          <w:highlight w:val="green"/>
+        </w:rPr>
+        <w:t>Lecturecise</w:t>
+      </w:r>
+      <w:proofErr w:type="spellEnd"/>
+    </w:p>
+    <w:p/>
+    <w:p>
+      <w:pPr>
+        <w:rPr>
+          <w:b/>
+        </w:rPr>
+      </w:pPr>
+      <w:proofErr w:type="spellStart"/>
+      <w:r>
+        <w:rPr>
+          <w:b/>
+        </w:rPr>
+        <w:t>EducatorLecturecise</w:t>
+      </w:r>
+      <w:proofErr w:type="spellEnd"/>
+      <w:r>
+        <w:rPr>
+          <w:b/>
+        </w:rPr>
+        <w:t>:</w:t>
+      </w:r>
+    </w:p>
+    <w:p>
+      <w:pPr>
+        <w:rPr>
+          <w:highlight w:val="green"/>
+        </w:rPr>
+      </w:pPr>
+      <w:r>
+        <w:rPr>
+          <w:highlight w:val="green"/>
+        </w:rPr>
+        <w:t>Educator</w:t>
+      </w:r>
+    </w:p>
+    <w:p>
+      <w:proofErr w:type="spellStart"/>
+      <w:r>
+        <w:rPr>
+          <w:highlight w:val="green"/>
+        </w:rPr>
+        <w:t>Lecturecise</w:t>
+      </w:r>
+      <w:proofErr w:type="spellEnd"/>
+    </w:p>
+    <w:p/>
+    <w:p>
+      <w:pPr>
+        <w:rPr>
+          <w:b/>
+          <w:lang w:val="bg-BG"/>
+        </w:rPr>
+      </w:pPr>
+      <w:proofErr w:type="spellStart"/>
+      <w:r>
+        <w:rPr>
+          <w:b/>
+        </w:rPr>
+        <w:t>WeekTime</w:t>
+      </w:r>
+      <w:proofErr w:type="spellEnd"/>
+      <w:r>
+        <w:rPr>
+          <w:b/>
+        </w:rPr>
+        <w:t>:</w:t>
+      </w:r>
+    </w:p>
+    <w:p>
+      <w:pPr>
+        <w:rPr>
+          <w:highlight w:val="green"/>
+        </w:rPr>
+      </w:pPr>
+      <w:r>
+        <w:rPr>
+          <w:highlight w:val="green"/>
+        </w:rPr>
+        <w:t>Day of the week</w:t>
+      </w:r>
+      <w:r>
+        <w:rPr>
+          <w:highlight w:val="green"/>
+        </w:rPr>
+        <w:t xml:space="preserve"> - </w:t>
+      </w:r>
+      <w:proofErr w:type="spellStart"/>
+      <w:r>
+        <w:rPr>
+          <w:highlight w:val="green"/>
+        </w:rPr>
+        <w:t>DayOfWeek</w:t>
+      </w:r>
+      <w:proofErr w:type="spellEnd"/>
+    </w:p>
+    <w:p>
+      <w:pPr>
+        <w:rPr>
+          <w:highlight w:val="green"/>
+        </w:rPr>
+      </w:pPr>
+      <w:proofErr w:type="spellStart"/>
+      <w:r>
+        <w:rPr>
+          <w:highlight w:val="green"/>
+        </w:rPr>
+        <w:t>StartHour</w:t>
+      </w:r>
+      <w:proofErr w:type="spellEnd"/>
+      <w:r>
+        <w:rPr>
+          <w:highlight w:val="green"/>
+        </w:rPr>
+        <w:t xml:space="preserve"> – </w:t>
+      </w:r>
+      <w:proofErr w:type="spellStart"/>
+      <w:r>
+        <w:rPr>
+          <w:highlight w:val="green"/>
+        </w:rPr>
+        <w:t>int</w:t>
+      </w:r>
+      <w:proofErr w:type="spellEnd"/>
+      <w:r>
+        <w:rPr>
+          <w:highlight w:val="green"/>
+        </w:rPr>
+        <w:t xml:space="preserve"> </w:t>
+      </w:r>
+    </w:p>
+    <w:p>
+      <w:proofErr w:type="spellStart"/>
+      <w:r>
+        <w:rPr>
+          <w:highlight w:val="green"/>
+        </w:rPr>
+        <w:t>EndHours</w:t>
+      </w:r>
+      <w:proofErr w:type="spellEnd"/>
+      <w:r>
+        <w:rPr>
+          <w:highlight w:val="green"/>
+        </w:rPr>
+        <w:t xml:space="preserve"> - </w:t>
+      </w:r>
+      <w:proofErr w:type="spellStart"/>
+      <w:r>
+        <w:rPr>
+          <w:highlight w:val="green"/>
+        </w:rPr>
+        <w:t>int</w:t>
+      </w:r>
+      <w:proofErr w:type="spellEnd"/>
+    </w:p>
+    <w:p/>
+    <w:p>
+      <w:pPr>
+        <w:rPr>
+          <w:b/>
+        </w:rPr>
+      </w:pPr>
+      <w:r>
+        <w:rPr>
+          <w:b/>
+        </w:rPr>
+        <w:t>Event</w:t>
+      </w:r>
+      <w:r>
+        <w:rPr>
+          <w:b/>
+        </w:rPr>
+        <w:t>:</w:t>
+      </w:r>
+    </w:p>
+    <w:p>
+      <w:proofErr w:type="spellStart"/>
+      <w:r>
+        <w:rPr>
+          <w:highlight w:val="green"/>
+        </w:rPr>
+        <w:t>StartTime</w:t>
+      </w:r>
+      <w:proofErr w:type="spellEnd"/>
+      <w:r>
+        <w:rPr>
+          <w:highlight w:val="green"/>
+        </w:rPr>
+        <w:t xml:space="preserve"> - </w:t>
+      </w:r>
+      <w:proofErr w:type="spellStart"/>
+      <w:r>
+        <w:rPr>
+          <w:highlight w:val="green"/>
+        </w:rPr>
+        <w:t>DateTime</w:t>
+      </w:r>
+      <w:proofErr w:type="spellEnd"/>
+    </w:p>
+    <w:p>
+      <w:proofErr w:type="spellStart"/>
+      <w:r>
+        <w:rPr>
+          <w:highlight w:val="green"/>
+        </w:rPr>
+        <w:t>Lecturecise</w:t>
+      </w:r>
+      <w:proofErr w:type="spellEnd"/>
+      <w:r>
+        <w:rPr>
+          <w:highlight w:val="green"/>
+        </w:rPr>
+        <w:t xml:space="preserve"> – </w:t>
+      </w:r>
+      <w:proofErr w:type="spellStart"/>
+      <w:r>
+        <w:rPr>
+          <w:highlight w:val="green"/>
+        </w:rPr>
+        <w:t>optinal</w:t>
+      </w:r>
+      <w:proofErr w:type="spellEnd"/>
+      <w:r>
+        <w:rPr>
+          <w:highlight w:val="green"/>
+        </w:rPr>
+        <w:t>, could be additional</w:t>
+      </w:r>
+      <w:r>
+        <w:rPr>
+          <w:highlight w:val="green"/>
+        </w:rPr>
+        <w:t xml:space="preserve"> event</w:t>
+      </w:r>
+    </w:p>
+    <w:p>
+      <w:r>
+        <w:rPr>
+          <w:highlight w:val="green"/>
+        </w:rPr>
+        <w:t xml:space="preserve">List of </w:t>
+      </w:r>
+      <w:proofErr w:type="spellStart"/>
+      <w:proofErr w:type="gramStart"/>
+      <w:r>
+        <w:rPr>
+          <w:highlight w:val="green"/>
+        </w:rPr>
+        <w:t>StudentEvents</w:t>
+      </w:r>
+      <w:proofErr w:type="spellEnd"/>
+      <w:r>
+        <w:rPr>
+          <w:highlight w:val="green"/>
+        </w:rPr>
+        <w:t>(</w:t>
+      </w:r>
+      <w:proofErr w:type="gramEnd"/>
+      <w:r>
+        <w:rPr>
+          <w:highlight w:val="green"/>
+        </w:rPr>
+        <w:t>many to many)</w:t>
+      </w:r>
+    </w:p>
+    <w:p>
+      <w:r>
+        <w:rPr>
+          <w:highlight w:val="green"/>
+        </w:rPr>
+        <w:t xml:space="preserve">List of </w:t>
+      </w:r>
+      <w:proofErr w:type="spellStart"/>
+      <w:proofErr w:type="gramStart"/>
+      <w:r>
+        <w:rPr>
+          <w:highlight w:val="green"/>
+        </w:rPr>
+        <w:t>EducatorEvents</w:t>
+      </w:r>
+      <w:proofErr w:type="spellEnd"/>
+      <w:r>
+        <w:rPr>
+          <w:highlight w:val="green"/>
+        </w:rPr>
+        <w:t>(</w:t>
+      </w:r>
+      <w:proofErr w:type="gramEnd"/>
+      <w:r>
+        <w:rPr>
+          <w:highlight w:val="green"/>
+        </w:rPr>
+        <w:t>many to many)</w:t>
+      </w:r>
+      <w:r>
+        <w:t xml:space="preserve"> – option to have events only for educators</w:t>
+      </w:r>
+    </w:p>
+    <w:p>
+      <w:r>
+        <w:rPr>
+          <w:highlight w:val="green"/>
+        </w:rPr>
+        <w:t>List of Materials</w:t>
+      </w:r>
+    </w:p>
+    <w:p/>
+    <w:p>
+      <w:pPr>
+        <w:rPr>
+          <w:b/>
+        </w:rPr>
+      </w:pPr>
+      <w:proofErr w:type="spellStart"/>
+      <w:r>
+        <w:rPr>
+          <w:b/>
+        </w:rPr>
+        <w:t>StudentEvents</w:t>
+      </w:r>
+      <w:proofErr w:type="spellEnd"/>
+      <w:r>
+        <w:rPr>
+          <w:b/>
+        </w:rPr>
+        <w:t>:</w:t>
+      </w:r>
+    </w:p>
+    <w:p>
+      <w:pPr>
+        <w:rPr>
+          <w:highlight w:val="green"/>
+        </w:rPr>
+      </w:pPr>
+      <w:r>
+        <w:rPr>
+          <w:highlight w:val="green"/>
+        </w:rPr>
+        <w:t>Student</w:t>
+      </w:r>
+    </w:p>
+    <w:p>
+      <w:r>
+        <w:rPr>
+          <w:highlight w:val="green"/>
+        </w:rPr>
+        <w:t>Event</w:t>
+      </w:r>
+    </w:p>
+    <w:p/>
+    <w:p>
+      <w:pPr>
+        <w:rPr>
+          <w:b/>
+        </w:rPr>
+      </w:pPr>
+      <w:proofErr w:type="spellStart"/>
+      <w:r>
+        <w:rPr>
+          <w:b/>
+        </w:rPr>
+        <w:t>EducatorEvent</w:t>
+      </w:r>
+      <w:proofErr w:type="spellEnd"/>
+      <w:r>
+        <w:rPr>
+          <w:b/>
+        </w:rPr>
+        <w:t>:</w:t>
+      </w:r>
+    </w:p>
+    <w:p>
+      <w:pPr>
+        <w:rPr>
+          <w:highlight w:val="green"/>
+        </w:rPr>
+      </w:pPr>
+      <w:r>
+        <w:rPr>
+          <w:highlight w:val="green"/>
+        </w:rPr>
+        <w:t>Educator</w:t>
+      </w:r>
+    </w:p>
+    <w:p>
+      <w:pPr>
+        <w:rPr>
+          <w:highlight w:val="green"/>
+        </w:rPr>
+      </w:pPr>
+      <w:r>
+        <w:rPr>
+          <w:highlight w:val="green"/>
+        </w:rPr>
+        <w:t>Event</w:t>
+      </w:r>
+    </w:p>
+    <w:p>
+      <w:proofErr w:type="spellStart"/>
+      <w:r>
+        <w:rPr>
+          <w:highlight w:val="green"/>
+        </w:rPr>
+        <w:t>EventRole</w:t>
+      </w:r>
+      <w:proofErr w:type="spellEnd"/>
+    </w:p>
+    <w:p/>
+    <w:p>
+      <w:pPr>
+        <w:rPr>
+          <w:b/>
+        </w:rPr>
+      </w:pPr>
+      <w:r>
+        <w:rPr>
+          <w:b/>
         </w:rPr>
         <w:lastRenderedPageBreak/>
+        <w:t>Assignment</w:t>
+      </w:r>
+      <w:r>
+        <w:rPr>
+          <w:b/>
+        </w:rPr>
+        <w:t>:</w:t>
+      </w:r>
+    </w:p>
+    <w:p>
+      <w:pPr>
+        <w:rPr>
+          <w:highlight w:val="green"/>
+        </w:rPr>
+      </w:pPr>
+      <w:r>
+        <w:rPr>
+          <w:highlight w:val="green"/>
+        </w:rPr>
+        <w:t>Name:</w:t>
+      </w:r>
+      <w:r>
+        <w:rPr>
+          <w:highlight w:val="green"/>
+        </w:rPr>
+        <w:t xml:space="preserve"> string</w:t>
+      </w:r>
+    </w:p>
+    <w:p>
+      <w:proofErr w:type="spellStart"/>
+      <w:r>
+        <w:rPr>
+          <w:highlight w:val="green"/>
+        </w:rPr>
         <w:t>Lecturecise</w:t>
       </w:r>
+      <w:proofErr w:type="spellEnd"/>
+      <w:r>
+        <w:rPr>
+          <w:highlight w:val="green"/>
+        </w:rPr>
+        <w:t>:</w:t>
+      </w:r>
+      <w:r>
+        <w:t xml:space="preserve"> </w:t>
+      </w:r>
+    </w:p>
+    <w:p>
+      <w:proofErr w:type="spellStart"/>
+      <w:r>
+        <w:rPr>
+          <w:highlight w:val="green"/>
+        </w:rPr>
+        <w:t>Assignment</w:t>
+      </w:r>
+      <w:r>
+        <w:rPr>
+          <w:highlight w:val="green"/>
+        </w:rPr>
+        <w:t>Type</w:t>
+      </w:r>
+      <w:proofErr w:type="spellEnd"/>
+      <w:r>
+        <w:rPr>
+          <w:highlight w:val="green"/>
+        </w:rPr>
+        <w:t>:</w:t>
+      </w:r>
+    </w:p>
+    <w:p>
+      <w:r>
+        <w:rPr>
+          <w:highlight w:val="green"/>
+        </w:rPr>
+        <w:t>Content:</w:t>
+      </w:r>
+      <w:r>
+        <w:rPr>
+          <w:highlight w:val="green"/>
+        </w:rPr>
+        <w:t xml:space="preserve"> string, optional</w:t>
+      </w:r>
+    </w:p>
+    <w:p>
+      <w:r>
+        <w:rPr>
+          <w:highlight w:val="green"/>
+        </w:rPr>
+        <w:t>Date created:</w:t>
+      </w:r>
+      <w:r>
+        <w:rPr>
+          <w:highlight w:val="green"/>
+        </w:rPr>
+        <w:t xml:space="preserve"> </w:t>
+      </w:r>
+      <w:proofErr w:type="spellStart"/>
+      <w:r>
+        <w:rPr>
+          <w:highlight w:val="green"/>
+        </w:rPr>
+        <w:t>DateTime</w:t>
+      </w:r>
+      <w:proofErr w:type="spellEnd"/>
+    </w:p>
+    <w:p>
+      <w:r>
+        <w:rPr>
+          <w:highlight w:val="green"/>
+        </w:rPr>
+        <w:t>Educator</w:t>
+      </w:r>
+      <w:r>
+        <w:rPr>
+          <w:highlight w:val="green"/>
+        </w:rPr>
+        <w:t xml:space="preserve"> giving:</w:t>
+      </w:r>
+    </w:p>
+    <w:p>
+      <w:r>
+        <w:rPr>
+          <w:highlight w:val="green"/>
+        </w:rPr>
+        <w:t>Max grade: decimal (optional)</w:t>
+      </w:r>
+      <w:r>
+        <w:t xml:space="preserve"> </w:t>
+      </w:r>
+    </w:p>
+    <w:p>
+      <w:r>
+        <w:rPr>
+          <w:highlight w:val="green"/>
+        </w:rPr>
+        <w:t>List of Materials</w:t>
+      </w:r>
+    </w:p>
+    <w:p>
+      <w:r>
+        <w:rPr>
+          <w:highlight w:val="green"/>
+        </w:rPr>
+        <w:t xml:space="preserve">List of </w:t>
+      </w:r>
+      <w:proofErr w:type="spellStart"/>
+      <w:r>
+        <w:rPr>
+          <w:highlight w:val="green"/>
+        </w:rPr>
+        <w:t>StudentTask</w:t>
+      </w:r>
+      <w:proofErr w:type="spellEnd"/>
+    </w:p>
+    <w:p>
+      <w:r>
+        <w:rPr>
+          <w:highlight w:val="green"/>
+        </w:rPr>
+        <w:t>List of Groups</w:t>
+      </w:r>
     </w:p>
     <w:p/>
     <w:p>
@@ -1238,582 +2377,208 @@
           <w:b/>
         </w:rPr>
       </w:pPr>
-      <w:r>
-        <w:rPr>
-          <w:b/>
-        </w:rPr>
-        <w:t>EducatorLecturecise:</w:t>
-      </w:r>
-    </w:p>
-    <w:p>
-      <w:pPr>
-        <w:rPr>
-          <w:highlight w:val="green"/>
-        </w:rPr>
-      </w:pPr>
-      <w:r>
-        <w:rPr>
-          <w:highlight w:val="green"/>
-        </w:rPr>
-        <w:t>Educator</w:t>
-      </w:r>
-    </w:p>
-    <w:p>
+      <w:proofErr w:type="spellStart"/>
+      <w:r>
+        <w:rPr>
+          <w:b/>
+        </w:rPr>
+        <w:t>StudentAssignment</w:t>
+      </w:r>
+      <w:proofErr w:type="spellEnd"/>
+      <w:r>
+        <w:rPr>
+          <w:b/>
+        </w:rPr>
+        <w:t>:</w:t>
+      </w:r>
+    </w:p>
+    <w:p>
+      <w:pPr>
+        <w:rPr>
+          <w:highlight w:val="green"/>
+        </w:rPr>
+      </w:pPr>
+      <w:r>
+        <w:rPr>
+          <w:highlight w:val="green"/>
+        </w:rPr>
+        <w:t>Student</w:t>
+      </w:r>
+    </w:p>
+    <w:p>
+      <w:r>
+        <w:rPr>
+          <w:highlight w:val="green"/>
+        </w:rPr>
+        <w:t>Assignment</w:t>
+      </w:r>
+    </w:p>
+    <w:p>
+      <w:proofErr w:type="spellStart"/>
       <w:r>
         <w:rPr>
           <w:highlight w:val="green"/>
         </w:rPr>
         <w:t>Lecturecise</w:t>
       </w:r>
+      <w:proofErr w:type="spellEnd"/>
+      <w:r>
+        <w:rPr>
+          <w:highlight w:val="green"/>
+        </w:rPr>
+        <w:t>:</w:t>
+      </w:r>
+      <w:r>
+        <w:t xml:space="preserve"> </w:t>
+      </w:r>
+    </w:p>
+    <w:p>
+      <w:r>
+        <w:rPr>
+          <w:highlight w:val="green"/>
+        </w:rPr>
+        <w:t>Date due:</w:t>
+      </w:r>
+      <w:r>
+        <w:rPr>
+          <w:highlight w:val="green"/>
+        </w:rPr>
+        <w:t xml:space="preserve"> </w:t>
+      </w:r>
+      <w:proofErr w:type="spellStart"/>
+      <w:r>
+        <w:rPr>
+          <w:highlight w:val="green"/>
+        </w:rPr>
+        <w:t>DateTime</w:t>
+      </w:r>
+      <w:proofErr w:type="spellEnd"/>
+      <w:r>
+        <w:rPr>
+          <w:highlight w:val="green"/>
+        </w:rPr>
+        <w:t>?</w:t>
+      </w:r>
+    </w:p>
+    <w:p>
+      <w:proofErr w:type="spellStart"/>
+      <w:r>
+        <w:rPr>
+          <w:highlight w:val="green"/>
+        </w:rPr>
+        <w:t>Assignment</w:t>
+      </w:r>
+      <w:r>
+        <w:rPr>
+          <w:highlight w:val="green"/>
+        </w:rPr>
+        <w:t>Status</w:t>
+      </w:r>
+      <w:proofErr w:type="spellEnd"/>
+      <w:r>
+        <w:rPr>
+          <w:highlight w:val="green"/>
+        </w:rPr>
+        <w:t>:</w:t>
+      </w:r>
+    </w:p>
+    <w:p>
+      <w:r>
+        <w:rPr>
+          <w:highlight w:val="green"/>
+        </w:rPr>
+        <w:t>Expired: bool</w:t>
+      </w:r>
+    </w:p>
+    <w:p>
+      <w:r>
+        <w:rPr>
+          <w:highlight w:val="green"/>
+        </w:rPr>
+        <w:t>Grader</w:t>
+      </w:r>
+      <w:r>
+        <w:rPr>
+          <w:highlight w:val="green"/>
+        </w:rPr>
+        <w:t>:</w:t>
+      </w:r>
+    </w:p>
+    <w:p>
+      <w:r>
+        <w:rPr>
+          <w:highlight w:val="green"/>
+        </w:rPr>
+        <w:t>Grade:</w:t>
+      </w:r>
+      <w:r>
+        <w:rPr>
+          <w:highlight w:val="green"/>
+        </w:rPr>
+        <w:t xml:space="preserve"> decimal, optional</w:t>
+      </w:r>
+    </w:p>
+    <w:p>
+      <w:r>
+        <w:rPr>
+          <w:highlight w:val="green"/>
+        </w:rPr>
+        <w:t xml:space="preserve">Grade </w:t>
+      </w:r>
+      <w:r>
+        <w:rPr>
+          <w:highlight w:val="green"/>
+        </w:rPr>
+        <w:t>Comment:</w:t>
+      </w:r>
+      <w:r>
+        <w:rPr>
+          <w:highlight w:val="green"/>
+        </w:rPr>
+        <w:t xml:space="preserve"> string, optional</w:t>
+      </w:r>
     </w:p>
     <w:p/>
     <w:p>
       <w:pPr>
         <w:rPr>
           <w:b/>
-          <w:lang w:val="bg-BG"/>
-        </w:rPr>
-      </w:pPr>
-      <w:r>
-        <w:rPr>
-          <w:b/>
-        </w:rPr>
-        <w:t>WeekTime:</w:t>
-      </w:r>
-    </w:p>
-    <w:p>
-      <w:pPr>
-        <w:rPr>
-          <w:highlight w:val="green"/>
-        </w:rPr>
-      </w:pPr>
-      <w:r>
-        <w:rPr>
-          <w:highlight w:val="green"/>
-        </w:rPr>
-        <w:t>Day of the week</w:t>
-      </w:r>
-      <w:r>
-        <w:rPr>
-          <w:highlight w:val="green"/>
-        </w:rPr>
-        <w:t xml:space="preserve"> - DayOfWeek</w:t>
-      </w:r>
-    </w:p>
-    <w:p>
-      <w:pPr>
-        <w:rPr>
-          <w:highlight w:val="green"/>
-        </w:rPr>
-      </w:pPr>
-      <w:r>
-        <w:rPr>
-          <w:highlight w:val="green"/>
-        </w:rPr>
-        <w:t xml:space="preserve">StartHour – int </w:t>
-      </w:r>
-    </w:p>
-    <w:p>
-      <w:r>
-        <w:rPr>
-          <w:highlight w:val="green"/>
-        </w:rPr>
-        <w:t>EndHours - int</w:t>
-      </w:r>
-    </w:p>
-    <w:p/>
-    <w:p>
-      <w:pPr>
-        <w:rPr>
-          <w:b/>
-        </w:rPr>
-      </w:pPr>
-      <w:r>
-        <w:rPr>
-          <w:b/>
-        </w:rPr>
-        <w:t>Event</w:t>
-      </w:r>
-      <w:r>
-        <w:rPr>
-          <w:b/>
+        </w:rPr>
+      </w:pPr>
+      <w:r>
+        <w:rPr>
+          <w:b/>
+        </w:rPr>
+        <w:t>Badge:</w:t>
+      </w:r>
+    </w:p>
+    <w:p>
+      <w:pPr>
+        <w:rPr>
+          <w:highlight w:val="green"/>
+        </w:rPr>
+      </w:pPr>
+      <w:r>
+        <w:rPr>
+          <w:highlight w:val="green"/>
+        </w:rPr>
+        <w:t>Name: string</w:t>
+      </w:r>
+    </w:p>
+    <w:p>
+      <w:proofErr w:type="spellStart"/>
+      <w:r>
+        <w:rPr>
+          <w:highlight w:val="green"/>
+        </w:rPr>
+        <w:t>Descripton</w:t>
+      </w:r>
+      <w:proofErr w:type="spellEnd"/>
+      <w:r>
+        <w:rPr>
+          <w:highlight w:val="green"/>
         </w:rPr>
         <w:t>:</w:t>
-      </w:r>
-    </w:p>
-    <w:p>
-      <w:r>
-        <w:rPr>
-          <w:highlight w:val="green"/>
-        </w:rPr>
-        <w:t xml:space="preserve">StartTime - </w:t>
-      </w:r>
-      <w:r>
-        <w:rPr>
-          <w:highlight w:val="green"/>
-        </w:rPr>
-        <w:t>DateTime</w:t>
-      </w:r>
-    </w:p>
-    <w:p>
-      <w:r>
-        <w:rPr>
-          <w:highlight w:val="green"/>
-        </w:rPr>
-        <w:t>Lecturecise – optinal, could be additional</w:t>
-      </w:r>
-      <w:r>
-        <w:rPr>
-          <w:highlight w:val="green"/>
-        </w:rPr>
-        <w:t xml:space="preserve"> event</w:t>
-      </w:r>
-    </w:p>
-    <w:p>
-      <w:r>
-        <w:rPr>
-          <w:highlight w:val="green"/>
-        </w:rPr>
-        <w:t>List of StudentEvents</w:t>
-      </w:r>
-      <w:r>
-        <w:rPr>
-          <w:highlight w:val="green"/>
-        </w:rPr>
-        <w:t>(many to many)</w:t>
-      </w:r>
-    </w:p>
-    <w:p>
-      <w:r>
-        <w:rPr>
-          <w:highlight w:val="green"/>
-        </w:rPr>
-        <w:t>List of EducatorEvents</w:t>
-      </w:r>
-      <w:r>
-        <w:rPr>
-          <w:highlight w:val="green"/>
-        </w:rPr>
-        <w:t>(many to many)</w:t>
-      </w:r>
-      <w:r>
-        <w:t xml:space="preserve"> – option to have events only for educators</w:t>
-      </w:r>
-    </w:p>
-    <w:p>
-      <w:r>
-        <w:rPr>
-          <w:highlight w:val="green"/>
-        </w:rPr>
-        <w:t>List of Materials</w:t>
-      </w:r>
-    </w:p>
-    <w:p/>
-    <w:p>
-      <w:pPr>
-        <w:rPr>
-          <w:b/>
-        </w:rPr>
-      </w:pPr>
-      <w:r>
-        <w:rPr>
-          <w:b/>
-        </w:rPr>
-        <w:t>StudentEvents:</w:t>
-      </w:r>
-    </w:p>
-    <w:p>
-      <w:pPr>
-        <w:rPr>
-          <w:highlight w:val="green"/>
-        </w:rPr>
-      </w:pPr>
-      <w:r>
-        <w:rPr>
-          <w:highlight w:val="green"/>
-        </w:rPr>
-        <w:t>Student</w:t>
-      </w:r>
-    </w:p>
-    <w:p>
-      <w:r>
-        <w:rPr>
-          <w:highlight w:val="green"/>
-        </w:rPr>
-        <w:t>Event</w:t>
-      </w:r>
-    </w:p>
-    <w:p/>
-    <w:p>
-      <w:pPr>
-        <w:rPr>
-          <w:b/>
-        </w:rPr>
-      </w:pPr>
-      <w:r>
-        <w:rPr>
-          <w:b/>
-        </w:rPr>
-        <w:t>EducatorEvent:</w:t>
-      </w:r>
-    </w:p>
-    <w:p>
-      <w:pPr>
-        <w:rPr>
-          <w:highlight w:val="green"/>
-        </w:rPr>
-      </w:pPr>
-      <w:r>
-        <w:rPr>
-          <w:highlight w:val="green"/>
-        </w:rPr>
-        <w:t>Educator</w:t>
-      </w:r>
-    </w:p>
-    <w:p>
-      <w:pPr>
-        <w:rPr>
-          <w:highlight w:val="green"/>
-        </w:rPr>
-      </w:pPr>
-      <w:r>
-        <w:rPr>
-          <w:highlight w:val="green"/>
-        </w:rPr>
-        <w:t>Event</w:t>
-      </w:r>
-    </w:p>
-    <w:p>
-      <w:r>
-        <w:rPr>
-          <w:highlight w:val="green"/>
-        </w:rPr>
-        <w:t>EventRole</w:t>
-      </w:r>
-    </w:p>
-    <w:p/>
-    <w:p>
-      <w:pPr>
-        <w:rPr>
-          <w:b/>
-        </w:rPr>
-      </w:pPr>
-      <w:r>
-        <w:rPr>
-          <w:b/>
-        </w:rPr>
-        <w:t>Assignment</w:t>
-      </w:r>
-      <w:r>
-        <w:rPr>
-          <w:b/>
-        </w:rPr>
-        <w:t>:</w:t>
-      </w:r>
-    </w:p>
-    <w:p>
-      <w:pPr>
-        <w:rPr>
-          <w:highlight w:val="green"/>
-        </w:rPr>
-      </w:pPr>
-      <w:r>
-        <w:rPr>
-          <w:highlight w:val="green"/>
-        </w:rPr>
-        <w:t>Name:</w:t>
-      </w:r>
-      <w:r>
-        <w:rPr>
-          <w:highlight w:val="green"/>
-        </w:rPr>
-        <w:t xml:space="preserve"> string</w:t>
-      </w:r>
-    </w:p>
-    <w:p>
-      <w:r>
-        <w:rPr>
-          <w:highlight w:val="green"/>
-        </w:rPr>
-        <w:lastRenderedPageBreak/>
-        <w:t>Lecturecise</w:t>
-      </w:r>
-      <w:r>
-        <w:rPr>
-          <w:highlight w:val="green"/>
-        </w:rPr>
-        <w:t>:</w:t>
-      </w:r>
-      <w:r>
-        <w:t xml:space="preserve"> </w:t>
-      </w:r>
-    </w:p>
-    <w:p>
-      <w:r>
-        <w:rPr>
-          <w:highlight w:val="green"/>
-        </w:rPr>
-        <w:t>Assignment</w:t>
-      </w:r>
-      <w:r>
-        <w:rPr>
-          <w:highlight w:val="green"/>
-        </w:rPr>
-        <w:t>Type</w:t>
-      </w:r>
-      <w:r>
-        <w:rPr>
-          <w:highlight w:val="green"/>
-        </w:rPr>
-        <w:t>:</w:t>
-      </w:r>
-    </w:p>
-    <w:p>
-      <w:r>
-        <w:rPr>
-          <w:highlight w:val="green"/>
-        </w:rPr>
-        <w:t>Content:</w:t>
-      </w:r>
-      <w:r>
-        <w:rPr>
-          <w:highlight w:val="green"/>
-        </w:rPr>
-        <w:t xml:space="preserve"> string, optional</w:t>
-      </w:r>
-    </w:p>
-    <w:p>
-      <w:r>
-        <w:rPr>
-          <w:highlight w:val="green"/>
-        </w:rPr>
-        <w:t>Date created:</w:t>
-      </w:r>
-      <w:r>
-        <w:rPr>
-          <w:highlight w:val="green"/>
-        </w:rPr>
-        <w:t xml:space="preserve"> DateTime</w:t>
-      </w:r>
-    </w:p>
-    <w:p>
-      <w:r>
-        <w:rPr>
-          <w:highlight w:val="green"/>
-        </w:rPr>
-        <w:t>Educator</w:t>
-      </w:r>
-      <w:r>
-        <w:rPr>
-          <w:highlight w:val="green"/>
-        </w:rPr>
-        <w:t xml:space="preserve"> giving:</w:t>
-      </w:r>
-    </w:p>
-    <w:p>
-      <w:r>
-        <w:rPr>
-          <w:highlight w:val="green"/>
-        </w:rPr>
-        <w:t>Max grade: decimal (optional)</w:t>
-      </w:r>
-      <w:r>
-        <w:t xml:space="preserve"> </w:t>
-      </w:r>
-    </w:p>
-    <w:p>
-      <w:r>
-        <w:rPr>
-          <w:highlight w:val="green"/>
-        </w:rPr>
-        <w:t>List of Materials</w:t>
-      </w:r>
-    </w:p>
-    <w:p>
-      <w:r>
-        <w:rPr>
-          <w:highlight w:val="green"/>
-        </w:rPr>
-        <w:t>List of StudentTask</w:t>
-      </w:r>
-    </w:p>
-    <w:p>
-      <w:r>
-        <w:rPr>
-          <w:highlight w:val="green"/>
-        </w:rPr>
-        <w:t>List of Groups</w:t>
-      </w:r>
-    </w:p>
-    <w:p/>
-    <w:p>
-      <w:pPr>
-        <w:rPr>
-          <w:b/>
-        </w:rPr>
-      </w:pPr>
-      <w:r>
-        <w:rPr>
-          <w:b/>
-        </w:rPr>
-        <w:t>StudentAssignment</w:t>
-      </w:r>
-      <w:r>
-        <w:rPr>
-          <w:b/>
-        </w:rPr>
-        <w:t>:</w:t>
-      </w:r>
-    </w:p>
-    <w:p>
-      <w:pPr>
-        <w:rPr>
-          <w:highlight w:val="green"/>
-        </w:rPr>
-      </w:pPr>
-      <w:r>
-        <w:rPr>
-          <w:highlight w:val="green"/>
-        </w:rPr>
-        <w:t>Student</w:t>
-      </w:r>
-    </w:p>
-    <w:p>
-      <w:r>
-        <w:rPr>
-          <w:highlight w:val="green"/>
-        </w:rPr>
-        <w:t>Assignment</w:t>
-      </w:r>
-    </w:p>
-    <w:p>
-      <w:r>
-        <w:rPr>
-          <w:highlight w:val="green"/>
-        </w:rPr>
-        <w:t>Lecturecise:</w:t>
-      </w:r>
-      <w:r>
-        <w:t xml:space="preserve"> </w:t>
-      </w:r>
-    </w:p>
-    <w:p>
-      <w:r>
-        <w:rPr>
-          <w:highlight w:val="green"/>
-        </w:rPr>
-        <w:t>Date due:</w:t>
-      </w:r>
-      <w:r>
-        <w:rPr>
-          <w:highlight w:val="green"/>
-        </w:rPr>
-        <w:t xml:space="preserve"> DateTime?</w:t>
-      </w:r>
-    </w:p>
-    <w:p>
-      <w:r>
-        <w:rPr>
-          <w:highlight w:val="green"/>
-        </w:rPr>
-        <w:t>Assignment</w:t>
-      </w:r>
-      <w:r>
-        <w:rPr>
-          <w:highlight w:val="green"/>
-        </w:rPr>
-        <w:t>Status:</w:t>
-      </w:r>
-    </w:p>
-    <w:p>
-      <w:r>
-        <w:rPr>
-          <w:highlight w:val="green"/>
-        </w:rPr>
-        <w:t>Expired: bool</w:t>
-      </w:r>
-    </w:p>
-    <w:p>
-      <w:r>
-        <w:rPr>
-          <w:highlight w:val="green"/>
-        </w:rPr>
-        <w:t>Grader</w:t>
-      </w:r>
-      <w:r>
-        <w:rPr>
-          <w:highlight w:val="green"/>
-        </w:rPr>
-        <w:t>:</w:t>
-      </w:r>
-    </w:p>
-    <w:p>
-      <w:r>
-        <w:rPr>
-          <w:highlight w:val="green"/>
-        </w:rPr>
-        <w:t>Grade:</w:t>
-      </w:r>
-      <w:r>
-        <w:rPr>
-          <w:highlight w:val="green"/>
-        </w:rPr>
-        <w:t xml:space="preserve"> decimal, optional</w:t>
-      </w:r>
-    </w:p>
-    <w:p>
-      <w:r>
-        <w:rPr>
-          <w:highlight w:val="green"/>
-        </w:rPr>
-        <w:t xml:space="preserve">Grade </w:t>
-      </w:r>
-      <w:r>
-        <w:rPr>
-          <w:highlight w:val="green"/>
-        </w:rPr>
-        <w:t>Comment:</w:t>
-      </w:r>
-      <w:r>
-        <w:rPr>
-          <w:highlight w:val="green"/>
-        </w:rPr>
-        <w:t xml:space="preserve"> string, optional</w:t>
-      </w:r>
-    </w:p>
-    <w:p/>
-    <w:p>
-      <w:pPr>
-        <w:rPr>
-          <w:b/>
-        </w:rPr>
-      </w:pPr>
-      <w:r>
-        <w:rPr>
-          <w:b/>
-        </w:rPr>
-        <w:t>Badge:</w:t>
-      </w:r>
-    </w:p>
-    <w:p>
-      <w:pPr>
-        <w:rPr>
-          <w:highlight w:val="green"/>
-        </w:rPr>
-      </w:pPr>
-      <w:r>
-        <w:rPr>
-          <w:highlight w:val="green"/>
-        </w:rPr>
-        <w:t>Name: string</w:t>
-      </w:r>
-    </w:p>
-    <w:p>
-      <w:r>
-        <w:rPr>
-          <w:highlight w:val="green"/>
-        </w:rPr>
-        <w:t>Descripton:</w:t>
       </w:r>
       <w:r>
         <w:rPr>
@@ -1867,8 +2632,27 @@
             <w14:round/>
           </w14:textOutline>
         </w:rPr>
-        <w:t>List of StudentBadge</w:t>
-      </w:r>
+        <w:t xml:space="preserve">List of </w:t>
+      </w:r>
+      <w:proofErr w:type="spellStart"/>
+      <w:r>
+        <w:rPr>
+          <w:color w:val="000000" w:themeColor="text1"/>
+          <w:highlight w:val="green"/>
+          <w14:shadow w14:blurRad="38100" w14:dist="19050" w14:dir="2700000" w14:sx="100000" w14:sy="100000" w14:kx="0" w14:ky="0" w14:algn="tl">
+            <w14:schemeClr w14:val="dk1">
+              <w14:alpha w14:val="60000"/>
+            </w14:schemeClr>
+          </w14:shadow>
+          <w14:textOutline w14:w="0" w14:cap="flat" w14:cmpd="sng" w14:algn="ctr">
+            <w14:noFill/>
+            <w14:prstDash w14:val="solid"/>
+            <w14:round/>
+          </w14:textOutline>
+        </w:rPr>
+        <w:t>StudentBadge</w:t>
+      </w:r>
+      <w:proofErr w:type="spellEnd"/>
     </w:p>
     <w:p>
       <w:pPr>
@@ -1885,6 +2669,7 @@
     </w:p>
     <w:p>
       <w:r>
+        <w:lastRenderedPageBreak/>
         <w:t>Badge Image</w:t>
       </w:r>
     </w:p>
@@ -1894,24 +2679,31 @@
           <w:b/>
         </w:rPr>
       </w:pPr>
-      <w:r>
-        <w:rPr>
-          <w:b/>
-        </w:rPr>
-        <w:t>StudentBadge:</w:t>
-      </w:r>
-    </w:p>
-    <w:p>
-      <w:pPr>
-        <w:rPr>
-          <w:highlight w:val="green"/>
-        </w:rPr>
-      </w:pPr>
-      <w:r>
-        <w:rPr>
-          <w:highlight w:val="green"/>
-        </w:rPr>
-        <w:lastRenderedPageBreak/>
+      <w:proofErr w:type="spellStart"/>
+      <w:r>
+        <w:rPr>
+          <w:b/>
+        </w:rPr>
+        <w:t>StudentBadge</w:t>
+      </w:r>
+      <w:proofErr w:type="spellEnd"/>
+      <w:r>
+        <w:rPr>
+          <w:b/>
+        </w:rPr>
+        <w:t>:</w:t>
+      </w:r>
+    </w:p>
+    <w:p>
+      <w:pPr>
+        <w:rPr>
+          <w:highlight w:val="green"/>
+        </w:rPr>
+      </w:pPr>
+      <w:r>
+        <w:rPr>
+          <w:highlight w:val="green"/>
+        </w:rPr>
         <w:t>Student</w:t>
       </w:r>
     </w:p>
@@ -1963,16 +2755,54 @@
         <w:rPr>
           <w:highlight w:val="green"/>
         </w:rPr>
-        <w:t>Link to repo: url - ??? is this enough?</w:t>
-      </w:r>
-    </w:p>
-    <w:p>
-      <w:r>
-        <w:rPr>
-          <w:highlight w:val="green"/>
-        </w:rPr>
-        <w:t>Last changes: DateTime</w:t>
-      </w:r>
+        <w:t xml:space="preserve">Link to repo: </w:t>
+      </w:r>
+      <w:proofErr w:type="spellStart"/>
+      <w:proofErr w:type="gramStart"/>
+      <w:r>
+        <w:rPr>
+          <w:highlight w:val="green"/>
+        </w:rPr>
+        <w:t>url</w:t>
+      </w:r>
+      <w:proofErr w:type="spellEnd"/>
+      <w:proofErr w:type="gramEnd"/>
+      <w:r>
+        <w:rPr>
+          <w:highlight w:val="green"/>
+        </w:rPr>
+        <w:t xml:space="preserve"> - ??? </w:t>
+      </w:r>
+      <w:proofErr w:type="gramStart"/>
+      <w:r>
+        <w:rPr>
+          <w:highlight w:val="green"/>
+        </w:rPr>
+        <w:t>is</w:t>
+      </w:r>
+      <w:proofErr w:type="gramEnd"/>
+      <w:r>
+        <w:rPr>
+          <w:highlight w:val="green"/>
+        </w:rPr>
+        <w:t xml:space="preserve"> this enough?</w:t>
+      </w:r>
+    </w:p>
+    <w:p>
+      <w:r>
+        <w:rPr>
+          <w:highlight w:val="green"/>
+        </w:rPr>
+        <w:t xml:space="preserve">Last changes: </w:t>
+      </w:r>
+      <w:proofErr w:type="spellStart"/>
+      <w:r>
+        <w:rPr>
+          <w:highlight w:val="green"/>
+        </w:rPr>
+        <w:t>DateTime</w:t>
+      </w:r>
+      <w:proofErr w:type="spellEnd"/>
     </w:p>
     <w:p>
       <w:r>
@@ -2033,11 +2863,19 @@
           <w:b/>
         </w:rPr>
       </w:pPr>
-      <w:r>
-        <w:rPr>
-          <w:b/>
-        </w:rPr>
-        <w:t>StudentMaterial:</w:t>
+      <w:proofErr w:type="spellStart"/>
+      <w:r>
+        <w:rPr>
+          <w:b/>
+        </w:rPr>
+        <w:t>StudentMaterial</w:t>
+      </w:r>
+      <w:proofErr w:type="spellEnd"/>
+      <w:r>
+        <w:rPr>
+          <w:b/>
+        </w:rPr>
+        <w:t>:</w:t>
       </w:r>
     </w:p>
     <w:p>
@@ -2103,6 +2941,7 @@
           <w:highlight w:val="green"/>
         </w:rPr>
       </w:pPr>
+      <w:proofErr w:type="spellStart"/>
       <w:r>
         <w:rPr>
           <w:b/>
@@ -2117,6 +2956,7 @@
         </w:rPr>
         <w:t>Of</w:t>
       </w:r>
+      <w:proofErr w:type="spellEnd"/>
       <w:r>
         <w:rPr>
           <w:highlight w:val="green"/>
@@ -2130,6 +2970,7 @@
           <w:highlight w:val="green"/>
         </w:rPr>
       </w:pPr>
+      <w:proofErr w:type="spellStart"/>
       <w:r>
         <w:rPr>
           <w:b/>
@@ -2142,7 +2983,15 @@
           <w:b/>
           <w:highlight w:val="green"/>
         </w:rPr>
-        <w:t>ype:</w:t>
+        <w:t>ype</w:t>
+      </w:r>
+      <w:proofErr w:type="spellEnd"/>
+      <w:r>
+        <w:rPr>
+          <w:b/>
+          <w:highlight w:val="green"/>
+        </w:rPr>
+        <w:t>:</w:t>
       </w:r>
       <w:r>
         <w:rPr>
@@ -2163,8 +3012,16 @@
         <w:rPr>
           <w:highlight w:val="green"/>
         </w:rPr>
-        <w:t xml:space="preserve"> Winter, Summer</w:t>
-      </w:r>
+        <w:t xml:space="preserve"> Winter, </w:t>
+      </w:r>
+      <w:proofErr w:type="gramStart"/>
+      <w:r>
+        <w:rPr>
+          <w:highlight w:val="green"/>
+        </w:rPr>
+        <w:t>Summer</w:t>
+      </w:r>
+      <w:proofErr w:type="gramEnd"/>
     </w:p>
     <w:p>
       <w:pPr>
@@ -2172,12 +3029,21 @@
           <w:lang w:val="bg-BG"/>
         </w:rPr>
       </w:pPr>
-      <w:r>
-        <w:rPr>
-          <w:b/>
-          <w:highlight w:val="green"/>
-        </w:rPr>
-        <w:t>TeachingRole:</w:t>
+      <w:proofErr w:type="spellStart"/>
+      <w:r>
+        <w:rPr>
+          <w:b/>
+          <w:highlight w:val="green"/>
+        </w:rPr>
+        <w:t>TeachingRole</w:t>
+      </w:r>
+      <w:proofErr w:type="spellEnd"/>
+      <w:r>
+        <w:rPr>
+          <w:b/>
+          <w:highlight w:val="green"/>
+        </w:rPr>
+        <w:t>:</w:t>
       </w:r>
       <w:r>
         <w:rPr>
@@ -2199,12 +3065,21 @@
       </w:r>
     </w:p>
     <w:p>
-      <w:r>
-        <w:rPr>
-          <w:b/>
-          <w:highlight w:val="green"/>
-        </w:rPr>
-        <w:t>EventRole:</w:t>
+      <w:proofErr w:type="spellStart"/>
+      <w:r>
+        <w:rPr>
+          <w:b/>
+          <w:highlight w:val="green"/>
+        </w:rPr>
+        <w:t>EventRole</w:t>
+      </w:r>
+      <w:proofErr w:type="spellEnd"/>
+      <w:r>
+        <w:rPr>
+          <w:b/>
+          <w:highlight w:val="green"/>
+        </w:rPr>
+        <w:t>:</w:t>
       </w:r>
       <w:r>
         <w:rPr>
@@ -2222,14 +3097,36 @@
         <w:rPr>
           <w:highlight w:val="green"/>
         </w:rPr>
-        <w:t xml:space="preserve"> DecisionMaker,</w:t>
-      </w:r>
-      <w:r>
-        <w:rPr>
-          <w:highlight w:val="green"/>
-        </w:rPr>
-        <w:t xml:space="preserve"> PartyAnimal</w:t>
-      </w:r>
+        <w:t xml:space="preserve"> </w:t>
+      </w:r>
+      <w:proofErr w:type="spellStart"/>
+      <w:r>
+        <w:rPr>
+          <w:highlight w:val="green"/>
+        </w:rPr>
+        <w:t>DecisionMaker</w:t>
+      </w:r>
+      <w:proofErr w:type="spellEnd"/>
+      <w:r>
+        <w:rPr>
+          <w:highlight w:val="green"/>
+        </w:rPr>
+        <w:t>,</w:t>
+      </w:r>
+      <w:r>
+        <w:rPr>
+          <w:highlight w:val="green"/>
+        </w:rPr>
+        <w:t xml:space="preserve"> </w:t>
+      </w:r>
+      <w:proofErr w:type="spellStart"/>
+      <w:r>
+        <w:rPr>
+          <w:highlight w:val="green"/>
+        </w:rPr>
+        <w:t>PartyAnimal</w:t>
+      </w:r>
+      <w:proofErr w:type="spellEnd"/>
       <w:r>
         <w:rPr>
           <w:highlight w:val="green"/>
@@ -2238,12 +3135,14 @@
       </w:r>
     </w:p>
     <w:p>
+      <w:proofErr w:type="spellStart"/>
       <w:r>
         <w:rPr>
           <w:highlight w:val="green"/>
         </w:rPr>
         <w:t>AssignmentStatus</w:t>
       </w:r>
+      <w:proofErr w:type="spellEnd"/>
       <w:r>
         <w:rPr>
           <w:b/>
@@ -2263,12 +3162,28 @@
         </w:rPr>
         <w:t xml:space="preserve">inished, </w:t>
       </w:r>
-      <w:r>
-        <w:rPr>
-          <w:highlight w:val="green"/>
-        </w:rPr>
-        <w:t>UnderRevision, ToRemake</w:t>
-      </w:r>
+      <w:proofErr w:type="spellStart"/>
+      <w:r>
+        <w:rPr>
+          <w:highlight w:val="green"/>
+        </w:rPr>
+        <w:t>UnderRevision</w:t>
+      </w:r>
+      <w:proofErr w:type="spellEnd"/>
+      <w:r>
+        <w:rPr>
+          <w:highlight w:val="green"/>
+        </w:rPr>
+        <w:t xml:space="preserve">, </w:t>
+      </w:r>
+      <w:proofErr w:type="spellStart"/>
+      <w:r>
+        <w:rPr>
+          <w:highlight w:val="green"/>
+        </w:rPr>
+        <w:t>ToRemake</w:t>
+      </w:r>
+      <w:proofErr w:type="spellEnd"/>
       <w:r>
         <w:rPr>
           <w:highlight w:val="green"/>
@@ -2283,12 +3198,14 @@
       </w:r>
     </w:p>
     <w:p>
+      <w:proofErr w:type="spellStart"/>
       <w:r>
         <w:rPr>
           <w:highlight w:val="green"/>
         </w:rPr>
         <w:t>AssignmentType</w:t>
       </w:r>
+      <w:proofErr w:type="spellEnd"/>
       <w:r>
         <w:rPr>
           <w:b/>
@@ -2300,8 +3217,16 @@
         <w:rPr>
           <w:highlight w:val="green"/>
         </w:rPr>
-        <w:t xml:space="preserve"> Current, Final, Other</w:t>
-      </w:r>
+        <w:t xml:space="preserve"> Current, Final, </w:t>
+      </w:r>
+      <w:proofErr w:type="gramStart"/>
+      <w:r>
+        <w:rPr>
+          <w:highlight w:val="green"/>
+        </w:rPr>
+        <w:t>Other</w:t>
+      </w:r>
+      <w:proofErr w:type="gramEnd"/>
     </w:p>
     <w:p/>
     <w:p>
@@ -2321,8 +3246,15 @@
     </w:p>
     <w:p>
       <w:r>
-        <w:lastRenderedPageBreak/>
-        <w:t>Make all lists ReadOnly or some?</w:t>
+        <w:t xml:space="preserve">Make all lists </w:t>
+      </w:r>
+      <w:proofErr w:type="spellStart"/>
+      <w:r>
+        <w:t>ReadOnly</w:t>
+      </w:r>
+      <w:proofErr w:type="spellEnd"/>
+      <w:r>
+        <w:t xml:space="preserve"> or some?</w:t>
       </w:r>
       <w:r>
         <w:t xml:space="preserve"> Or just</w:t>
@@ -2416,8 +3348,6 @@
       <w:r>
         <w:t xml:space="preserve"> if status for student is not already approved</w:t>
       </w:r>
-      <w:bookmarkStart w:id="0" w:name="_GoBack"/>
-      <w:bookmarkEnd w:id="0"/>
     </w:p>
     <w:p>
       <w:r>
@@ -2487,7 +3417,15 @@
         </w:numPr>
       </w:pPr>
       <w:r>
-        <w:t>From an Excell file</w:t>
+        <w:t xml:space="preserve">From an </w:t>
+      </w:r>
+      <w:proofErr w:type="spellStart"/>
+      <w:r>
+        <w:t>Excell</w:t>
+      </w:r>
+      <w:proofErr w:type="spellEnd"/>
+      <w:r>
+        <w:t xml:space="preserve"> file</w:t>
       </w:r>
     </w:p>
     <w:p>
@@ -2526,15 +3464,52 @@
         <w:t xml:space="preserve">Add students to a course – </w:t>
       </w:r>
       <w:r>
-        <w:t xml:space="preserve">registered users only?, </w:t>
-      </w:r>
-      <w:r>
-        <w:t>manually by a search? Or by excell</w:t>
-      </w:r>
-    </w:p>
-    <w:p>
-      <w:r>
-        <w:t>See course details (with options to add lecturecise, add students?, etc)</w:t>
+        <w:t>registered users only</w:t>
+      </w:r>
+      <w:proofErr w:type="gramStart"/>
+      <w:r>
+        <w:t>?,</w:t>
+      </w:r>
+      <w:proofErr w:type="gramEnd"/>
+      <w:r>
+        <w:t xml:space="preserve"> </w:t>
+      </w:r>
+      <w:r>
+        <w:t xml:space="preserve">manually by a search? Or by </w:t>
+      </w:r>
+      <w:proofErr w:type="spellStart"/>
+      <w:r>
+        <w:t>excell</w:t>
+      </w:r>
+      <w:proofErr w:type="spellEnd"/>
+    </w:p>
+    <w:p>
+      <w:r>
+        <w:t xml:space="preserve">See course details (with options to add </w:t>
+      </w:r>
+      <w:proofErr w:type="spellStart"/>
+      <w:r>
+        <w:t>lecturecise</w:t>
+      </w:r>
+      <w:proofErr w:type="spellEnd"/>
+      <w:r>
+        <w:t>, add students</w:t>
+      </w:r>
+      <w:proofErr w:type="gramStart"/>
+      <w:r>
+        <w:t>?,</w:t>
+      </w:r>
+      <w:proofErr w:type="gramEnd"/>
+      <w:r>
+        <w:t xml:space="preserve"> </w:t>
+      </w:r>
+      <w:proofErr w:type="spellStart"/>
+      <w:r>
+        <w:t>etc</w:t>
+      </w:r>
+      <w:proofErr w:type="spellEnd"/>
+      <w:r>
+        <w:t>)</w:t>
       </w:r>
       <w:r>
         <w:t xml:space="preserve"> or just list all courses</w:t>
@@ -2542,7 +3517,15 @@
     </w:p>
     <w:p>
       <w:r>
-        <w:t xml:space="preserve">Table of courses with columns for all fields + lecturecise </w:t>
+        <w:t xml:space="preserve">Table of courses with columns for all fields + </w:t>
+      </w:r>
+      <w:proofErr w:type="spellStart"/>
+      <w:r>
+        <w:t>lecturecise</w:t>
+      </w:r>
+      <w:proofErr w:type="spellEnd"/>
+      <w:r>
+        <w:t xml:space="preserve"> </w:t>
       </w:r>
       <w:r>
         <w:t xml:space="preserve">with educators </w:t>
@@ -2554,12 +3537,28 @@
         <w:t>/edit</w:t>
       </w:r>
       <w:r>
-        <w:t xml:space="preserve"> button) + links to students and materials – will the table be too big?, will I need a course details page?</w:t>
-      </w:r>
-    </w:p>
-    <w:p>
-      <w:r>
-        <w:t xml:space="preserve">Add lecturecise </w:t>
+        <w:t xml:space="preserve"> button) + links to students and materials – will the table be too big</w:t>
+      </w:r>
+      <w:proofErr w:type="gramStart"/>
+      <w:r>
+        <w:t>?,</w:t>
+      </w:r>
+      <w:proofErr w:type="gramEnd"/>
+      <w:r>
+        <w:t xml:space="preserve"> will I need a course details page?</w:t>
+      </w:r>
+    </w:p>
+    <w:p>
+      <w:r>
+        <w:t xml:space="preserve">Add </w:t>
+      </w:r>
+      <w:proofErr w:type="spellStart"/>
+      <w:r>
+        <w:t>lecturecise</w:t>
+      </w:r>
+      <w:proofErr w:type="spellEnd"/>
+      <w:r>
+        <w:t xml:space="preserve"> </w:t>
       </w:r>
       <w:r>
         <w:t>– and automatically add events for each week</w:t>
@@ -2577,6 +3576,7 @@
           <w:b/>
           <w:u w:val="single"/>
         </w:rPr>
+        <w:lastRenderedPageBreak/>
         <w:t>EDUCATOR:</w:t>
       </w:r>
     </w:p>
@@ -2597,7 +3597,6 @@
           <w:b/>
           <w:u w:val="single"/>
         </w:rPr>
-        <w:lastRenderedPageBreak/>
         <w:t>APP</w:t>
       </w:r>
       <w:r>
@@ -2622,8 +3621,13 @@
     </w:p>
     <w:p>
       <w:r>
-        <w:t>Automatic email confim</w:t>
-      </w:r>
+        <w:t xml:space="preserve">Automatic email </w:t>
+      </w:r>
+      <w:proofErr w:type="spellStart"/>
+      <w:r>
+        <w:t>confim</w:t>
+      </w:r>
+      <w:proofErr w:type="spellEnd"/>
     </w:p>
     <w:p>
       <w:pPr>

</xml_diff>

<commit_message>
Added students table to add students to course. Added js for multiple dropdowns. Added functionality for adding multiple students to course.
</commit_message>
<xml_diff>
--- a/ApplicationPlan.docx
+++ b/ApplicationPlan.docx
@@ -276,8 +276,30 @@
     </w:p>
     <w:p>
       <w:r>
-        <w:t>Facutly - enum</w:t>
-      </w:r>
+        <w:rPr>
+          <w:highlight w:val="green"/>
+        </w:rPr>
+        <w:t xml:space="preserve">Facutly </w:t>
+      </w:r>
+      <w:r>
+        <w:rPr>
+          <w:highlight w:val="green"/>
+        </w:rPr>
+        <w:t>–</w:t>
+      </w:r>
+      <w:r>
+        <w:rPr>
+          <w:highlight w:val="green"/>
+        </w:rPr>
+        <w:t xml:space="preserve"> enum</w:t>
+      </w:r>
+    </w:p>
+    <w:p>
+      <w:r>
+        <w:t>CourseYear – enum – 1 to 6 for now</w:t>
+      </w:r>
+      <w:bookmarkStart w:id="0" w:name="_GoBack"/>
+      <w:bookmarkEnd w:id="0"/>
     </w:p>
     <w:p>
       <w:r>
@@ -458,6 +480,7 @@
         <w:rPr>
           <w:highlight w:val="green"/>
         </w:rPr>
+        <w:lastRenderedPageBreak/>
         <w:t>Task grade rating –</w:t>
       </w:r>
       <w:r>
@@ -484,7 +507,6 @@
         <w:rPr>
           <w:highlight w:val="green"/>
         </w:rPr>
-        <w:lastRenderedPageBreak/>
         <w:t>Lis</w:t>
       </w:r>
       <w:r>
@@ -868,6 +890,7 @@
         <w:rPr>
           <w:highlight w:val="green"/>
         </w:rPr>
+        <w:lastRenderedPageBreak/>
         <w:t>Name</w:t>
       </w:r>
       <w:r>
@@ -882,7 +905,6 @@
         <w:rPr>
           <w:highlight w:val="green"/>
         </w:rPr>
-        <w:lastRenderedPageBreak/>
         <w:t>Semester</w:t>
       </w:r>
       <w:r>
@@ -1131,8 +1153,6 @@
       <w:r>
         <w:t>TODO – Include teaching role in the key if want to allow multiples</w:t>
       </w:r>
-      <w:bookmarkStart w:id="0" w:name="_GoBack"/>
-      <w:bookmarkEnd w:id="0"/>
     </w:p>
     <w:p>
       <w:pPr>
@@ -1242,6 +1262,7 @@
         <w:rPr>
           <w:highlight w:val="green"/>
         </w:rPr>
+        <w:lastRenderedPageBreak/>
         <w:t>Course</w:t>
       </w:r>
     </w:p>
@@ -1255,7 +1276,6 @@
         <w:rPr>
           <w:b/>
         </w:rPr>
-        <w:lastRenderedPageBreak/>
         <w:t>StudentLecturecise:</w:t>
       </w:r>
     </w:p>
@@ -1551,7 +1571,6 @@
         <w:rPr>
           <w:b/>
         </w:rPr>
-        <w:lastRenderedPageBreak/>
         <w:t>Assignment</w:t>
       </w:r>
       <w:r>
@@ -1929,413 +1948,414 @@
         <w:rPr>
           <w:i/>
         </w:rPr>
+        <w:lastRenderedPageBreak/>
         <w:t>For later</w:t>
       </w:r>
     </w:p>
     <w:p>
       <w:r>
+        <w:t>Badge Image</w:t>
+      </w:r>
+    </w:p>
+    <w:p>
+      <w:pPr>
+        <w:rPr>
+          <w:b/>
+        </w:rPr>
+      </w:pPr>
+      <w:r>
+        <w:rPr>
+          <w:b/>
+        </w:rPr>
+        <w:t>StudentBadge:</w:t>
+      </w:r>
+    </w:p>
+    <w:p>
+      <w:pPr>
+        <w:rPr>
+          <w:highlight w:val="green"/>
+        </w:rPr>
+      </w:pPr>
+      <w:r>
+        <w:rPr>
+          <w:highlight w:val="green"/>
+        </w:rPr>
+        <w:t>Student</w:t>
+      </w:r>
+    </w:p>
+    <w:p>
+      <w:r>
+        <w:rPr>
+          <w:highlight w:val="green"/>
+        </w:rPr>
+        <w:t>Badge</w:t>
+      </w:r>
+    </w:p>
+    <w:p/>
+    <w:p>
+      <w:pPr>
+        <w:rPr>
+          <w:b/>
+        </w:rPr>
+      </w:pPr>
+      <w:r>
+        <w:rPr>
+          <w:b/>
+        </w:rPr>
+        <w:t>Material:</w:t>
+      </w:r>
+    </w:p>
+    <w:p>
+      <w:pPr>
+        <w:rPr>
+          <w:highlight w:val="green"/>
+        </w:rPr>
+      </w:pPr>
+      <w:r>
+        <w:rPr>
+          <w:highlight w:val="green"/>
+        </w:rPr>
+        <w:t>Name – string</w:t>
+      </w:r>
+    </w:p>
+    <w:p>
+      <w:r>
+        <w:rPr>
+          <w:highlight w:val="green"/>
+        </w:rPr>
+        <w:t>Content – string, optional</w:t>
+      </w:r>
+    </w:p>
+    <w:p>
+      <w:r>
+        <w:rPr>
+          <w:highlight w:val="green"/>
+        </w:rPr>
+        <w:t>Link to repo: url - ??? is this enough?</w:t>
+      </w:r>
+    </w:p>
+    <w:p>
+      <w:r>
+        <w:rPr>
+          <w:highlight w:val="green"/>
+        </w:rPr>
+        <w:t>Last changes: DateTime</w:t>
+      </w:r>
+    </w:p>
+    <w:p>
+      <w:r>
+        <w:rPr>
+          <w:highlight w:val="green"/>
+        </w:rPr>
+        <w:t>Educator:</w:t>
+      </w:r>
+    </w:p>
+    <w:p>
+      <w:r>
+        <w:rPr>
+          <w:highlight w:val="green"/>
+        </w:rPr>
+        <w:t>Course:</w:t>
+      </w:r>
+      <w:r>
+        <w:t xml:space="preserve"> </w:t>
+      </w:r>
+      <w:r>
+        <w:t>optional</w:t>
+      </w:r>
+    </w:p>
+    <w:p>
+      <w:r>
+        <w:rPr>
+          <w:highlight w:val="green"/>
+        </w:rPr>
+        <w:t>Assignment</w:t>
+      </w:r>
+      <w:r>
+        <w:rPr>
+          <w:highlight w:val="green"/>
+        </w:rPr>
+        <w:t>: optional</w:t>
+      </w:r>
+    </w:p>
+    <w:p>
+      <w:r>
+        <w:rPr>
+          <w:highlight w:val="green"/>
+        </w:rPr>
+        <w:t>Event: optional</w:t>
+      </w:r>
+    </w:p>
+    <w:p>
+      <w:r>
+        <w:rPr>
+          <w:highlight w:val="green"/>
+        </w:rPr>
+        <w:t>List of Students: optional</w:t>
+      </w:r>
+    </w:p>
+    <w:p/>
+    <w:p>
+      <w:pPr>
+        <w:rPr>
+          <w:b/>
+        </w:rPr>
+      </w:pPr>
+      <w:r>
+        <w:rPr>
+          <w:b/>
+        </w:rPr>
+        <w:t>StudentMaterial:</w:t>
+      </w:r>
+    </w:p>
+    <w:p>
+      <w:pPr>
+        <w:rPr>
+          <w:highlight w:val="green"/>
+        </w:rPr>
+      </w:pPr>
+      <w:r>
+        <w:rPr>
+          <w:highlight w:val="green"/>
+        </w:rPr>
+        <w:t>Student</w:t>
+      </w:r>
+    </w:p>
+    <w:p>
+      <w:r>
+        <w:rPr>
+          <w:highlight w:val="green"/>
+        </w:rPr>
+        <w:t>Material</w:t>
+      </w:r>
+    </w:p>
+    <w:p/>
+    <w:p>
+      <w:pPr>
+        <w:rPr>
+          <w:b/>
+          <w:u w:val="single"/>
+        </w:rPr>
+      </w:pPr>
+      <w:r>
+        <w:rPr>
+          <w:b/>
+          <w:u w:val="single"/>
+        </w:rPr>
+        <w:t>ENUMS:</w:t>
+      </w:r>
+    </w:p>
+    <w:p>
+      <w:pPr>
+        <w:rPr>
+          <w:highlight w:val="green"/>
+        </w:rPr>
+      </w:pPr>
+      <w:r>
+        <w:rPr>
+          <w:b/>
+          <w:highlight w:val="green"/>
+        </w:rPr>
+        <w:t>Major:</w:t>
+      </w:r>
+      <w:r>
+        <w:rPr>
+          <w:highlight w:val="green"/>
+        </w:rPr>
+        <w:t xml:space="preserve"> Molecular Biology, Biotechnology</w:t>
+      </w:r>
+    </w:p>
+    <w:p>
+      <w:pPr>
+        <w:rPr>
+          <w:highlight w:val="green"/>
+        </w:rPr>
+      </w:pPr>
+      <w:r>
+        <w:rPr>
+          <w:b/>
+          <w:highlight w:val="green"/>
+        </w:rPr>
+        <w:t>Faculty</w:t>
+      </w:r>
+      <w:r>
+        <w:rPr>
+          <w:b/>
+          <w:highlight w:val="green"/>
+        </w:rPr>
+        <w:t>Of</w:t>
+      </w:r>
+      <w:r>
+        <w:rPr>
+          <w:highlight w:val="green"/>
+        </w:rPr>
+        <w:t>: Physics, Biology, Other</w:t>
+      </w:r>
+    </w:p>
+    <w:p>
+      <w:pPr>
+        <w:rPr>
+          <w:highlight w:val="green"/>
+        </w:rPr>
+      </w:pPr>
+      <w:r>
+        <w:rPr>
+          <w:b/>
+          <w:highlight w:val="green"/>
+        </w:rPr>
+        <w:t>LectureciseT</w:t>
+      </w:r>
+      <w:r>
+        <w:rPr>
+          <w:b/>
+          <w:highlight w:val="green"/>
+        </w:rPr>
+        <w:t>ype:</w:t>
+      </w:r>
+      <w:r>
+        <w:rPr>
+          <w:highlight w:val="green"/>
+        </w:rPr>
+        <w:t xml:space="preserve"> Lecture, Exercise</w:t>
+      </w:r>
+    </w:p>
+    <w:p>
+      <w:r>
+        <w:rPr>
+          <w:b/>
+          <w:highlight w:val="green"/>
+        </w:rPr>
+        <w:t>Semester:</w:t>
+      </w:r>
+      <w:r>
+        <w:rPr>
+          <w:highlight w:val="green"/>
+        </w:rPr>
+        <w:t xml:space="preserve"> Winter, Summer</w:t>
+      </w:r>
+    </w:p>
+    <w:p>
+      <w:pPr>
+        <w:rPr>
+          <w:lang w:val="bg-BG"/>
+        </w:rPr>
+      </w:pPr>
+      <w:r>
+        <w:rPr>
+          <w:b/>
+          <w:highlight w:val="green"/>
+        </w:rPr>
+        <w:t>TeachingRole:</w:t>
+      </w:r>
+      <w:r>
+        <w:rPr>
+          <w:highlight w:val="green"/>
+        </w:rPr>
+        <w:t xml:space="preserve"> Lecturer, </w:t>
+      </w:r>
+      <w:r>
+        <w:rPr>
+          <w:highlight w:val="green"/>
+        </w:rPr>
+        <w:t>Assistant</w:t>
+      </w:r>
+      <w:r>
+        <w:rPr>
+          <w:highlight w:val="green"/>
+        </w:rPr>
+        <w:t>, Other</w:t>
+      </w:r>
+    </w:p>
+    <w:p>
+      <w:r>
+        <w:rPr>
+          <w:b/>
+          <w:highlight w:val="green"/>
+        </w:rPr>
+        <w:t>EventRole:</w:t>
+      </w:r>
+      <w:r>
+        <w:rPr>
+          <w:highlight w:val="green"/>
+        </w:rPr>
+        <w:t xml:space="preserve"> Instructor, Examiner, Observer</w:t>
+      </w:r>
+      <w:r>
+        <w:rPr>
+          <w:highlight w:val="green"/>
+        </w:rPr>
+        <w:t>,</w:t>
+      </w:r>
+      <w:r>
+        <w:rPr>
+          <w:highlight w:val="green"/>
+        </w:rPr>
+        <w:t xml:space="preserve"> DecisionMaker,</w:t>
+      </w:r>
+      <w:r>
+        <w:rPr>
+          <w:highlight w:val="green"/>
+        </w:rPr>
+        <w:t xml:space="preserve"> PartyAnimal</w:t>
+      </w:r>
+      <w:r>
+        <w:rPr>
+          <w:highlight w:val="green"/>
+        </w:rPr>
+        <w:t>, Other</w:t>
+      </w:r>
+    </w:p>
+    <w:p>
+      <w:r>
+        <w:rPr>
+          <w:highlight w:val="green"/>
+        </w:rPr>
+        <w:t>AssignmentStatus</w:t>
+      </w:r>
+      <w:r>
+        <w:rPr>
+          <w:b/>
+          <w:highlight w:val="green"/>
+        </w:rPr>
+        <w:t>:</w:t>
+      </w:r>
+      <w:r>
+        <w:rPr>
+          <w:highlight w:val="green"/>
+        </w:rPr>
+        <w:t xml:space="preserve"> Unf</w:t>
+      </w:r>
+      <w:r>
+        <w:rPr>
+          <w:highlight w:val="green"/>
+        </w:rPr>
+        <w:t xml:space="preserve">inished, </w:t>
+      </w:r>
+      <w:r>
+        <w:rPr>
+          <w:highlight w:val="green"/>
+        </w:rPr>
+        <w:t>UnderRevision, ToRemake</w:t>
+      </w:r>
+      <w:r>
+        <w:rPr>
+          <w:highlight w:val="green"/>
+        </w:rPr>
+        <w:t>, Finished</w:t>
+      </w:r>
+      <w:r>
+        <w:rPr>
+          <w:highlight w:val="green"/>
+        </w:rPr>
+        <w:t>, Other</w:t>
+      </w:r>
+    </w:p>
+    <w:p>
+      <w:r>
+        <w:rPr>
+          <w:highlight w:val="green"/>
+        </w:rPr>
         <w:lastRenderedPageBreak/>
-        <w:t>Badge Image</w:t>
-      </w:r>
-    </w:p>
-    <w:p>
-      <w:pPr>
-        <w:rPr>
-          <w:b/>
-        </w:rPr>
-      </w:pPr>
-      <w:r>
-        <w:rPr>
-          <w:b/>
-        </w:rPr>
-        <w:t>StudentBadge:</w:t>
-      </w:r>
-    </w:p>
-    <w:p>
-      <w:pPr>
-        <w:rPr>
-          <w:highlight w:val="green"/>
-        </w:rPr>
-      </w:pPr>
-      <w:r>
-        <w:rPr>
-          <w:highlight w:val="green"/>
-        </w:rPr>
-        <w:t>Student</w:t>
-      </w:r>
-    </w:p>
-    <w:p>
-      <w:r>
-        <w:rPr>
-          <w:highlight w:val="green"/>
-        </w:rPr>
-        <w:t>Badge</w:t>
-      </w:r>
-    </w:p>
-    <w:p/>
-    <w:p>
-      <w:pPr>
-        <w:rPr>
-          <w:b/>
-        </w:rPr>
-      </w:pPr>
-      <w:r>
-        <w:rPr>
-          <w:b/>
-        </w:rPr>
-        <w:t>Material:</w:t>
-      </w:r>
-    </w:p>
-    <w:p>
-      <w:pPr>
-        <w:rPr>
-          <w:highlight w:val="green"/>
-        </w:rPr>
-      </w:pPr>
-      <w:r>
-        <w:rPr>
-          <w:highlight w:val="green"/>
-        </w:rPr>
-        <w:t>Name – string</w:t>
-      </w:r>
-    </w:p>
-    <w:p>
-      <w:r>
-        <w:rPr>
-          <w:highlight w:val="green"/>
-        </w:rPr>
-        <w:t>Content – string, optional</w:t>
-      </w:r>
-    </w:p>
-    <w:p>
-      <w:r>
-        <w:rPr>
-          <w:highlight w:val="green"/>
-        </w:rPr>
-        <w:t>Link to repo: url - ??? is this enough?</w:t>
-      </w:r>
-    </w:p>
-    <w:p>
-      <w:r>
-        <w:rPr>
-          <w:highlight w:val="green"/>
-        </w:rPr>
-        <w:t>Last changes: DateTime</w:t>
-      </w:r>
-    </w:p>
-    <w:p>
-      <w:r>
-        <w:rPr>
-          <w:highlight w:val="green"/>
-        </w:rPr>
-        <w:t>Educator:</w:t>
-      </w:r>
-    </w:p>
-    <w:p>
-      <w:r>
-        <w:rPr>
-          <w:highlight w:val="green"/>
-        </w:rPr>
-        <w:t>Course:</w:t>
-      </w:r>
-      <w:r>
-        <w:t xml:space="preserve"> </w:t>
-      </w:r>
-      <w:r>
-        <w:t>optional</w:t>
-      </w:r>
-    </w:p>
-    <w:p>
-      <w:r>
-        <w:rPr>
-          <w:highlight w:val="green"/>
-        </w:rPr>
-        <w:t>Assignment</w:t>
-      </w:r>
-      <w:r>
-        <w:rPr>
-          <w:highlight w:val="green"/>
-        </w:rPr>
-        <w:t>: optional</w:t>
-      </w:r>
-    </w:p>
-    <w:p>
-      <w:r>
-        <w:rPr>
-          <w:highlight w:val="green"/>
-        </w:rPr>
-        <w:t>Event: optional</w:t>
-      </w:r>
-    </w:p>
-    <w:p>
-      <w:r>
-        <w:rPr>
-          <w:highlight w:val="green"/>
-        </w:rPr>
-        <w:t>List of Students: optional</w:t>
-      </w:r>
-    </w:p>
-    <w:p/>
-    <w:p>
-      <w:pPr>
-        <w:rPr>
-          <w:b/>
-        </w:rPr>
-      </w:pPr>
-      <w:r>
-        <w:rPr>
-          <w:b/>
-        </w:rPr>
-        <w:t>StudentMaterial:</w:t>
-      </w:r>
-    </w:p>
-    <w:p>
-      <w:pPr>
-        <w:rPr>
-          <w:highlight w:val="green"/>
-        </w:rPr>
-      </w:pPr>
-      <w:r>
-        <w:rPr>
-          <w:highlight w:val="green"/>
-        </w:rPr>
-        <w:t>Student</w:t>
-      </w:r>
-    </w:p>
-    <w:p>
-      <w:r>
-        <w:rPr>
-          <w:highlight w:val="green"/>
-        </w:rPr>
-        <w:t>Material</w:t>
-      </w:r>
-    </w:p>
-    <w:p/>
-    <w:p>
-      <w:pPr>
-        <w:rPr>
-          <w:b/>
-          <w:u w:val="single"/>
-        </w:rPr>
-      </w:pPr>
-      <w:r>
-        <w:rPr>
-          <w:b/>
-          <w:u w:val="single"/>
-        </w:rPr>
-        <w:t>ENUMS:</w:t>
-      </w:r>
-    </w:p>
-    <w:p>
-      <w:pPr>
-        <w:rPr>
-          <w:highlight w:val="green"/>
-        </w:rPr>
-      </w:pPr>
-      <w:r>
-        <w:rPr>
-          <w:b/>
-          <w:highlight w:val="green"/>
-        </w:rPr>
-        <w:t>Major:</w:t>
-      </w:r>
-      <w:r>
-        <w:rPr>
-          <w:highlight w:val="green"/>
-        </w:rPr>
-        <w:t xml:space="preserve"> Molecular Biology, Biotechnology</w:t>
-      </w:r>
-    </w:p>
-    <w:p>
-      <w:pPr>
-        <w:rPr>
-          <w:highlight w:val="green"/>
-        </w:rPr>
-      </w:pPr>
-      <w:r>
-        <w:rPr>
-          <w:b/>
-          <w:highlight w:val="green"/>
-        </w:rPr>
-        <w:t>Faculty</w:t>
-      </w:r>
-      <w:r>
-        <w:rPr>
-          <w:b/>
-          <w:highlight w:val="green"/>
-        </w:rPr>
-        <w:t>Of</w:t>
-      </w:r>
-      <w:r>
-        <w:rPr>
-          <w:highlight w:val="green"/>
-        </w:rPr>
-        <w:t>: Physics, Biology, Other</w:t>
-      </w:r>
-    </w:p>
-    <w:p>
-      <w:pPr>
-        <w:rPr>
-          <w:highlight w:val="green"/>
-        </w:rPr>
-      </w:pPr>
-      <w:r>
-        <w:rPr>
-          <w:b/>
-          <w:highlight w:val="green"/>
-        </w:rPr>
-        <w:t>LectureciseT</w:t>
-      </w:r>
-      <w:r>
-        <w:rPr>
-          <w:b/>
-          <w:highlight w:val="green"/>
-        </w:rPr>
-        <w:t>ype:</w:t>
-      </w:r>
-      <w:r>
-        <w:rPr>
-          <w:highlight w:val="green"/>
-        </w:rPr>
-        <w:t xml:space="preserve"> Lecture, Exercise</w:t>
-      </w:r>
-    </w:p>
-    <w:p>
-      <w:r>
-        <w:rPr>
-          <w:b/>
-          <w:highlight w:val="green"/>
-        </w:rPr>
-        <w:t>Semester:</w:t>
-      </w:r>
-      <w:r>
-        <w:rPr>
-          <w:highlight w:val="green"/>
-        </w:rPr>
-        <w:t xml:space="preserve"> Winter, Summer</w:t>
-      </w:r>
-    </w:p>
-    <w:p>
-      <w:pPr>
-        <w:rPr>
-          <w:lang w:val="bg-BG"/>
-        </w:rPr>
-      </w:pPr>
-      <w:r>
-        <w:rPr>
-          <w:b/>
-          <w:highlight w:val="green"/>
-        </w:rPr>
-        <w:t>TeachingRole:</w:t>
-      </w:r>
-      <w:r>
-        <w:rPr>
-          <w:highlight w:val="green"/>
-        </w:rPr>
-        <w:t xml:space="preserve"> Lecturer, </w:t>
-      </w:r>
-      <w:r>
-        <w:rPr>
-          <w:highlight w:val="green"/>
-        </w:rPr>
-        <w:t>Assistant</w:t>
-      </w:r>
-      <w:r>
-        <w:rPr>
-          <w:highlight w:val="green"/>
-        </w:rPr>
-        <w:t>, Other</w:t>
-      </w:r>
-    </w:p>
-    <w:p>
-      <w:r>
-        <w:rPr>
-          <w:b/>
-          <w:highlight w:val="green"/>
-        </w:rPr>
-        <w:t>EventRole:</w:t>
-      </w:r>
-      <w:r>
-        <w:rPr>
-          <w:highlight w:val="green"/>
-        </w:rPr>
-        <w:t xml:space="preserve"> Instructor, Examiner, Observer</w:t>
-      </w:r>
-      <w:r>
-        <w:rPr>
-          <w:highlight w:val="green"/>
-        </w:rPr>
-        <w:t>,</w:t>
-      </w:r>
-      <w:r>
-        <w:rPr>
-          <w:highlight w:val="green"/>
-        </w:rPr>
-        <w:t xml:space="preserve"> DecisionMaker,</w:t>
-      </w:r>
-      <w:r>
-        <w:rPr>
-          <w:highlight w:val="green"/>
-        </w:rPr>
-        <w:t xml:space="preserve"> PartyAnimal</w:t>
-      </w:r>
-      <w:r>
-        <w:rPr>
-          <w:highlight w:val="green"/>
-        </w:rPr>
-        <w:t>, Other</w:t>
-      </w:r>
-    </w:p>
-    <w:p>
-      <w:r>
-        <w:rPr>
-          <w:highlight w:val="green"/>
-        </w:rPr>
-        <w:t>AssignmentStatus</w:t>
-      </w:r>
-      <w:r>
-        <w:rPr>
-          <w:b/>
-          <w:highlight w:val="green"/>
-        </w:rPr>
-        <w:t>:</w:t>
-      </w:r>
-      <w:r>
-        <w:rPr>
-          <w:highlight w:val="green"/>
-        </w:rPr>
-        <w:t xml:space="preserve"> Unf</w:t>
-      </w:r>
-      <w:r>
-        <w:rPr>
-          <w:highlight w:val="green"/>
-        </w:rPr>
-        <w:t xml:space="preserve">inished, </w:t>
-      </w:r>
-      <w:r>
-        <w:rPr>
-          <w:highlight w:val="green"/>
-        </w:rPr>
-        <w:t>UnderRevision, ToRemake</w:t>
-      </w:r>
-      <w:r>
-        <w:rPr>
-          <w:highlight w:val="green"/>
-        </w:rPr>
-        <w:t>, Finished</w:t>
-      </w:r>
-      <w:r>
-        <w:rPr>
-          <w:highlight w:val="green"/>
-        </w:rPr>
-        <w:t>, Other</w:t>
-      </w:r>
-    </w:p>
-    <w:p>
-      <w:r>
-        <w:rPr>
-          <w:highlight w:val="green"/>
-        </w:rPr>
         <w:t>AssignmentType</w:t>
       </w:r>
       <w:r>
@@ -2632,6 +2652,7 @@
         <w:rPr>
           <w:highlight w:val="green"/>
         </w:rPr>
+        <w:lastRenderedPageBreak/>
         <w:t>Add lecturecise</w:t>
       </w:r>
       <w:r>
@@ -2643,7 +2664,6 @@
     </w:p>
     <w:p>
       <w:r>
-        <w:lastRenderedPageBreak/>
         <w:t>Maybe say if Lecturecises are active</w:t>
       </w:r>
     </w:p>

</xml_diff>